<commit_message>
follow up card fix
</commit_message>
<xml_diff>
--- a/storage/CARDABTC.docx
+++ b/storage/CARDABTC.docx
@@ -1,6 +1,6 @@
 
 <file path=word/document.xml><?xml version="1.0" encoding="utf-8"?>
-<w:document xmlns:wpc="http://schemas.microsoft.com/office/word/2010/wordprocessingCanvas" xmlns:cx="http://schemas.microsoft.com/office/drawing/2014/chartex" xmlns:cx1="http://schemas.microsoft.com/office/drawing/2015/9/8/chartex" xmlns:cx2="http://schemas.microsoft.com/office/drawing/2015/10/21/chartex" xmlns:cx3="http://schemas.microsoft.com/office/drawing/2016/5/9/chartex" xmlns:cx4="http://schemas.microsoft.com/office/drawing/2016/5/10/chartex" xmlns:cx5="http://schemas.microsoft.com/office/drawing/2016/5/11/chartex" xmlns:cx6="http://schemas.microsoft.com/office/drawing/2016/5/12/chartex" xmlns:cx7="http://schemas.microsoft.com/office/drawing/2016/5/13/chartex" xmlns:cx8="http://schemas.microsoft.com/office/drawing/2016/5/14/chartex" xmlns:mc="http://schemas.openxmlformats.org/markup-compatibility/2006" xmlns:aink="http://schemas.microsoft.com/office/drawing/2016/ink" xmlns:am3d="http://schemas.microsoft.com/office/drawing/2017/model3d" xmlns:o="urn:schemas-microsoft-com:office:office" xmlns:oel="http://schemas.microsoft.com/office/2019/extlst" xmlns:r="http://schemas.openxmlformats.org/officeDocument/2006/relationships" xmlns:m="http://schemas.openxmlformats.org/officeDocument/2006/math" xmlns:v="urn:schemas-microsoft-com:vml" xmlns:wp14="http://schemas.microsoft.com/office/word/2010/wordprocessingDrawing" xmlns:wp="http://schemas.openxmlformats.org/drawingml/2006/wordprocessingDrawing" xmlns:w10="urn:schemas-microsoft-com:office:word" xmlns:w="http://schemas.openxmlformats.org/wordprocessingml/2006/main" xmlns:w14="http://schemas.microsoft.com/office/word/2010/wordml" xmlns:w15="http://schemas.microsoft.com/office/word/2012/wordml" xmlns:w16cex="http://schemas.microsoft.com/office/word/2018/wordml/cex" xmlns:w16cid="http://schemas.microsoft.com/office/word/2016/wordml/cid" xmlns:w16="http://schemas.microsoft.com/office/word/2018/wordml" xmlns:w16du="http://schemas.microsoft.com/office/word/2023/wordml/word16du" xmlns:w16sdtdh="http://schemas.microsoft.com/office/word/2020/wordml/sdtdatahash" xmlns:w16se="http://schemas.microsoft.com/office/word/2015/wordml/symex" xmlns:wpg="http://schemas.microsoft.com/office/word/2010/wordprocessingGroup" xmlns:wpi="http://schemas.microsoft.com/office/word/2010/wordprocessingInk" xmlns:wne="http://schemas.microsoft.com/office/word/2006/wordml" xmlns:wps="http://schemas.microsoft.com/office/word/2010/wordprocessingShape" mc:Ignorable="w14 w15 w16se w16cid w16 w16cex w16sdtdh wp14">
+<w:document xmlns:wpc="http://schemas.microsoft.com/office/word/2010/wordprocessingCanvas" xmlns:cx="http://schemas.microsoft.com/office/drawing/2014/chartex" xmlns:cx1="http://schemas.microsoft.com/office/drawing/2015/9/8/chartex" xmlns:cx2="http://schemas.microsoft.com/office/drawing/2015/10/21/chartex" xmlns:cx3="http://schemas.microsoft.com/office/drawing/2016/5/9/chartex" xmlns:cx4="http://schemas.microsoft.com/office/drawing/2016/5/10/chartex" xmlns:cx5="http://schemas.microsoft.com/office/drawing/2016/5/11/chartex" xmlns:cx6="http://schemas.microsoft.com/office/drawing/2016/5/12/chartex" xmlns:cx7="http://schemas.microsoft.com/office/drawing/2016/5/13/chartex" xmlns:cx8="http://schemas.microsoft.com/office/drawing/2016/5/14/chartex" xmlns:mc="http://schemas.openxmlformats.org/markup-compatibility/2006" xmlns:aink="http://schemas.microsoft.com/office/drawing/2016/ink" xmlns:am3d="http://schemas.microsoft.com/office/drawing/2017/model3d" xmlns:o="urn:schemas-microsoft-com:office:office" xmlns:oel="http://schemas.microsoft.com/office/2019/extlst" xmlns:r="http://schemas.openxmlformats.org/officeDocument/2006/relationships" xmlns:m="http://schemas.openxmlformats.org/officeDocument/2006/math" xmlns:v="urn:schemas-microsoft-com:vml" xmlns:wp14="http://schemas.microsoft.com/office/word/2010/wordprocessingDrawing" xmlns:wp="http://schemas.openxmlformats.org/drawingml/2006/wordprocessingDrawing" xmlns:w10="urn:schemas-microsoft-com:office:word" xmlns:w="http://schemas.openxmlformats.org/wordprocessingml/2006/main" xmlns:w14="http://schemas.microsoft.com/office/word/2010/wordml" xmlns:w15="http://schemas.microsoft.com/office/word/2012/wordml" xmlns:w16cex="http://schemas.microsoft.com/office/word/2018/wordml/cex" xmlns:w16cid="http://schemas.microsoft.com/office/word/2016/wordml/cid" xmlns:w16="http://schemas.microsoft.com/office/word/2018/wordml" xmlns:w16du="http://schemas.microsoft.com/office/word/2023/wordml/word16du" xmlns:w16sdtdh="http://schemas.microsoft.com/office/word/2020/wordml/sdtdatahash" xmlns:w16se="http://schemas.microsoft.com/office/word/2015/wordml/symex" xmlns:wpg="http://schemas.microsoft.com/office/word/2010/wordprocessingGroup" xmlns:wpi="http://schemas.microsoft.com/office/word/2010/wordprocessingInk" xmlns:wne="http://schemas.microsoft.com/office/word/2006/wordml" xmlns:wps="http://schemas.microsoft.com/office/word/2010/wordprocessingShape" mc:Ignorable="w14 w15 w16se w16cid w16 w16cex w16sdtdh w16du wp14">
   <w:body>
     <w:p>
       <w:pPr>
@@ -1928,6 +1928,197 @@
       <w:r>
         <w:rPr>
           <w:rFonts w:ascii="Arial" w:hAnsi="Arial" w:cs="Arial"/>
+          <w:noProof/>
+          <w:color w:val="FFFFFF" w:themeColor="background1"/>
+          <w:sz w:val="18"/>
+          <w:szCs w:val="18"/>
+          <w:lang w:val="en-US"/>
+        </w:rPr>
+        <mc:AlternateContent>
+          <mc:Choice Requires="wps">
+            <w:drawing>
+              <wp:anchor distT="0" distB="0" distL="114300" distR="114300" simplePos="0" relativeHeight="251708416" behindDoc="0" locked="0" layoutInCell="1" allowOverlap="1" wp14:anchorId="12D18E47" wp14:editId="6277CFF8">
+                <wp:simplePos x="0" y="0"/>
+                <wp:positionH relativeFrom="margin">
+                  <wp:align>right</wp:align>
+                </wp:positionH>
+                <wp:positionV relativeFrom="paragraph">
+                  <wp:posOffset>132080</wp:posOffset>
+                </wp:positionV>
+                <wp:extent cx="3371794" cy="406988"/>
+                <wp:effectExtent l="0" t="0" r="0" b="0"/>
+                <wp:wrapNone/>
+                <wp:docPr id="910629010" name="Text Box 26"/>
+                <wp:cNvGraphicFramePr/>
+                <a:graphic xmlns:a="http://schemas.openxmlformats.org/drawingml/2006/main">
+                  <a:graphicData uri="http://schemas.microsoft.com/office/word/2010/wordprocessingShape">
+                    <wps:wsp>
+                      <wps:cNvSpPr txBox="1"/>
+                      <wps:spPr>
+                        <a:xfrm>
+                          <a:off x="0" y="0"/>
+                          <a:ext cx="3371794" cy="406988"/>
+                        </a:xfrm>
+                        <a:prstGeom prst="rect">
+                          <a:avLst/>
+                        </a:prstGeom>
+                        <a:noFill/>
+                        <a:ln>
+                          <a:noFill/>
+                        </a:ln>
+                      </wps:spPr>
+                      <wps:style>
+                        <a:lnRef idx="0">
+                          <a:scrgbClr r="0" g="0" b="0"/>
+                        </a:lnRef>
+                        <a:fillRef idx="0">
+                          <a:scrgbClr r="0" g="0" b="0"/>
+                        </a:fillRef>
+                        <a:effectRef idx="0">
+                          <a:scrgbClr r="0" g="0" b="0"/>
+                        </a:effectRef>
+                        <a:fontRef idx="minor">
+                          <a:schemeClr val="dk1"/>
+                        </a:fontRef>
+                      </wps:style>
+                      <wps:txbx>
+                        <w:txbxContent>
+                          <w:p>
+                            <w:pPr>
+                              <w:spacing w:after="0"/>
+                              <w:rPr>
+                                <w:b/>
+                                <w:bCs/>
+                                <w:i/>
+                                <w:iCs/>
+                                <w:color w:val="FF0000"/>
+                                <w:sz w:val="18"/>
+                                <w:szCs w:val="18"/>
+                              </w:rPr>
+                            </w:pPr>
+                            <w:r>
+                              <w:rPr>
+                                <w:b/>
+                                <w:bCs/>
+                                <w:i/>
+                                <w:iCs/>
+                                <w:color w:val="FF0000"/>
+                                <w:sz w:val="18"/>
+                                <w:szCs w:val="18"/>
+                              </w:rPr>
+                              <w:t xml:space="preserve">PAKIUSAP: PAKITAPOS PO ANG BAKUNA. KUNG HINDI </w:t>
+                            </w:r>
+                            <w:r>
+                              <w:rPr>
+                                <w:b/>
+                                <w:bCs/>
+                                <w:i/>
+                                <w:iCs/>
+                                <w:color w:val="FF0000"/>
+                                <w:sz w:val="18"/>
+                                <w:szCs w:val="18"/>
+                              </w:rPr>
+                              <w:t xml:space="preserve">NIYO </w:t>
+                            </w:r>
+                            <w:r>
+                              <w:rPr>
+                                <w:b/>
+                                <w:bCs/>
+                                <w:i/>
+                                <w:iCs/>
+                                <w:color w:val="FF0000"/>
+                                <w:sz w:val="18"/>
+                                <w:szCs w:val="18"/>
+                              </w:rPr>
+                              <w:t>MATATAPOS, DI NA PO NAMIN KAYO BABAKUNAHAN ULIT.</w:t>
+                            </w:r>
+                          </w:p>
+                        </w:txbxContent>
+                      </wps:txbx>
+                      <wps:bodyPr rot="0" spcFirstLastPara="0" vertOverflow="overflow" horzOverflow="overflow" vert="horz" wrap="square" lIns="91440" tIns="45720" rIns="91440" bIns="45720" numCol="1" spcCol="0" rtlCol="0" fromWordArt="0" anchor="t" anchorCtr="0" forceAA="0" compatLnSpc="1">
+                        <a:prstTxWarp prst="textNoShape">
+                          <a:avLst/>
+                        </a:prstTxWarp>
+                        <a:noAutofit/>
+                      </wps:bodyPr>
+                    </wps:wsp>
+                  </a:graphicData>
+                </a:graphic>
+                <wp14:sizeRelH relativeFrom="margin">
+                  <wp14:pctWidth>0</wp14:pctWidth>
+                </wp14:sizeRelH>
+                <wp14:sizeRelV relativeFrom="margin">
+                  <wp14:pctHeight>0</wp14:pctHeight>
+                </wp14:sizeRelV>
+              </wp:anchor>
+            </w:drawing>
+          </mc:Choice>
+          <mc:Fallback>
+            <w:pict>
+              <v:shape w14:anchorId="12D18E47" id="Text Box 26" o:spid="_x0000_s1038" type="#_x0000_t202" style="position:absolute;margin-left:214.3pt;margin-top:10.4pt;width:265.5pt;height:32.05pt;z-index:251708416;visibility:visible;mso-wrap-style:square;mso-width-percent:0;mso-height-percent:0;mso-wrap-distance-left:9pt;mso-wrap-distance-top:0;mso-wrap-distance-right:9pt;mso-wrap-distance-bottom:0;mso-position-horizontal:right;mso-position-horizontal-relative:margin;mso-position-vertical:absolute;mso-position-vertical-relative:text;mso-width-percent:0;mso-height-percent:0;mso-width-relative:margin;mso-height-relative:margin;v-text-anchor:top" o:gfxdata="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" filled="f" stroked="f">
+                <v:textbox>
+                  <w:txbxContent>
+                    <w:p>
+                      <w:pPr>
+                        <w:spacing w:after="0"/>
+                        <w:rPr>
+                          <w:b/>
+                          <w:bCs/>
+                          <w:i/>
+                          <w:iCs/>
+                          <w:color w:val="FF0000"/>
+                          <w:sz w:val="18"/>
+                          <w:szCs w:val="18"/>
+                        </w:rPr>
+                      </w:pPr>
+                      <w:r>
+                        <w:rPr>
+                          <w:b/>
+                          <w:bCs/>
+                          <w:i/>
+                          <w:iCs/>
+                          <w:color w:val="FF0000"/>
+                          <w:sz w:val="18"/>
+                          <w:szCs w:val="18"/>
+                        </w:rPr>
+                        <w:t xml:space="preserve">PAKIUSAP: PAKITAPOS PO ANG BAKUNA. KUNG HINDI </w:t>
+                      </w:r>
+                      <w:r>
+                        <w:rPr>
+                          <w:b/>
+                          <w:bCs/>
+                          <w:i/>
+                          <w:iCs/>
+                          <w:color w:val="FF0000"/>
+                          <w:sz w:val="18"/>
+                          <w:szCs w:val="18"/>
+                        </w:rPr>
+                        <w:t xml:space="preserve">NIYO </w:t>
+                      </w:r>
+                      <w:r>
+                        <w:rPr>
+                          <w:b/>
+                          <w:bCs/>
+                          <w:i/>
+                          <w:iCs/>
+                          <w:color w:val="FF0000"/>
+                          <w:sz w:val="18"/>
+                          <w:szCs w:val="18"/>
+                        </w:rPr>
+                        <w:t>MATATAPOS, DI NA PO NAMIN KAYO BABAKUNAHAN ULIT.</w:t>
+                      </w:r>
+                    </w:p>
+                  </w:txbxContent>
+                </v:textbox>
+                <w10:wrap anchorx="margin"/>
+              </v:shape>
+            </w:pict>
+          </mc:Fallback>
+        </mc:AlternateContent>
+      </w:r>
+      <w:r>
+        <w:rPr>
+          <w:rFonts w:ascii="Arial" w:hAnsi="Arial" w:cs="Arial"/>
           <w:color w:val="FFFFFF" w:themeColor="background1"/>
           <w:sz w:val="18"/>
           <w:szCs w:val="18"/>
@@ -1987,6 +2178,151 @@
           <w:lang w:val="en-US"/>
         </w:rPr>
       </w:pPr>
+      <w:r>
+        <w:rPr>
+          <w:rFonts w:ascii="Arial" w:hAnsi="Arial" w:cs="Arial"/>
+          <w:noProof/>
+          <w:color w:val="FFFFFF" w:themeColor="background1"/>
+          <w:sz w:val="18"/>
+          <w:szCs w:val="18"/>
+          <w:lang w:val="en-US"/>
+        </w:rPr>
+        <mc:AlternateContent>
+          <mc:Choice Requires="wps">
+            <w:drawing>
+              <wp:anchor distT="0" distB="0" distL="114300" distR="114300" simplePos="0" relativeHeight="251707392" behindDoc="0" locked="0" layoutInCell="1" allowOverlap="1" wp14:anchorId="455BE00D" wp14:editId="4DA986AE">
+                <wp:simplePos x="0" y="0"/>
+                <wp:positionH relativeFrom="margin">
+                  <wp:align>right</wp:align>
+                </wp:positionH>
+                <wp:positionV relativeFrom="paragraph">
+                  <wp:posOffset>5715</wp:posOffset>
+                </wp:positionV>
+                <wp:extent cx="3367035" cy="229235"/>
+                <wp:effectExtent l="0" t="0" r="0" b="0"/>
+                <wp:wrapNone/>
+                <wp:docPr id="3" name="Text Box 3"/>
+                <wp:cNvGraphicFramePr/>
+                <a:graphic xmlns:a="http://schemas.openxmlformats.org/drawingml/2006/main">
+                  <a:graphicData uri="http://schemas.microsoft.com/office/word/2010/wordprocessingShape">
+                    <wps:wsp>
+                      <wps:cNvSpPr txBox="1"/>
+                      <wps:spPr>
+                        <a:xfrm>
+                          <a:off x="0" y="0"/>
+                          <a:ext cx="3367035" cy="229235"/>
+                        </a:xfrm>
+                        <a:prstGeom prst="rect">
+                          <a:avLst/>
+                        </a:prstGeom>
+                        <a:noFill/>
+                        <a:ln>
+                          <a:noFill/>
+                        </a:ln>
+                      </wps:spPr>
+                      <wps:style>
+                        <a:lnRef idx="0">
+                          <a:scrgbClr r="0" g="0" b="0"/>
+                        </a:lnRef>
+                        <a:fillRef idx="0">
+                          <a:scrgbClr r="0" g="0" b="0"/>
+                        </a:fillRef>
+                        <a:effectRef idx="0">
+                          <a:scrgbClr r="0" g="0" b="0"/>
+                        </a:effectRef>
+                        <a:fontRef idx="minor">
+                          <a:schemeClr val="dk1"/>
+                        </a:fontRef>
+                      </wps:style>
+                      <wps:txbx>
+                        <w:txbxContent>
+                          <w:p>
+                            <w:pPr>
+                              <w:rPr>
+                                <w:rFonts w:ascii="Arial" w:hAnsi="Arial" w:cs="Arial"/>
+                                <w:b/>
+                                <w:bCs/>
+                                <w:i/>
+                                <w:iCs/>
+                                <w:sz w:val="16"/>
+                                <w:szCs w:val="16"/>
+                                <w:lang w:val="en-US"/>
+                              </w:rPr>
+                            </w:pPr>
+                            <w:r>
+                              <w:rPr>
+                                <w:rFonts w:ascii="Arial" w:hAnsi="Arial" w:cs="Arial"/>
+                                <w:b/>
+                                <w:bCs/>
+                                <w:i/>
+                                <w:iCs/>
+                                <w:sz w:val="16"/>
+                                <w:szCs w:val="16"/>
+                                <w:lang w:val="en-US"/>
+                              </w:rPr>
+                              <w:t>${outcome}</w:t>
+                            </w:r>
+                          </w:p>
+                        </w:txbxContent>
+                      </wps:txbx>
+                      <wps:bodyPr rot="0" spcFirstLastPara="0" vertOverflow="overflow" horzOverflow="overflow" vert="horz" wrap="square" lIns="91440" tIns="45720" rIns="91440" bIns="45720" numCol="1" spcCol="0" rtlCol="0" fromWordArt="0" anchor="t" anchorCtr="0" forceAA="0" compatLnSpc="1">
+                        <a:prstTxWarp prst="textNoShape">
+                          <a:avLst/>
+                        </a:prstTxWarp>
+                        <a:noAutofit/>
+                      </wps:bodyPr>
+                    </wps:wsp>
+                  </a:graphicData>
+                </a:graphic>
+                <wp14:sizeRelH relativeFrom="margin">
+                  <wp14:pctWidth>0</wp14:pctWidth>
+                </wp14:sizeRelH>
+                <wp14:sizeRelV relativeFrom="margin">
+                  <wp14:pctHeight>0</wp14:pctHeight>
+                </wp14:sizeRelV>
+              </wp:anchor>
+            </w:drawing>
+          </mc:Choice>
+          <mc:Fallback>
+            <w:pict>
+              <v:shape w14:anchorId="455BE00D" id="Text Box 3" o:spid="_x0000_s1039" type="#_x0000_t202" style="position:absolute;margin-left:213.9pt;margin-top:.45pt;width:265.1pt;height:18.05pt;z-index:251707392;visibility:visible;mso-wrap-style:square;mso-width-percent:0;mso-height-percent:0;mso-wrap-distance-left:9pt;mso-wrap-distance-top:0;mso-wrap-distance-right:9pt;mso-wrap-distance-bottom:0;mso-position-horizontal:right;mso-position-horizontal-relative:margin;mso-position-vertical:absolute;mso-position-vertical-relative:text;mso-width-percent:0;mso-height-percent:0;mso-width-relative:margin;mso-height-relative:margin;v-text-anchor:top" o:gfxdata="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" filled="f" stroked="f">
+                <v:textbox>
+                  <w:txbxContent>
+                    <w:p>
+                      <w:pPr>
+                        <w:rPr>
+                          <w:rFonts w:ascii="Arial" w:hAnsi="Arial" w:cs="Arial"/>
+                          <w:b/>
+                          <w:bCs/>
+                          <w:i/>
+                          <w:iCs/>
+                          <w:sz w:val="16"/>
+                          <w:szCs w:val="16"/>
+                          <w:lang w:val="en-US"/>
+                        </w:rPr>
+                      </w:pPr>
+                      <w:r>
+                        <w:rPr>
+                          <w:rFonts w:ascii="Arial" w:hAnsi="Arial" w:cs="Arial"/>
+                          <w:b/>
+                          <w:bCs/>
+                          <w:i/>
+                          <w:iCs/>
+                          <w:sz w:val="16"/>
+                          <w:szCs w:val="16"/>
+                          <w:lang w:val="en-US"/>
+                        </w:rPr>
+                        <w:t>${outcome}</w:t>
+                      </w:r>
+                    </w:p>
+                  </w:txbxContent>
+                </v:textbox>
+                <w10:wrap anchorx="margin"/>
+              </v:shape>
+            </w:pict>
+          </mc:Fallback>
+        </mc:AlternateContent>
+      </w:r>
       <w:r>
         <w:rPr>
           <w:rFonts w:ascii="Arial" w:hAnsi="Arial" w:cs="Arial"/>
@@ -2087,7 +2423,7 @@
           </mc:Choice>
           <mc:Fallback>
             <w:pict>
-              <v:shape w14:anchorId="317D305F" id="Text Box 14" o:spid="_x0000_s1038" type="#_x0000_t202" style="position:absolute;margin-left:102.95pt;margin-top:11.55pt;width:144.55pt;height:18.05pt;z-index:251681792;visibility:visible;mso-wrap-style:square;mso-width-percent:0;mso-height-percent:0;mso-wrap-distance-left:9pt;mso-wrap-distance-top:0;mso-wrap-distance-right:9pt;mso-wrap-distance-bottom:0;mso-position-horizontal:absolute;mso-position-horizontal-relative:text;mso-position-vertical:absolute;mso-position-vertical-relative:text;mso-width-percent:0;mso-height-percent:0;mso-width-relative:margin;mso-height-relative:margin;v-text-anchor:top" o:gfxdata="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" filled="f" stroked="f">
+              <v:shape w14:anchorId="317D305F" id="Text Box 14" o:spid="_x0000_s1040" type="#_x0000_t202" style="position:absolute;margin-left:102.95pt;margin-top:11.55pt;width:144.55pt;height:18.05pt;z-index:251681792;visibility:visible;mso-wrap-style:square;mso-width-percent:0;mso-height-percent:0;mso-wrap-distance-left:9pt;mso-wrap-distance-top:0;mso-wrap-distance-right:9pt;mso-wrap-distance-bottom:0;mso-position-horizontal:absolute;mso-position-horizontal-relative:text;mso-position-vertical:absolute;mso-position-vertical-relative:text;mso-width-percent:0;mso-height-percent:0;mso-width-relative:margin;mso-height-relative:margin;v-text-anchor:top" o:gfxdata="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" filled="f" stroked="f">
                 <v:textbox>
                   <w:txbxContent>
                     <w:p>
@@ -2257,7 +2593,7 @@
           </mc:Choice>
           <mc:Fallback>
             <w:pict>
-              <v:shape w14:anchorId="61C202D5" id="Text Box 15" o:spid="_x0000_s1039" type="#_x0000_t202" style="position:absolute;margin-left:103.1pt;margin-top:5.75pt;width:144.55pt;height:18.05pt;z-index:251683840;visibility:visible;mso-wrap-style:square;mso-width-percent:0;mso-height-percent:0;mso-wrap-distance-left:9pt;mso-wrap-distance-top:0;mso-wrap-distance-right:9pt;mso-wrap-distance-bottom:0;mso-position-horizontal:absolute;mso-position-horizontal-relative:text;mso-position-vertical:absolute;mso-position-vertical-relative:text;mso-width-percent:0;mso-height-percent:0;mso-width-relative:margin;mso-height-relative:margin;v-text-anchor:top" o:gfxdata="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" filled="f" stroked="f">
+              <v:shape w14:anchorId="61C202D5" id="Text Box 15" o:spid="_x0000_s1041" type="#_x0000_t202" style="position:absolute;margin-left:103.1pt;margin-top:5.75pt;width:144.55pt;height:18.05pt;z-index:251683840;visibility:visible;mso-wrap-style:square;mso-width-percent:0;mso-height-percent:0;mso-wrap-distance-left:9pt;mso-wrap-distance-top:0;mso-wrap-distance-right:9pt;mso-wrap-distance-bottom:0;mso-position-horizontal:absolute;mso-position-horizontal-relative:text;mso-position-vertical:absolute;mso-position-vertical-relative:text;mso-width-percent:0;mso-height-percent:0;mso-width-relative:margin;mso-height-relative:margin;v-text-anchor:top" o:gfxdata="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" filled="f" stroked="f">
                 <v:textbox>
                   <w:txbxContent>
                     <w:p>
@@ -2445,7 +2781,7 @@
           </mc:Choice>
           <mc:Fallback>
             <w:pict>
-              <v:shape w14:anchorId="3C74D1E9" id="Text Box 17" o:spid="_x0000_s1040" type="#_x0000_t202" style="position:absolute;margin-left:49.95pt;margin-top:15.3pt;width:197.5pt;height:18.05pt;z-index:251687936;visibility:visible;mso-wrap-style:square;mso-width-percent:0;mso-height-percent:0;mso-wrap-distance-left:9pt;mso-wrap-distance-top:0;mso-wrap-distance-right:9pt;mso-wrap-distance-bottom:0;mso-position-horizontal:absolute;mso-position-horizontal-relative:text;mso-position-vertical:absolute;mso-position-vertical-relative:text;mso-width-percent:0;mso-height-percent:0;mso-width-relative:margin;mso-height-relative:margin;v-text-anchor:top" o:gfxdata="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" filled="f" stroked="f">
+              <v:shape w14:anchorId="3C74D1E9" id="Text Box 17" o:spid="_x0000_s1042" type="#_x0000_t202" style="position:absolute;margin-left:49.95pt;margin-top:15.3pt;width:197.5pt;height:18.05pt;z-index:251687936;visibility:visible;mso-wrap-style:square;mso-width-percent:0;mso-height-percent:0;mso-wrap-distance-left:9pt;mso-wrap-distance-top:0;mso-wrap-distance-right:9pt;mso-wrap-distance-bottom:0;mso-position-horizontal:absolute;mso-position-horizontal-relative:text;mso-position-vertical:absolute;mso-position-vertical-relative:text;mso-width-percent:0;mso-height-percent:0;mso-width-relative:margin;mso-height-relative:margin;v-text-anchor:top" o:gfxdata="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" filled="f" stroked="f">
                 <v:textbox>
                   <w:txbxContent>
                     <w:p>
@@ -2611,7 +2947,7 @@
           </mc:Choice>
           <mc:Fallback>
             <w:pict>
-              <v:shape w14:anchorId="02A8BC8A" id="Text Box 16" o:spid="_x0000_s1041" type="#_x0000_t202" style="position:absolute;margin-left:103.1pt;margin-top:4.45pt;width:144.5pt;height:18.05pt;z-index:251685888;visibility:visible;mso-wrap-style:square;mso-width-percent:0;mso-height-percent:0;mso-wrap-distance-left:9pt;mso-wrap-distance-top:0;mso-wrap-distance-right:9pt;mso-wrap-distance-bottom:0;mso-position-horizontal:absolute;mso-position-horizontal-relative:text;mso-position-vertical:absolute;mso-position-vertical-relative:text;mso-width-percent:0;mso-height-percent:0;mso-width-relative:margin;mso-height-relative:margin;v-text-anchor:top" o:gfxdata="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" filled="f" stroked="f">
+              <v:shape w14:anchorId="02A8BC8A" id="Text Box 16" o:spid="_x0000_s1043" type="#_x0000_t202" style="position:absolute;margin-left:103.1pt;margin-top:4.45pt;width:144.5pt;height:18.05pt;z-index:251685888;visibility:visible;mso-wrap-style:square;mso-width-percent:0;mso-height-percent:0;mso-wrap-distance-left:9pt;mso-wrap-distance-top:0;mso-wrap-distance-right:9pt;mso-wrap-distance-bottom:0;mso-position-horizontal:absolute;mso-position-horizontal-relative:text;mso-position-vertical:absolute;mso-position-vertical-relative:text;mso-width-percent:0;mso-height-percent:0;mso-width-relative:margin;mso-height-relative:margin;v-text-anchor:top" o:gfxdata="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" filled="f" stroked="f">
                 <v:textbox>
                   <w:txbxContent>
                     <w:p>
@@ -2821,7 +3157,7 @@
           </mc:Choice>
           <mc:Fallback>
             <w:pict>
-              <v:shape w14:anchorId="08A496BC" id="Text Box 19" o:spid="_x0000_s1042" type="#_x0000_t202" style="position:absolute;margin-left:197.3pt;margin-top:8.9pt;width:65.2pt;height:18.05pt;z-index:251692032;visibility:visible;mso-wrap-style:square;mso-width-percent:0;mso-height-percent:0;mso-wrap-distance-left:9pt;mso-wrap-distance-top:0;mso-wrap-distance-right:9pt;mso-wrap-distance-bottom:0;mso-position-horizontal:absolute;mso-position-horizontal-relative:text;mso-position-vertical:absolute;mso-position-vertical-relative:text;mso-width-percent:0;mso-height-percent:0;mso-width-relative:margin;mso-height-relative:margin;v-text-anchor:top" o:gfxdata="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" filled="f" stroked="f">
+              <v:shape w14:anchorId="08A496BC" id="Text Box 19" o:spid="_x0000_s1044" type="#_x0000_t202" style="position:absolute;margin-left:197.3pt;margin-top:8.9pt;width:65.2pt;height:18.05pt;z-index:251692032;visibility:visible;mso-wrap-style:square;mso-width-percent:0;mso-height-percent:0;mso-wrap-distance-left:9pt;mso-wrap-distance-top:0;mso-wrap-distance-right:9pt;mso-wrap-distance-bottom:0;mso-position-horizontal:absolute;mso-position-horizontal-relative:text;mso-position-vertical:absolute;mso-position-vertical-relative:text;mso-width-percent:0;mso-height-percent:0;mso-width-relative:margin;mso-height-relative:margin;v-text-anchor:top" o:gfxdata="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" filled="f" stroked="f">
                 <v:textbox>
                   <w:txbxContent>
                     <w:p>
@@ -2951,7 +3287,7 @@
           </mc:Choice>
           <mc:Fallback>
             <w:pict>
-              <v:shape w14:anchorId="0744D9AB" id="Text Box 18" o:spid="_x0000_s1043" type="#_x0000_t202" style="position:absolute;margin-left:74.75pt;margin-top:9.7pt;width:73.15pt;height:18.05pt;z-index:251689984;visibility:visible;mso-wrap-style:square;mso-width-percent:0;mso-height-percent:0;mso-wrap-distance-left:9pt;mso-wrap-distance-top:0;mso-wrap-distance-right:9pt;mso-wrap-distance-bottom:0;mso-position-horizontal:absolute;mso-position-horizontal-relative:text;mso-position-vertical:absolute;mso-position-vertical-relative:text;mso-width-percent:0;mso-height-percent:0;mso-width-relative:margin;mso-height-relative:margin;v-text-anchor:top" o:gfxdata="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" filled="f" stroked="f">
+              <v:shape w14:anchorId="0744D9AB" id="Text Box 18" o:spid="_x0000_s1045" type="#_x0000_t202" style="position:absolute;margin-left:74.75pt;margin-top:9.7pt;width:73.15pt;height:18.05pt;z-index:251689984;visibility:visible;mso-wrap-style:square;mso-width-percent:0;mso-height-percent:0;mso-wrap-distance-left:9pt;mso-wrap-distance-top:0;mso-wrap-distance-right:9pt;mso-wrap-distance-bottom:0;mso-position-horizontal:absolute;mso-position-horizontal-relative:text;mso-position-vertical:absolute;mso-position-vertical-relative:text;mso-width-percent:0;mso-height-percent:0;mso-width-relative:margin;mso-height-relative:margin;v-text-anchor:top" o:gfxdata="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" filled="f" stroked="f">
                 <v:textbox>
                   <w:txbxContent>
                     <w:p>
@@ -3099,7 +3435,7 @@
           </mc:Choice>
           <mc:Fallback>
             <w:pict>
-              <v:shape w14:anchorId="1970DFF0" id="Text Box 20" o:spid="_x0000_s1044" type="#_x0000_t202" style="position:absolute;margin-left:49.95pt;margin-top:18.3pt;width:104.25pt;height:18.05pt;z-index:251694080;visibility:visible;mso-wrap-style:square;mso-width-percent:0;mso-height-percent:0;mso-wrap-distance-left:9pt;mso-wrap-distance-top:0;mso-wrap-distance-right:9pt;mso-wrap-distance-bottom:0;mso-position-horizontal:absolute;mso-position-horizontal-relative:text;mso-position-vertical:absolute;mso-position-vertical-relative:text;mso-width-percent:0;mso-height-percent:0;mso-width-relative:margin;mso-height-relative:margin;v-text-anchor:top" o:gfxdata="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" filled="f" stroked="f">
+              <v:shape w14:anchorId="1970DFF0" id="Text Box 20" o:spid="_x0000_s1046" type="#_x0000_t202" style="position:absolute;margin-left:49.95pt;margin-top:18.3pt;width:104.25pt;height:18.05pt;z-index:251694080;visibility:visible;mso-wrap-style:square;mso-width-percent:0;mso-height-percent:0;mso-wrap-distance-left:9pt;mso-wrap-distance-top:0;mso-wrap-distance-right:9pt;mso-wrap-distance-bottom:0;mso-position-horizontal:absolute;mso-position-horizontal-relative:text;mso-position-vertical:absolute;mso-position-vertical-relative:text;mso-width-percent:0;mso-height-percent:0;mso-width-relative:margin;mso-height-relative:margin;v-text-anchor:top" o:gfxdata="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" filled="f" stroked="f">
                 <v:textbox>
                   <w:txbxContent>
                     <w:p>
@@ -3305,7 +3641,7 @@
           </mc:Choice>
           <mc:Fallback>
             <w:pict>
-              <v:shape w14:anchorId="60F3C8CF" id="Text Box 25" o:spid="_x0000_s1045" type="#_x0000_t202" style="position:absolute;margin-left:182.55pt;margin-top:17pt;width:70.9pt;height:18.05pt;z-index:251704320;visibility:visible;mso-wrap-style:square;mso-width-percent:0;mso-height-percent:0;mso-wrap-distance-left:9pt;mso-wrap-distance-top:0;mso-wrap-distance-right:9pt;mso-wrap-distance-bottom:0;mso-position-horizontal:absolute;mso-position-horizontal-relative:text;mso-position-vertical:absolute;mso-position-vertical-relative:text;mso-width-percent:0;mso-height-percent:0;mso-width-relative:margin;mso-height-relative:margin;v-text-anchor:top" o:gfxdata="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" filled="f" stroked="f">
+              <v:shape w14:anchorId="60F3C8CF" id="Text Box 25" o:spid="_x0000_s1047" type="#_x0000_t202" style="position:absolute;margin-left:182.55pt;margin-top:17pt;width:70.9pt;height:18.05pt;z-index:251704320;visibility:visible;mso-wrap-style:square;mso-width-percent:0;mso-height-percent:0;mso-wrap-distance-left:9pt;mso-wrap-distance-top:0;mso-wrap-distance-right:9pt;mso-wrap-distance-bottom:0;mso-position-horizontal:absolute;mso-position-horizontal-relative:text;mso-position-vertical:absolute;mso-position-vertical-relative:text;mso-width-percent:0;mso-height-percent:0;mso-width-relative:margin;mso-height-relative:margin;v-text-anchor:top" o:gfxdata="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" filled="f" stroked="f">
                 <v:textbox>
                   <w:txbxContent>
                     <w:p>
@@ -3480,7 +3816,7 @@
           </mc:Choice>
           <mc:Fallback>
             <w:pict>
-              <v:shape w14:anchorId="5F0988CA" id="Text Box 24" o:spid="_x0000_s1046" type="#_x0000_t202" style="position:absolute;margin-left:182.4pt;margin-top:9pt;width:70.9pt;height:18.05pt;z-index:251702272;visibility:visible;mso-wrap-style:square;mso-width-percent:0;mso-height-percent:0;mso-wrap-distance-left:9pt;mso-wrap-distance-top:0;mso-wrap-distance-right:9pt;mso-wrap-distance-bottom:0;mso-position-horizontal:absolute;mso-position-horizontal-relative:text;mso-position-vertical:absolute;mso-position-vertical-relative:text;mso-width-percent:0;mso-height-percent:0;mso-width-relative:margin;mso-height-relative:margin;v-text-anchor:top" o:gfxdata="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" filled="f" stroked="f">
+              <v:shape w14:anchorId="5F0988CA" id="Text Box 24" o:spid="_x0000_s1048" type="#_x0000_t202" style="position:absolute;margin-left:182.4pt;margin-top:9pt;width:70.9pt;height:18.05pt;z-index:251702272;visibility:visible;mso-wrap-style:square;mso-width-percent:0;mso-height-percent:0;mso-wrap-distance-left:9pt;mso-wrap-distance-top:0;mso-wrap-distance-right:9pt;mso-wrap-distance-bottom:0;mso-position-horizontal:absolute;mso-position-horizontal-relative:text;mso-position-vertical:absolute;mso-position-vertical-relative:text;mso-width-percent:0;mso-height-percent:0;mso-width-relative:margin;mso-height-relative:margin;v-text-anchor:top" o:gfxdata="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" filled="f" stroked="f">
                 <v:textbox>
                   <w:txbxContent>
                     <w:p>
@@ -3646,7 +3982,7 @@
           </mc:Choice>
           <mc:Fallback>
             <w:pict>
-              <v:shape w14:anchorId="6053E89D" id="Text Box 22" o:spid="_x0000_s1047" type="#_x0000_t202" style="position:absolute;margin-left:50.05pt;margin-top:17.3pt;width:104.25pt;height:18.05pt;z-index:251698176;visibility:visible;mso-wrap-style:square;mso-width-percent:0;mso-height-percent:0;mso-wrap-distance-left:9pt;mso-wrap-distance-top:0;mso-wrap-distance-right:9pt;mso-wrap-distance-bottom:0;mso-position-horizontal:absolute;mso-position-horizontal-relative:text;mso-position-vertical:absolute;mso-position-vertical-relative:text;mso-width-percent:0;mso-height-percent:0;mso-width-relative:margin;mso-height-relative:margin;v-text-anchor:top" o:gfxdata="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" filled="f" stroked="f">
+              <v:shape w14:anchorId="6053E89D" id="Text Box 22" o:spid="_x0000_s1049" type="#_x0000_t202" style="position:absolute;margin-left:50.05pt;margin-top:17.3pt;width:104.25pt;height:18.05pt;z-index:251698176;visibility:visible;mso-wrap-style:square;mso-width-percent:0;mso-height-percent:0;mso-wrap-distance-left:9pt;mso-wrap-distance-top:0;mso-wrap-distance-right:9pt;mso-wrap-distance-bottom:0;mso-position-horizontal:absolute;mso-position-horizontal-relative:text;mso-position-vertical:absolute;mso-position-vertical-relative:text;mso-width-percent:0;mso-height-percent:0;mso-width-relative:margin;mso-height-relative:margin;v-text-anchor:top" o:gfxdata="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" filled="f" stroked="f">
                 <v:textbox>
                   <w:txbxContent>
                     <w:p>
@@ -3812,7 +4148,7 @@
           </mc:Choice>
           <mc:Fallback>
             <w:pict>
-              <v:shape w14:anchorId="2876BFDE" id="Text Box 21" o:spid="_x0000_s1048" type="#_x0000_t202" style="position:absolute;margin-left:50.1pt;margin-top:8.75pt;width:104.25pt;height:18.05pt;z-index:251696128;visibility:visible;mso-wrap-style:square;mso-width-percent:0;mso-height-percent:0;mso-wrap-distance-left:9pt;mso-wrap-distance-top:0;mso-wrap-distance-right:9pt;mso-wrap-distance-bottom:0;mso-position-horizontal:absolute;mso-position-horizontal-relative:text;mso-position-vertical:absolute;mso-position-vertical-relative:text;mso-width-percent:0;mso-height-percent:0;mso-width-relative:margin;mso-height-relative:margin;v-text-anchor:top" o:gfxdata="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" filled="f" stroked="f">
+              <v:shape w14:anchorId="2876BFDE" id="Text Box 21" o:spid="_x0000_s1050" type="#_x0000_t202" style="position:absolute;margin-left:50.1pt;margin-top:8.75pt;width:104.25pt;height:18.05pt;z-index:251696128;visibility:visible;mso-wrap-style:square;mso-width-percent:0;mso-height-percent:0;mso-wrap-distance-left:9pt;mso-wrap-distance-top:0;mso-wrap-distance-right:9pt;mso-wrap-distance-bottom:0;mso-position-horizontal:absolute;mso-position-horizontal-relative:text;mso-position-vertical:absolute;mso-position-vertical-relative:text;mso-width-percent:0;mso-height-percent:0;mso-width-relative:margin;mso-height-relative:margin;v-text-anchor:top" o:gfxdata="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" filled="f" stroked="f">
                 <v:textbox>
                   <w:txbxContent>
                     <w:p>
@@ -3891,150 +4227,6 @@
           <w:lang w:val="en-US"/>
         </w:rPr>
       </w:pPr>
-      <w:r>
-        <w:rPr>
-          <w:rFonts w:ascii="Arial" w:hAnsi="Arial" w:cs="Arial"/>
-          <w:noProof/>
-          <w:color w:val="FFFFFF" w:themeColor="background1"/>
-          <w:sz w:val="18"/>
-          <w:szCs w:val="18"/>
-          <w:lang w:val="en-US"/>
-        </w:rPr>
-        <mc:AlternateContent>
-          <mc:Choice Requires="wps">
-            <w:drawing>
-              <wp:anchor distT="0" distB="0" distL="114300" distR="114300" simplePos="0" relativeHeight="251707392" behindDoc="0" locked="0" layoutInCell="1" allowOverlap="1" wp14:anchorId="455BE00D" wp14:editId="12AEA06E">
-                <wp:simplePos x="0" y="0"/>
-                <wp:positionH relativeFrom="column">
-                  <wp:posOffset>-25400</wp:posOffset>
-                </wp:positionH>
-                <wp:positionV relativeFrom="paragraph">
-                  <wp:posOffset>215265</wp:posOffset>
-                </wp:positionV>
-                <wp:extent cx="3035300" cy="229235"/>
-                <wp:effectExtent l="0" t="0" r="0" b="0"/>
-                <wp:wrapNone/>
-                <wp:docPr id="3" name="Text Box 3"/>
-                <wp:cNvGraphicFramePr/>
-                <a:graphic xmlns:a="http://schemas.openxmlformats.org/drawingml/2006/main">
-                  <a:graphicData uri="http://schemas.microsoft.com/office/word/2010/wordprocessingShape">
-                    <wps:wsp>
-                      <wps:cNvSpPr txBox="1"/>
-                      <wps:spPr>
-                        <a:xfrm>
-                          <a:off x="0" y="0"/>
-                          <a:ext cx="3035300" cy="229235"/>
-                        </a:xfrm>
-                        <a:prstGeom prst="rect">
-                          <a:avLst/>
-                        </a:prstGeom>
-                        <a:noFill/>
-                        <a:ln>
-                          <a:noFill/>
-                        </a:ln>
-                      </wps:spPr>
-                      <wps:style>
-                        <a:lnRef idx="0">
-                          <a:scrgbClr r="0" g="0" b="0"/>
-                        </a:lnRef>
-                        <a:fillRef idx="0">
-                          <a:scrgbClr r="0" g="0" b="0"/>
-                        </a:fillRef>
-                        <a:effectRef idx="0">
-                          <a:scrgbClr r="0" g="0" b="0"/>
-                        </a:effectRef>
-                        <a:fontRef idx="minor">
-                          <a:schemeClr val="dk1"/>
-                        </a:fontRef>
-                      </wps:style>
-                      <wps:txbx>
-                        <w:txbxContent>
-                          <w:p>
-                            <w:pPr>
-                              <w:rPr>
-                                <w:rFonts w:ascii="Arial" w:hAnsi="Arial" w:cs="Arial"/>
-                                <w:b/>
-                                <w:bCs/>
-                                <w:i/>
-                                <w:iCs/>
-                                <w:sz w:val="16"/>
-                                <w:szCs w:val="16"/>
-                                <w:lang w:val="en-US"/>
-                              </w:rPr>
-                            </w:pPr>
-                            <w:r>
-                              <w:rPr>
-                                <w:rFonts w:ascii="Arial" w:hAnsi="Arial" w:cs="Arial"/>
-                                <w:b/>
-                                <w:bCs/>
-                                <w:i/>
-                                <w:iCs/>
-                                <w:sz w:val="16"/>
-                                <w:szCs w:val="16"/>
-                                <w:lang w:val="en-US"/>
-                              </w:rPr>
-                              <w:t>${outcome}</w:t>
-                            </w:r>
-                          </w:p>
-                        </w:txbxContent>
-                      </wps:txbx>
-                      <wps:bodyPr rot="0" spcFirstLastPara="0" vertOverflow="overflow" horzOverflow="overflow" vert="horz" wrap="square" lIns="91440" tIns="45720" rIns="91440" bIns="45720" numCol="1" spcCol="0" rtlCol="0" fromWordArt="0" anchor="t" anchorCtr="0" forceAA="0" compatLnSpc="1">
-                        <a:prstTxWarp prst="textNoShape">
-                          <a:avLst/>
-                        </a:prstTxWarp>
-                        <a:noAutofit/>
-                      </wps:bodyPr>
-                    </wps:wsp>
-                  </a:graphicData>
-                </a:graphic>
-                <wp14:sizeRelH relativeFrom="margin">
-                  <wp14:pctWidth>0</wp14:pctWidth>
-                </wp14:sizeRelH>
-                <wp14:sizeRelV relativeFrom="margin">
-                  <wp14:pctHeight>0</wp14:pctHeight>
-                </wp14:sizeRelV>
-              </wp:anchor>
-            </w:drawing>
-          </mc:Choice>
-          <mc:Fallback>
-            <w:pict>
-              <v:shape w14:anchorId="455BE00D" id="Text Box 3" o:spid="_x0000_s1049" type="#_x0000_t202" style="position:absolute;margin-left:-2pt;margin-top:16.95pt;width:239pt;height:18.05pt;z-index:251707392;visibility:visible;mso-wrap-style:square;mso-width-percent:0;mso-height-percent:0;mso-wrap-distance-left:9pt;mso-wrap-distance-top:0;mso-wrap-distance-right:9pt;mso-wrap-distance-bottom:0;mso-position-horizontal:absolute;mso-position-horizontal-relative:text;mso-position-vertical:absolute;mso-position-vertical-relative:text;mso-width-percent:0;mso-height-percent:0;mso-width-relative:margin;mso-height-relative:margin;v-text-anchor:top" o:gfxdata="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" filled="f" stroked="f">
-                <v:textbox>
-                  <w:txbxContent>
-                    <w:p>
-                      <w:pPr>
-                        <w:rPr>
-                          <w:rFonts w:ascii="Arial" w:hAnsi="Arial" w:cs="Arial"/>
-                          <w:b/>
-                          <w:bCs/>
-                          <w:i/>
-                          <w:iCs/>
-                          <w:sz w:val="16"/>
-                          <w:szCs w:val="16"/>
-                          <w:lang w:val="en-US"/>
-                        </w:rPr>
-                      </w:pPr>
-                      <w:r>
-                        <w:rPr>
-                          <w:rFonts w:ascii="Arial" w:hAnsi="Arial" w:cs="Arial"/>
-                          <w:b/>
-                          <w:bCs/>
-                          <w:i/>
-                          <w:iCs/>
-                          <w:sz w:val="16"/>
-                          <w:szCs w:val="16"/>
-                          <w:lang w:val="en-US"/>
-                        </w:rPr>
-                        <w:t>${outcome}</w:t>
-                      </w:r>
-                    </w:p>
-                  </w:txbxContent>
-                </v:textbox>
-              </v:shape>
-            </w:pict>
-          </mc:Fallback>
-        </mc:AlternateContent>
-      </w:r>
       <w:r>
         <w:rPr>
           <w:rFonts w:ascii="Arial" w:hAnsi="Arial" w:cs="Arial"/>
@@ -4153,7 +4345,7 @@
           </mc:Choice>
           <mc:Fallback>
             <w:pict>
-              <v:shape w14:anchorId="4FFA78D8" id="Text Box 23" o:spid="_x0000_s1050" type="#_x0000_t202" style="position:absolute;margin-left:50.1pt;margin-top:7.75pt;width:104.25pt;height:18.05pt;z-index:251700224;visibility:visible;mso-wrap-style:square;mso-width-percent:0;mso-height-percent:0;mso-wrap-distance-left:9pt;mso-wrap-distance-top:0;mso-wrap-distance-right:9pt;mso-wrap-distance-bottom:0;mso-position-horizontal:absolute;mso-position-horizontal-relative:text;mso-position-vertical:absolute;mso-position-vertical-relative:text;mso-width-percent:0;mso-height-percent:0;mso-width-relative:margin;mso-height-relative:margin;v-text-anchor:top" o:gfxdata="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" filled="f" stroked="f">
+              <v:shape w14:anchorId="4FFA78D8" id="Text Box 23" o:spid="_x0000_s1051" type="#_x0000_t202" style="position:absolute;margin-left:50.1pt;margin-top:7.75pt;width:104.25pt;height:18.05pt;z-index:251700224;visibility:visible;mso-wrap-style:square;mso-width-percent:0;mso-height-percent:0;mso-wrap-distance-left:9pt;mso-wrap-distance-top:0;mso-wrap-distance-right:9pt;mso-wrap-distance-bottom:0;mso-position-horizontal:absolute;mso-position-horizontal-relative:text;mso-position-vertical:absolute;mso-position-vertical-relative:text;mso-width-percent:0;mso-height-percent:0;mso-width-relative:margin;mso-height-relative:margin;v-text-anchor:top" o:gfxdata="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" filled="f" stroked="f">
                 <v:textbox>
                   <w:txbxContent>
                     <w:p>
@@ -4235,6 +4427,143 @@
       <w:r>
         <w:rPr>
           <w:rFonts w:ascii="Arial" w:hAnsi="Arial" w:cs="Arial"/>
+          <w:noProof/>
+          <w:color w:val="FFFFFF" w:themeColor="background1"/>
+          <w:sz w:val="18"/>
+          <w:szCs w:val="18"/>
+          <w:lang w:val="en-US"/>
+        </w:rPr>
+        <mc:AlternateContent>
+          <mc:Choice Requires="wps">
+            <w:drawing>
+              <wp:anchor distT="0" distB="0" distL="114300" distR="114300" simplePos="0" relativeHeight="251710464" behindDoc="0" locked="0" layoutInCell="1" allowOverlap="1" wp14:anchorId="6B46A355" wp14:editId="1E456EB9">
+                <wp:simplePos x="0" y="0"/>
+                <wp:positionH relativeFrom="margin">
+                  <wp:align>right</wp:align>
+                </wp:positionH>
+                <wp:positionV relativeFrom="paragraph">
+                  <wp:posOffset>261172</wp:posOffset>
+                </wp:positionV>
+                <wp:extent cx="1448241" cy="229235"/>
+                <wp:effectExtent l="0" t="0" r="0" b="0"/>
+                <wp:wrapNone/>
+                <wp:docPr id="1901493217" name="Text Box 1901493217"/>
+                <wp:cNvGraphicFramePr/>
+                <a:graphic xmlns:a="http://schemas.openxmlformats.org/drawingml/2006/main">
+                  <a:graphicData uri="http://schemas.microsoft.com/office/word/2010/wordprocessingShape">
+                    <wps:wsp>
+                      <wps:cNvSpPr txBox="1"/>
+                      <wps:spPr>
+                        <a:xfrm>
+                          <a:off x="0" y="0"/>
+                          <a:ext cx="1448241" cy="229235"/>
+                        </a:xfrm>
+                        <a:prstGeom prst="rect">
+                          <a:avLst/>
+                        </a:prstGeom>
+                        <a:noFill/>
+                        <a:ln>
+                          <a:noFill/>
+                        </a:ln>
+                      </wps:spPr>
+                      <wps:style>
+                        <a:lnRef idx="0">
+                          <a:scrgbClr r="0" g="0" b="0"/>
+                        </a:lnRef>
+                        <a:fillRef idx="0">
+                          <a:scrgbClr r="0" g="0" b="0"/>
+                        </a:fillRef>
+                        <a:effectRef idx="0">
+                          <a:scrgbClr r="0" g="0" b="0"/>
+                        </a:effectRef>
+                        <a:fontRef idx="minor">
+                          <a:schemeClr val="dk1"/>
+                        </a:fontRef>
+                      </wps:style>
+                      <wps:txbx>
+                        <w:txbxContent>
+                          <w:p>
+                            <w:pPr>
+                              <w:rPr>
+                                <w:rFonts w:ascii="Arial" w:hAnsi="Arial" w:cs="Arial"/>
+                                <w:b/>
+                                <w:bCs/>
+                                <w:sz w:val="12"/>
+                                <w:szCs w:val="12"/>
+                                <w:lang w:val="en-US"/>
+                              </w:rPr>
+                            </w:pPr>
+                            <w:r>
+                              <w:rPr>
+                                <w:rFonts w:ascii="Arial" w:hAnsi="Arial" w:cs="Arial"/>
+                                <w:b/>
+                                <w:bCs/>
+                                <w:sz w:val="12"/>
+                                <w:szCs w:val="12"/>
+                                <w:lang w:val="en-US"/>
+                              </w:rPr>
+                              <w:t>[  ] ALIVE  [  ] DIED  [  ] UNKNOWN</w:t>
+                            </w:r>
+                          </w:p>
+                        </w:txbxContent>
+                      </wps:txbx>
+                      <wps:bodyPr rot="0" spcFirstLastPara="0" vertOverflow="overflow" horzOverflow="overflow" vert="horz" wrap="square" lIns="91440" tIns="45720" rIns="91440" bIns="45720" numCol="1" spcCol="0" rtlCol="0" fromWordArt="0" anchor="t" anchorCtr="0" forceAA="0" compatLnSpc="1">
+                        <a:prstTxWarp prst="textNoShape">
+                          <a:avLst/>
+                        </a:prstTxWarp>
+                        <a:noAutofit/>
+                      </wps:bodyPr>
+                    </wps:wsp>
+                  </a:graphicData>
+                </a:graphic>
+                <wp14:sizeRelH relativeFrom="margin">
+                  <wp14:pctWidth>0</wp14:pctWidth>
+                </wp14:sizeRelH>
+                <wp14:sizeRelV relativeFrom="margin">
+                  <wp14:pctHeight>0</wp14:pctHeight>
+                </wp14:sizeRelV>
+              </wp:anchor>
+            </w:drawing>
+          </mc:Choice>
+          <mc:Fallback>
+            <w:pict>
+              <v:shape w14:anchorId="6B46A355" id="Text Box 1901493217" o:spid="_x0000_s1052" type="#_x0000_t202" style="position:absolute;margin-left:62.85pt;margin-top:20.55pt;width:114.05pt;height:18.05pt;z-index:251710464;visibility:visible;mso-wrap-style:square;mso-width-percent:0;mso-height-percent:0;mso-wrap-distance-left:9pt;mso-wrap-distance-top:0;mso-wrap-distance-right:9pt;mso-wrap-distance-bottom:0;mso-position-horizontal:right;mso-position-horizontal-relative:margin;mso-position-vertical:absolute;mso-position-vertical-relative:text;mso-width-percent:0;mso-height-percent:0;mso-width-relative:margin;mso-height-relative:margin;v-text-anchor:top" o:gfxdata="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" filled="f" stroked="f">
+                <v:textbox>
+                  <w:txbxContent>
+                    <w:p>
+                      <w:pPr>
+                        <w:rPr>
+                          <w:rFonts w:ascii="Arial" w:hAnsi="Arial" w:cs="Arial"/>
+                          <w:b/>
+                          <w:bCs/>
+                          <w:sz w:val="12"/>
+                          <w:szCs w:val="12"/>
+                          <w:lang w:val="en-US"/>
+                        </w:rPr>
+                      </w:pPr>
+                      <w:r>
+                        <w:rPr>
+                          <w:rFonts w:ascii="Arial" w:hAnsi="Arial" w:cs="Arial"/>
+                          <w:b/>
+                          <w:bCs/>
+                          <w:sz w:val="12"/>
+                          <w:szCs w:val="12"/>
+                          <w:lang w:val="en-US"/>
+                        </w:rPr>
+                        <w:t>[  ] ALIVE  [  ] DIED  [  ] UNKNOWN</w:t>
+                      </w:r>
+                    </w:p>
+                  </w:txbxContent>
+                </v:textbox>
+                <w10:wrap anchorx="margin"/>
+              </v:shape>
+            </w:pict>
+          </mc:Fallback>
+        </mc:AlternateContent>
+      </w:r>
+      <w:r>
+        <w:rPr>
+          <w:rFonts w:ascii="Arial" w:hAnsi="Arial" w:cs="Arial"/>
           <w:color w:val="FFFFFF" w:themeColor="background1"/>
           <w:sz w:val="18"/>
           <w:szCs w:val="18"/>
@@ -4255,7 +4584,7 @@
     </w:p>
     <w:sectPr>
       <w:pgSz w:w="5760" w:h="7920"/>
-      <w:pgMar w:top="720" w:right="360" w:bottom="540" w:left="360" w:header="0" w:footer="0" w:gutter="0"/>
+      <w:pgMar w:top="720" w:right="90" w:bottom="180" w:left="360" w:header="0" w:footer="0" w:gutter="0"/>
       <w:cols w:space="708"/>
       <w:docGrid w:linePitch="360"/>
     </w:sectPr>
@@ -4264,7 +4593,7 @@
 </file>
 
 <file path=word/endnotes.xml><?xml version="1.0" encoding="utf-8"?>
-<w:endnotes xmlns:wpc="http://schemas.microsoft.com/office/word/2010/wordprocessingCanvas" xmlns:cx="http://schemas.microsoft.com/office/drawing/2014/chartex" xmlns:cx1="http://schemas.microsoft.com/office/drawing/2015/9/8/chartex" xmlns:cx2="http://schemas.microsoft.com/office/drawing/2015/10/21/chartex" xmlns:cx3="http://schemas.microsoft.com/office/drawing/2016/5/9/chartex" xmlns:cx4="http://schemas.microsoft.com/office/drawing/2016/5/10/chartex" xmlns:cx5="http://schemas.microsoft.com/office/drawing/2016/5/11/chartex" xmlns:cx6="http://schemas.microsoft.com/office/drawing/2016/5/12/chartex" xmlns:cx7="http://schemas.microsoft.com/office/drawing/2016/5/13/chartex" xmlns:cx8="http://schemas.microsoft.com/office/drawing/2016/5/14/chartex" xmlns:mc="http://schemas.openxmlformats.org/markup-compatibility/2006" xmlns:aink="http://schemas.microsoft.com/office/drawing/2016/ink" xmlns:am3d="http://schemas.microsoft.com/office/drawing/2017/model3d" xmlns:o="urn:schemas-microsoft-com:office:office" xmlns:oel="http://schemas.microsoft.com/office/2019/extlst" xmlns:r="http://schemas.openxmlformats.org/officeDocument/2006/relationships" xmlns:m="http://schemas.openxmlformats.org/officeDocument/2006/math" xmlns:v="urn:schemas-microsoft-com:vml" xmlns:wp14="http://schemas.microsoft.com/office/word/2010/wordprocessingDrawing" xmlns:wp="http://schemas.openxmlformats.org/drawingml/2006/wordprocessingDrawing" xmlns:w10="urn:schemas-microsoft-com:office:word" xmlns:w="http://schemas.openxmlformats.org/wordprocessingml/2006/main" xmlns:w14="http://schemas.microsoft.com/office/word/2010/wordml" xmlns:w15="http://schemas.microsoft.com/office/word/2012/wordml" xmlns:w16cex="http://schemas.microsoft.com/office/word/2018/wordml/cex" xmlns:w16cid="http://schemas.microsoft.com/office/word/2016/wordml/cid" xmlns:w16="http://schemas.microsoft.com/office/word/2018/wordml" xmlns:w16du="http://schemas.microsoft.com/office/word/2023/wordml/word16du" xmlns:w16sdtdh="http://schemas.microsoft.com/office/word/2020/wordml/sdtdatahash" xmlns:w16se="http://schemas.microsoft.com/office/word/2015/wordml/symex" xmlns:wpg="http://schemas.microsoft.com/office/word/2010/wordprocessingGroup" xmlns:wpi="http://schemas.microsoft.com/office/word/2010/wordprocessingInk" xmlns:wne="http://schemas.microsoft.com/office/word/2006/wordml" xmlns:wps="http://schemas.microsoft.com/office/word/2010/wordprocessingShape" mc:Ignorable="w14 w15 w16se w16cid w16 w16cex w16sdtdh wp14">
+<w:endnotes xmlns:wpc="http://schemas.microsoft.com/office/word/2010/wordprocessingCanvas" xmlns:cx="http://schemas.microsoft.com/office/drawing/2014/chartex" xmlns:cx1="http://schemas.microsoft.com/office/drawing/2015/9/8/chartex" xmlns:cx2="http://schemas.microsoft.com/office/drawing/2015/10/21/chartex" xmlns:cx3="http://schemas.microsoft.com/office/drawing/2016/5/9/chartex" xmlns:cx4="http://schemas.microsoft.com/office/drawing/2016/5/10/chartex" xmlns:cx5="http://schemas.microsoft.com/office/drawing/2016/5/11/chartex" xmlns:cx6="http://schemas.microsoft.com/office/drawing/2016/5/12/chartex" xmlns:cx7="http://schemas.microsoft.com/office/drawing/2016/5/13/chartex" xmlns:cx8="http://schemas.microsoft.com/office/drawing/2016/5/14/chartex" xmlns:mc="http://schemas.openxmlformats.org/markup-compatibility/2006" xmlns:aink="http://schemas.microsoft.com/office/drawing/2016/ink" xmlns:am3d="http://schemas.microsoft.com/office/drawing/2017/model3d" xmlns:o="urn:schemas-microsoft-com:office:office" xmlns:oel="http://schemas.microsoft.com/office/2019/extlst" xmlns:r="http://schemas.openxmlformats.org/officeDocument/2006/relationships" xmlns:m="http://schemas.openxmlformats.org/officeDocument/2006/math" xmlns:v="urn:schemas-microsoft-com:vml" xmlns:wp14="http://schemas.microsoft.com/office/word/2010/wordprocessingDrawing" xmlns:wp="http://schemas.openxmlformats.org/drawingml/2006/wordprocessingDrawing" xmlns:w10="urn:schemas-microsoft-com:office:word" xmlns:w="http://schemas.openxmlformats.org/wordprocessingml/2006/main" xmlns:w14="http://schemas.microsoft.com/office/word/2010/wordml" xmlns:w15="http://schemas.microsoft.com/office/word/2012/wordml" xmlns:w16cex="http://schemas.microsoft.com/office/word/2018/wordml/cex" xmlns:w16cid="http://schemas.microsoft.com/office/word/2016/wordml/cid" xmlns:w16="http://schemas.microsoft.com/office/word/2018/wordml" xmlns:w16du="http://schemas.microsoft.com/office/word/2023/wordml/word16du" xmlns:w16sdtdh="http://schemas.microsoft.com/office/word/2020/wordml/sdtdatahash" xmlns:w16se="http://schemas.microsoft.com/office/word/2015/wordml/symex" xmlns:wpg="http://schemas.microsoft.com/office/word/2010/wordprocessingGroup" xmlns:wpi="http://schemas.microsoft.com/office/word/2010/wordprocessingInk" xmlns:wne="http://schemas.microsoft.com/office/word/2006/wordml" xmlns:wps="http://schemas.microsoft.com/office/word/2010/wordprocessingShape" mc:Ignorable="w14 w15 w16se w16cid w16 w16cex w16sdtdh w16du wp14">
   <w:endnote w:type="separator" w:id="-1">
     <w:p>
       <w:pPr>
@@ -4289,7 +4618,7 @@
 </file>
 
 <file path=word/footnotes.xml><?xml version="1.0" encoding="utf-8"?>
-<w:footnotes xmlns:wpc="http://schemas.microsoft.com/office/word/2010/wordprocessingCanvas" xmlns:cx="http://schemas.microsoft.com/office/drawing/2014/chartex" xmlns:cx1="http://schemas.microsoft.com/office/drawing/2015/9/8/chartex" xmlns:cx2="http://schemas.microsoft.com/office/drawing/2015/10/21/chartex" xmlns:cx3="http://schemas.microsoft.com/office/drawing/2016/5/9/chartex" xmlns:cx4="http://schemas.microsoft.com/office/drawing/2016/5/10/chartex" xmlns:cx5="http://schemas.microsoft.com/office/drawing/2016/5/11/chartex" xmlns:cx6="http://schemas.microsoft.com/office/drawing/2016/5/12/chartex" xmlns:cx7="http://schemas.microsoft.com/office/drawing/2016/5/13/chartex" xmlns:cx8="http://schemas.microsoft.com/office/drawing/2016/5/14/chartex" xmlns:mc="http://schemas.openxmlformats.org/markup-compatibility/2006" xmlns:aink="http://schemas.microsoft.com/office/drawing/2016/ink" xmlns:am3d="http://schemas.microsoft.com/office/drawing/2017/model3d" xmlns:o="urn:schemas-microsoft-com:office:office" xmlns:oel="http://schemas.microsoft.com/office/2019/extlst" xmlns:r="http://schemas.openxmlformats.org/officeDocument/2006/relationships" xmlns:m="http://schemas.openxmlformats.org/officeDocument/2006/math" xmlns:v="urn:schemas-microsoft-com:vml" xmlns:wp14="http://schemas.microsoft.com/office/word/2010/wordprocessingDrawing" xmlns:wp="http://schemas.openxmlformats.org/drawingml/2006/wordprocessingDrawing" xmlns:w10="urn:schemas-microsoft-com:office:word" xmlns:w="http://schemas.openxmlformats.org/wordprocessingml/2006/main" xmlns:w14="http://schemas.microsoft.com/office/word/2010/wordml" xmlns:w15="http://schemas.microsoft.com/office/word/2012/wordml" xmlns:w16cex="http://schemas.microsoft.com/office/word/2018/wordml/cex" xmlns:w16cid="http://schemas.microsoft.com/office/word/2016/wordml/cid" xmlns:w16="http://schemas.microsoft.com/office/word/2018/wordml" xmlns:w16du="http://schemas.microsoft.com/office/word/2023/wordml/word16du" xmlns:w16sdtdh="http://schemas.microsoft.com/office/word/2020/wordml/sdtdatahash" xmlns:w16se="http://schemas.microsoft.com/office/word/2015/wordml/symex" xmlns:wpg="http://schemas.microsoft.com/office/word/2010/wordprocessingGroup" xmlns:wpi="http://schemas.microsoft.com/office/word/2010/wordprocessingInk" xmlns:wne="http://schemas.microsoft.com/office/word/2006/wordml" xmlns:wps="http://schemas.microsoft.com/office/word/2010/wordprocessingShape" mc:Ignorable="w14 w15 w16se w16cid w16 w16cex w16sdtdh wp14">
+<w:footnotes xmlns:wpc="http://schemas.microsoft.com/office/word/2010/wordprocessingCanvas" xmlns:cx="http://schemas.microsoft.com/office/drawing/2014/chartex" xmlns:cx1="http://schemas.microsoft.com/office/drawing/2015/9/8/chartex" xmlns:cx2="http://schemas.microsoft.com/office/drawing/2015/10/21/chartex" xmlns:cx3="http://schemas.microsoft.com/office/drawing/2016/5/9/chartex" xmlns:cx4="http://schemas.microsoft.com/office/drawing/2016/5/10/chartex" xmlns:cx5="http://schemas.microsoft.com/office/drawing/2016/5/11/chartex" xmlns:cx6="http://schemas.microsoft.com/office/drawing/2016/5/12/chartex" xmlns:cx7="http://schemas.microsoft.com/office/drawing/2016/5/13/chartex" xmlns:cx8="http://schemas.microsoft.com/office/drawing/2016/5/14/chartex" xmlns:mc="http://schemas.openxmlformats.org/markup-compatibility/2006" xmlns:aink="http://schemas.microsoft.com/office/drawing/2016/ink" xmlns:am3d="http://schemas.microsoft.com/office/drawing/2017/model3d" xmlns:o="urn:schemas-microsoft-com:office:office" xmlns:oel="http://schemas.microsoft.com/office/2019/extlst" xmlns:r="http://schemas.openxmlformats.org/officeDocument/2006/relationships" xmlns:m="http://schemas.openxmlformats.org/officeDocument/2006/math" xmlns:v="urn:schemas-microsoft-com:vml" xmlns:wp14="http://schemas.microsoft.com/office/word/2010/wordprocessingDrawing" xmlns:wp="http://schemas.openxmlformats.org/drawingml/2006/wordprocessingDrawing" xmlns:w10="urn:schemas-microsoft-com:office:word" xmlns:w="http://schemas.openxmlformats.org/wordprocessingml/2006/main" xmlns:w14="http://schemas.microsoft.com/office/word/2010/wordml" xmlns:w15="http://schemas.microsoft.com/office/word/2012/wordml" xmlns:w16cex="http://schemas.microsoft.com/office/word/2018/wordml/cex" xmlns:w16cid="http://schemas.microsoft.com/office/word/2016/wordml/cid" xmlns:w16="http://schemas.microsoft.com/office/word/2018/wordml" xmlns:w16du="http://schemas.microsoft.com/office/word/2023/wordml/word16du" xmlns:w16sdtdh="http://schemas.microsoft.com/office/word/2020/wordml/sdtdatahash" xmlns:w16se="http://schemas.microsoft.com/office/word/2015/wordml/symex" xmlns:wpg="http://schemas.microsoft.com/office/word/2010/wordprocessingGroup" xmlns:wpi="http://schemas.microsoft.com/office/word/2010/wordprocessingInk" xmlns:wne="http://schemas.microsoft.com/office/word/2006/wordml" xmlns:wps="http://schemas.microsoft.com/office/word/2010/wordprocessingShape" mc:Ignorable="w14 w15 w16se w16cid w16 w16cex w16sdtdh w16du wp14">
   <w:footnote w:type="separator" w:id="-1">
     <w:p>
       <w:pPr>
@@ -4314,7 +4643,7 @@
 </file>
 
 <file path=word/styles.xml><?xml version="1.0" encoding="utf-8"?>
-<w:styles xmlns:mc="http://schemas.openxmlformats.org/markup-compatibility/2006" xmlns:r="http://schemas.openxmlformats.org/officeDocument/2006/relationships" xmlns:w="http://schemas.openxmlformats.org/wordprocessingml/2006/main" xmlns:w14="http://schemas.microsoft.com/office/word/2010/wordml" xmlns:w15="http://schemas.microsoft.com/office/word/2012/wordml" xmlns:w16cex="http://schemas.microsoft.com/office/word/2018/wordml/cex" xmlns:w16cid="http://schemas.microsoft.com/office/word/2016/wordml/cid" xmlns:w16="http://schemas.microsoft.com/office/word/2018/wordml" xmlns:w16sdtdh="http://schemas.microsoft.com/office/word/2020/wordml/sdtdatahash" xmlns:w16se="http://schemas.microsoft.com/office/word/2015/wordml/symex" mc:Ignorable="w14 w15 w16se w16cid w16 w16cex w16sdtdh">
+<w:styles xmlns:mc="http://schemas.openxmlformats.org/markup-compatibility/2006" xmlns:r="http://schemas.openxmlformats.org/officeDocument/2006/relationships" xmlns:w="http://schemas.openxmlformats.org/wordprocessingml/2006/main" xmlns:w14="http://schemas.microsoft.com/office/word/2010/wordml" xmlns:w15="http://schemas.microsoft.com/office/word/2012/wordml" xmlns:w16cex="http://schemas.microsoft.com/office/word/2018/wordml/cex" xmlns:w16cid="http://schemas.microsoft.com/office/word/2016/wordml/cid" xmlns:w16="http://schemas.microsoft.com/office/word/2018/wordml" xmlns:w16du="http://schemas.microsoft.com/office/word/2023/wordml/word16du" xmlns:w16sdtdh="http://schemas.microsoft.com/office/word/2020/wordml/sdtdatahash" xmlns:w16se="http://schemas.microsoft.com/office/word/2015/wordml/symex" mc:Ignorable="w14 w15 w16se w16cid w16 w16cex w16sdtdh w16du">
   <w:docDefaults>
     <w:rPrDefault>
       <w:rPr>

</xml_diff>

<commit_message>
abtc erig ml estimate
</commit_message>
<xml_diff>
--- a/storage/CARDABTC.docx
+++ b/storage/CARDABTC.docx
@@ -230,7 +230,27 @@
                                 <w:szCs w:val="18"/>
                                 <w:lang w:val="en-US"/>
                               </w:rPr>
-                              <w:t>${rdate}</w:t>
+                              <w:t>${</w:t>
+                            </w:r>
+                            <w:proofErr w:type="spellStart"/>
+                            <w:r>
+                              <w:rPr>
+                                <w:rFonts w:ascii="Arial" w:hAnsi="Arial" w:cs="Arial"/>
+                                <w:sz w:val="18"/>
+                                <w:szCs w:val="18"/>
+                                <w:lang w:val="en-US"/>
+                              </w:rPr>
+                              <w:t>rdate</w:t>
+                            </w:r>
+                            <w:proofErr w:type="spellEnd"/>
+                            <w:r>
+                              <w:rPr>
+                                <w:rFonts w:ascii="Arial" w:hAnsi="Arial" w:cs="Arial"/>
+                                <w:sz w:val="18"/>
+                                <w:szCs w:val="18"/>
+                                <w:lang w:val="en-US"/>
+                              </w:rPr>
+                              <w:t>}</w:t>
                             </w:r>
                           </w:p>
                         </w:txbxContent>
@@ -275,7 +295,27 @@
                           <w:szCs w:val="18"/>
                           <w:lang w:val="en-US"/>
                         </w:rPr>
-                        <w:t>${rdate}</w:t>
+                        <w:t>${</w:t>
+                      </w:r>
+                      <w:proofErr w:type="spellStart"/>
+                      <w:r>
+                        <w:rPr>
+                          <w:rFonts w:ascii="Arial" w:hAnsi="Arial" w:cs="Arial"/>
+                          <w:sz w:val="18"/>
+                          <w:szCs w:val="18"/>
+                          <w:lang w:val="en-US"/>
+                        </w:rPr>
+                        <w:t>rdate</w:t>
+                      </w:r>
+                      <w:proofErr w:type="spellEnd"/>
+                      <w:r>
+                        <w:rPr>
+                          <w:rFonts w:ascii="Arial" w:hAnsi="Arial" w:cs="Arial"/>
+                          <w:sz w:val="18"/>
+                          <w:szCs w:val="18"/>
+                          <w:lang w:val="en-US"/>
+                        </w:rPr>
+                        <w:t>}</w:t>
                       </w:r>
                     </w:p>
                   </w:txbxContent>
@@ -494,7 +534,31 @@
                                 <w:szCs w:val="16"/>
                                 <w:lang w:val="en-US"/>
                               </w:rPr>
-                              <w:t>${fullname}</w:t>
+                              <w:t>${</w:t>
+                            </w:r>
+                            <w:proofErr w:type="spellStart"/>
+                            <w:r>
+                              <w:rPr>
+                                <w:rFonts w:ascii="Arial" w:hAnsi="Arial" w:cs="Arial"/>
+                                <w:b/>
+                                <w:bCs/>
+                                <w:sz w:val="16"/>
+                                <w:szCs w:val="16"/>
+                                <w:lang w:val="en-US"/>
+                              </w:rPr>
+                              <w:t>fullname</w:t>
+                            </w:r>
+                            <w:proofErr w:type="spellEnd"/>
+                            <w:r>
+                              <w:rPr>
+                                <w:rFonts w:ascii="Arial" w:hAnsi="Arial" w:cs="Arial"/>
+                                <w:b/>
+                                <w:bCs/>
+                                <w:sz w:val="16"/>
+                                <w:szCs w:val="16"/>
+                                <w:lang w:val="en-US"/>
+                              </w:rPr>
+                              <w:t>}</w:t>
                             </w:r>
                           </w:p>
                         </w:txbxContent>
@@ -543,7 +607,31 @@
                           <w:szCs w:val="16"/>
                           <w:lang w:val="en-US"/>
                         </w:rPr>
-                        <w:t>${fullname}</w:t>
+                        <w:t>${</w:t>
+                      </w:r>
+                      <w:proofErr w:type="spellStart"/>
+                      <w:r>
+                        <w:rPr>
+                          <w:rFonts w:ascii="Arial" w:hAnsi="Arial" w:cs="Arial"/>
+                          <w:b/>
+                          <w:bCs/>
+                          <w:sz w:val="16"/>
+                          <w:szCs w:val="16"/>
+                          <w:lang w:val="en-US"/>
+                        </w:rPr>
+                        <w:t>fullname</w:t>
+                      </w:r>
+                      <w:proofErr w:type="spellEnd"/>
+                      <w:r>
+                        <w:rPr>
+                          <w:rFonts w:ascii="Arial" w:hAnsi="Arial" w:cs="Arial"/>
+                          <w:b/>
+                          <w:bCs/>
+                          <w:sz w:val="16"/>
+                          <w:szCs w:val="16"/>
+                          <w:lang w:val="en-US"/>
+                        </w:rPr>
+                        <w:t>}</w:t>
                       </w:r>
                     </w:p>
                   </w:txbxContent>
@@ -701,7 +789,183 @@
           <w:szCs w:val="18"/>
           <w:lang w:val="en-US"/>
         </w:rPr>
-        <w:t xml:space="preserve"> TEST TEST TEST TEST TEST TEST TEST TEST TES</w:t>
+        <w:t xml:space="preserve"> </w:t>
+      </w:r>
+      <w:proofErr w:type="spellStart"/>
+      <w:r>
+        <w:rPr>
+          <w:rFonts w:ascii="Arial" w:hAnsi="Arial" w:cs="Arial"/>
+          <w:color w:val="FFFFFF" w:themeColor="background1"/>
+          <w:sz w:val="18"/>
+          <w:szCs w:val="18"/>
+          <w:lang w:val="en-US"/>
+        </w:rPr>
+        <w:t>TEST</w:t>
+      </w:r>
+      <w:proofErr w:type="spellEnd"/>
+      <w:r>
+        <w:rPr>
+          <w:rFonts w:ascii="Arial" w:hAnsi="Arial" w:cs="Arial"/>
+          <w:color w:val="FFFFFF" w:themeColor="background1"/>
+          <w:sz w:val="18"/>
+          <w:szCs w:val="18"/>
+          <w:lang w:val="en-US"/>
+        </w:rPr>
+        <w:t xml:space="preserve"> </w:t>
+      </w:r>
+      <w:proofErr w:type="spellStart"/>
+      <w:r>
+        <w:rPr>
+          <w:rFonts w:ascii="Arial" w:hAnsi="Arial" w:cs="Arial"/>
+          <w:color w:val="FFFFFF" w:themeColor="background1"/>
+          <w:sz w:val="18"/>
+          <w:szCs w:val="18"/>
+          <w:lang w:val="en-US"/>
+        </w:rPr>
+        <w:t>TEST</w:t>
+      </w:r>
+      <w:proofErr w:type="spellEnd"/>
+      <w:r>
+        <w:rPr>
+          <w:rFonts w:ascii="Arial" w:hAnsi="Arial" w:cs="Arial"/>
+          <w:color w:val="FFFFFF" w:themeColor="background1"/>
+          <w:sz w:val="18"/>
+          <w:szCs w:val="18"/>
+          <w:lang w:val="en-US"/>
+        </w:rPr>
+        <w:t xml:space="preserve"> </w:t>
+      </w:r>
+      <w:proofErr w:type="spellStart"/>
+      <w:r>
+        <w:rPr>
+          <w:rFonts w:ascii="Arial" w:hAnsi="Arial" w:cs="Arial"/>
+          <w:color w:val="FFFFFF" w:themeColor="background1"/>
+          <w:sz w:val="18"/>
+          <w:szCs w:val="18"/>
+          <w:lang w:val="en-US"/>
+        </w:rPr>
+        <w:t>TEST</w:t>
+      </w:r>
+      <w:proofErr w:type="spellEnd"/>
+      <w:r>
+        <w:rPr>
+          <w:rFonts w:ascii="Arial" w:hAnsi="Arial" w:cs="Arial"/>
+          <w:color w:val="FFFFFF" w:themeColor="background1"/>
+          <w:sz w:val="18"/>
+          <w:szCs w:val="18"/>
+          <w:lang w:val="en-US"/>
+        </w:rPr>
+        <w:t xml:space="preserve"> </w:t>
+      </w:r>
+      <w:proofErr w:type="spellStart"/>
+      <w:r>
+        <w:rPr>
+          <w:rFonts w:ascii="Arial" w:hAnsi="Arial" w:cs="Arial"/>
+          <w:color w:val="FFFFFF" w:themeColor="background1"/>
+          <w:sz w:val="18"/>
+          <w:szCs w:val="18"/>
+          <w:lang w:val="en-US"/>
+        </w:rPr>
+        <w:t>TEST</w:t>
+      </w:r>
+      <w:proofErr w:type="spellEnd"/>
+      <w:r>
+        <w:rPr>
+          <w:rFonts w:ascii="Arial" w:hAnsi="Arial" w:cs="Arial"/>
+          <w:color w:val="FFFFFF" w:themeColor="background1"/>
+          <w:sz w:val="18"/>
+          <w:szCs w:val="18"/>
+          <w:lang w:val="en-US"/>
+        </w:rPr>
+        <w:t xml:space="preserve"> </w:t>
+      </w:r>
+      <w:proofErr w:type="spellStart"/>
+      <w:r>
+        <w:rPr>
+          <w:rFonts w:ascii="Arial" w:hAnsi="Arial" w:cs="Arial"/>
+          <w:color w:val="FFFFFF" w:themeColor="background1"/>
+          <w:sz w:val="18"/>
+          <w:szCs w:val="18"/>
+          <w:lang w:val="en-US"/>
+        </w:rPr>
+        <w:t>TEST</w:t>
+      </w:r>
+      <w:proofErr w:type="spellEnd"/>
+      <w:r>
+        <w:rPr>
+          <w:rFonts w:ascii="Arial" w:hAnsi="Arial" w:cs="Arial"/>
+          <w:color w:val="FFFFFF" w:themeColor="background1"/>
+          <w:sz w:val="18"/>
+          <w:szCs w:val="18"/>
+          <w:lang w:val="en-US"/>
+        </w:rPr>
+        <w:t xml:space="preserve"> </w:t>
+      </w:r>
+      <w:proofErr w:type="spellStart"/>
+      <w:r>
+        <w:rPr>
+          <w:rFonts w:ascii="Arial" w:hAnsi="Arial" w:cs="Arial"/>
+          <w:color w:val="FFFFFF" w:themeColor="background1"/>
+          <w:sz w:val="18"/>
+          <w:szCs w:val="18"/>
+          <w:lang w:val="en-US"/>
+        </w:rPr>
+        <w:t>TEST</w:t>
+      </w:r>
+      <w:proofErr w:type="spellEnd"/>
+      <w:r>
+        <w:rPr>
+          <w:rFonts w:ascii="Arial" w:hAnsi="Arial" w:cs="Arial"/>
+          <w:color w:val="FFFFFF" w:themeColor="background1"/>
+          <w:sz w:val="18"/>
+          <w:szCs w:val="18"/>
+          <w:lang w:val="en-US"/>
+        </w:rPr>
+        <w:t xml:space="preserve"> </w:t>
+      </w:r>
+      <w:proofErr w:type="spellStart"/>
+      <w:r>
+        <w:rPr>
+          <w:rFonts w:ascii="Arial" w:hAnsi="Arial" w:cs="Arial"/>
+          <w:color w:val="FFFFFF" w:themeColor="background1"/>
+          <w:sz w:val="18"/>
+          <w:szCs w:val="18"/>
+          <w:lang w:val="en-US"/>
+        </w:rPr>
+        <w:t>TEST</w:t>
+      </w:r>
+      <w:proofErr w:type="spellEnd"/>
+      <w:r>
+        <w:rPr>
+          <w:rFonts w:ascii="Arial" w:hAnsi="Arial" w:cs="Arial"/>
+          <w:color w:val="FFFFFF" w:themeColor="background1"/>
+          <w:sz w:val="18"/>
+          <w:szCs w:val="18"/>
+          <w:lang w:val="en-US"/>
+        </w:rPr>
+        <w:t xml:space="preserve"> </w:t>
+      </w:r>
+      <w:proofErr w:type="spellStart"/>
+      <w:r>
+        <w:rPr>
+          <w:rFonts w:ascii="Arial" w:hAnsi="Arial" w:cs="Arial"/>
+          <w:color w:val="FFFFFF" w:themeColor="background1"/>
+          <w:sz w:val="18"/>
+          <w:szCs w:val="18"/>
+          <w:lang w:val="en-US"/>
+        </w:rPr>
+        <w:t>TEST</w:t>
+      </w:r>
+      <w:proofErr w:type="spellEnd"/>
+      <w:r>
+        <w:rPr>
+          <w:rFonts w:ascii="Arial" w:hAnsi="Arial" w:cs="Arial"/>
+          <w:color w:val="FFFFFF" w:themeColor="background1"/>
+          <w:sz w:val="18"/>
+          <w:szCs w:val="18"/>
+          <w:lang w:val="en-US"/>
+        </w:rPr>
+        <w:t xml:space="preserve"> TES</w:t>
       </w:r>
     </w:p>
     <w:p>
@@ -791,6 +1055,7 @@
                               </w:rPr>
                               <w:t>${</w:t>
                             </w:r>
+                            <w:proofErr w:type="spellStart"/>
                             <w:r>
                               <w:rPr>
                                 <w:rFonts w:ascii="Arial" w:hAnsi="Arial" w:cs="Arial"/>
@@ -800,6 +1065,7 @@
                               </w:rPr>
                               <w:t>gend</w:t>
                             </w:r>
+                            <w:proofErr w:type="spellEnd"/>
                             <w:r>
                               <w:rPr>
                                 <w:rFonts w:ascii="Arial" w:hAnsi="Arial" w:cs="Arial"/>
@@ -854,6 +1120,7 @@
                         </w:rPr>
                         <w:t>${</w:t>
                       </w:r>
+                      <w:proofErr w:type="spellStart"/>
                       <w:r>
                         <w:rPr>
                           <w:rFonts w:ascii="Arial" w:hAnsi="Arial" w:cs="Arial"/>
@@ -863,6 +1130,7 @@
                         </w:rPr>
                         <w:t>gend</w:t>
                       </w:r>
+                      <w:proofErr w:type="spellEnd"/>
                       <w:r>
                         <w:rPr>
                           <w:rFonts w:ascii="Arial" w:hAnsi="Arial" w:cs="Arial"/>
@@ -967,6 +1235,7 @@
                               </w:rPr>
                               <w:t>${</w:t>
                             </w:r>
+                            <w:proofErr w:type="spellStart"/>
                             <w:r>
                               <w:rPr>
                                 <w:rFonts w:ascii="Arial" w:hAnsi="Arial" w:cs="Arial"/>
@@ -976,6 +1245,7 @@
                               </w:rPr>
                               <w:t>brgy</w:t>
                             </w:r>
+                            <w:proofErr w:type="spellEnd"/>
                             <w:r>
                               <w:rPr>
                                 <w:rFonts w:ascii="Arial" w:hAnsi="Arial" w:cs="Arial"/>
@@ -1040,6 +1310,7 @@
                         </w:rPr>
                         <w:t>${</w:t>
                       </w:r>
+                      <w:proofErr w:type="spellStart"/>
                       <w:r>
                         <w:rPr>
                           <w:rFonts w:ascii="Arial" w:hAnsi="Arial" w:cs="Arial"/>
@@ -1049,6 +1320,7 @@
                         </w:rPr>
                         <w:t>brgy</w:t>
                       </w:r>
+                      <w:proofErr w:type="spellEnd"/>
                       <w:r>
                         <w:rPr>
                           <w:rFonts w:ascii="Arial" w:hAnsi="Arial" w:cs="Arial"/>
@@ -1084,7 +1356,183 @@
           <w:szCs w:val="18"/>
           <w:lang w:val="en-US"/>
         </w:rPr>
-        <w:t xml:space="preserve"> TEST TEST TEST TEST TEST TEST TEST TEST TES</w:t>
+        <w:t xml:space="preserve"> </w:t>
+      </w:r>
+      <w:proofErr w:type="spellStart"/>
+      <w:r>
+        <w:rPr>
+          <w:rFonts w:ascii="Arial" w:hAnsi="Arial" w:cs="Arial"/>
+          <w:color w:val="FFFFFF" w:themeColor="background1"/>
+          <w:sz w:val="18"/>
+          <w:szCs w:val="18"/>
+          <w:lang w:val="en-US"/>
+        </w:rPr>
+        <w:t>TEST</w:t>
+      </w:r>
+      <w:proofErr w:type="spellEnd"/>
+      <w:r>
+        <w:rPr>
+          <w:rFonts w:ascii="Arial" w:hAnsi="Arial" w:cs="Arial"/>
+          <w:color w:val="FFFFFF" w:themeColor="background1"/>
+          <w:sz w:val="18"/>
+          <w:szCs w:val="18"/>
+          <w:lang w:val="en-US"/>
+        </w:rPr>
+        <w:t xml:space="preserve"> </w:t>
+      </w:r>
+      <w:proofErr w:type="spellStart"/>
+      <w:r>
+        <w:rPr>
+          <w:rFonts w:ascii="Arial" w:hAnsi="Arial" w:cs="Arial"/>
+          <w:color w:val="FFFFFF" w:themeColor="background1"/>
+          <w:sz w:val="18"/>
+          <w:szCs w:val="18"/>
+          <w:lang w:val="en-US"/>
+        </w:rPr>
+        <w:t>TEST</w:t>
+      </w:r>
+      <w:proofErr w:type="spellEnd"/>
+      <w:r>
+        <w:rPr>
+          <w:rFonts w:ascii="Arial" w:hAnsi="Arial" w:cs="Arial"/>
+          <w:color w:val="FFFFFF" w:themeColor="background1"/>
+          <w:sz w:val="18"/>
+          <w:szCs w:val="18"/>
+          <w:lang w:val="en-US"/>
+        </w:rPr>
+        <w:t xml:space="preserve"> </w:t>
+      </w:r>
+      <w:proofErr w:type="spellStart"/>
+      <w:r>
+        <w:rPr>
+          <w:rFonts w:ascii="Arial" w:hAnsi="Arial" w:cs="Arial"/>
+          <w:color w:val="FFFFFF" w:themeColor="background1"/>
+          <w:sz w:val="18"/>
+          <w:szCs w:val="18"/>
+          <w:lang w:val="en-US"/>
+        </w:rPr>
+        <w:t>TEST</w:t>
+      </w:r>
+      <w:proofErr w:type="spellEnd"/>
+      <w:r>
+        <w:rPr>
+          <w:rFonts w:ascii="Arial" w:hAnsi="Arial" w:cs="Arial"/>
+          <w:color w:val="FFFFFF" w:themeColor="background1"/>
+          <w:sz w:val="18"/>
+          <w:szCs w:val="18"/>
+          <w:lang w:val="en-US"/>
+        </w:rPr>
+        <w:t xml:space="preserve"> </w:t>
+      </w:r>
+      <w:proofErr w:type="spellStart"/>
+      <w:r>
+        <w:rPr>
+          <w:rFonts w:ascii="Arial" w:hAnsi="Arial" w:cs="Arial"/>
+          <w:color w:val="FFFFFF" w:themeColor="background1"/>
+          <w:sz w:val="18"/>
+          <w:szCs w:val="18"/>
+          <w:lang w:val="en-US"/>
+        </w:rPr>
+        <w:t>TEST</w:t>
+      </w:r>
+      <w:proofErr w:type="spellEnd"/>
+      <w:r>
+        <w:rPr>
+          <w:rFonts w:ascii="Arial" w:hAnsi="Arial" w:cs="Arial"/>
+          <w:color w:val="FFFFFF" w:themeColor="background1"/>
+          <w:sz w:val="18"/>
+          <w:szCs w:val="18"/>
+          <w:lang w:val="en-US"/>
+        </w:rPr>
+        <w:t xml:space="preserve"> </w:t>
+      </w:r>
+      <w:proofErr w:type="spellStart"/>
+      <w:r>
+        <w:rPr>
+          <w:rFonts w:ascii="Arial" w:hAnsi="Arial" w:cs="Arial"/>
+          <w:color w:val="FFFFFF" w:themeColor="background1"/>
+          <w:sz w:val="18"/>
+          <w:szCs w:val="18"/>
+          <w:lang w:val="en-US"/>
+        </w:rPr>
+        <w:t>TEST</w:t>
+      </w:r>
+      <w:proofErr w:type="spellEnd"/>
+      <w:r>
+        <w:rPr>
+          <w:rFonts w:ascii="Arial" w:hAnsi="Arial" w:cs="Arial"/>
+          <w:color w:val="FFFFFF" w:themeColor="background1"/>
+          <w:sz w:val="18"/>
+          <w:szCs w:val="18"/>
+          <w:lang w:val="en-US"/>
+        </w:rPr>
+        <w:t xml:space="preserve"> </w:t>
+      </w:r>
+      <w:proofErr w:type="spellStart"/>
+      <w:r>
+        <w:rPr>
+          <w:rFonts w:ascii="Arial" w:hAnsi="Arial" w:cs="Arial"/>
+          <w:color w:val="FFFFFF" w:themeColor="background1"/>
+          <w:sz w:val="18"/>
+          <w:szCs w:val="18"/>
+          <w:lang w:val="en-US"/>
+        </w:rPr>
+        <w:t>TEST</w:t>
+      </w:r>
+      <w:proofErr w:type="spellEnd"/>
+      <w:r>
+        <w:rPr>
+          <w:rFonts w:ascii="Arial" w:hAnsi="Arial" w:cs="Arial"/>
+          <w:color w:val="FFFFFF" w:themeColor="background1"/>
+          <w:sz w:val="18"/>
+          <w:szCs w:val="18"/>
+          <w:lang w:val="en-US"/>
+        </w:rPr>
+        <w:t xml:space="preserve"> </w:t>
+      </w:r>
+      <w:proofErr w:type="spellStart"/>
+      <w:r>
+        <w:rPr>
+          <w:rFonts w:ascii="Arial" w:hAnsi="Arial" w:cs="Arial"/>
+          <w:color w:val="FFFFFF" w:themeColor="background1"/>
+          <w:sz w:val="18"/>
+          <w:szCs w:val="18"/>
+          <w:lang w:val="en-US"/>
+        </w:rPr>
+        <w:t>TEST</w:t>
+      </w:r>
+      <w:proofErr w:type="spellEnd"/>
+      <w:r>
+        <w:rPr>
+          <w:rFonts w:ascii="Arial" w:hAnsi="Arial" w:cs="Arial"/>
+          <w:color w:val="FFFFFF" w:themeColor="background1"/>
+          <w:sz w:val="18"/>
+          <w:szCs w:val="18"/>
+          <w:lang w:val="en-US"/>
+        </w:rPr>
+        <w:t xml:space="preserve"> </w:t>
+      </w:r>
+      <w:proofErr w:type="spellStart"/>
+      <w:r>
+        <w:rPr>
+          <w:rFonts w:ascii="Arial" w:hAnsi="Arial" w:cs="Arial"/>
+          <w:color w:val="FFFFFF" w:themeColor="background1"/>
+          <w:sz w:val="18"/>
+          <w:szCs w:val="18"/>
+          <w:lang w:val="en-US"/>
+        </w:rPr>
+        <w:t>TEST</w:t>
+      </w:r>
+      <w:proofErr w:type="spellEnd"/>
+      <w:r>
+        <w:rPr>
+          <w:rFonts w:ascii="Arial" w:hAnsi="Arial" w:cs="Arial"/>
+          <w:color w:val="FFFFFF" w:themeColor="background1"/>
+          <w:sz w:val="18"/>
+          <w:szCs w:val="18"/>
+          <w:lang w:val="en-US"/>
+        </w:rPr>
+        <w:t xml:space="preserve"> TES</w:t>
       </w:r>
     </w:p>
     <w:p>
@@ -1299,6 +1747,7 @@
                               </w:rPr>
                               <w:t>${</w:t>
                             </w:r>
+                            <w:proofErr w:type="spellStart"/>
                             <w:r>
                               <w:rPr>
                                 <w:rFonts w:ascii="Arial" w:hAnsi="Arial" w:cs="Arial"/>
@@ -1308,6 +1757,7 @@
                               </w:rPr>
                               <w:t>muncity</w:t>
                             </w:r>
+                            <w:proofErr w:type="spellEnd"/>
                             <w:r>
                               <w:rPr>
                                 <w:rFonts w:ascii="Arial" w:hAnsi="Arial" w:cs="Arial"/>
@@ -1363,6 +1813,7 @@
                         </w:rPr>
                         <w:t>${</w:t>
                       </w:r>
+                      <w:proofErr w:type="spellStart"/>
                       <w:r>
                         <w:rPr>
                           <w:rFonts w:ascii="Arial" w:hAnsi="Arial" w:cs="Arial"/>
@@ -1372,6 +1823,7 @@
                         </w:rPr>
                         <w:t>muncity</w:t>
                       </w:r>
+                      <w:proofErr w:type="spellEnd"/>
                       <w:r>
                         <w:rPr>
                           <w:rFonts w:ascii="Arial" w:hAnsi="Arial" w:cs="Arial"/>
@@ -1407,7 +1859,183 @@
           <w:szCs w:val="18"/>
           <w:lang w:val="en-US"/>
         </w:rPr>
-        <w:t xml:space="preserve"> TEST TEST TEST TEST TEST TEST TEST TEST TES</w:t>
+        <w:t xml:space="preserve"> </w:t>
+      </w:r>
+      <w:proofErr w:type="spellStart"/>
+      <w:r>
+        <w:rPr>
+          <w:rFonts w:ascii="Arial" w:hAnsi="Arial" w:cs="Arial"/>
+          <w:color w:val="FFFFFF" w:themeColor="background1"/>
+          <w:sz w:val="18"/>
+          <w:szCs w:val="18"/>
+          <w:lang w:val="en-US"/>
+        </w:rPr>
+        <w:t>TEST</w:t>
+      </w:r>
+      <w:proofErr w:type="spellEnd"/>
+      <w:r>
+        <w:rPr>
+          <w:rFonts w:ascii="Arial" w:hAnsi="Arial" w:cs="Arial"/>
+          <w:color w:val="FFFFFF" w:themeColor="background1"/>
+          <w:sz w:val="18"/>
+          <w:szCs w:val="18"/>
+          <w:lang w:val="en-US"/>
+        </w:rPr>
+        <w:t xml:space="preserve"> </w:t>
+      </w:r>
+      <w:proofErr w:type="spellStart"/>
+      <w:r>
+        <w:rPr>
+          <w:rFonts w:ascii="Arial" w:hAnsi="Arial" w:cs="Arial"/>
+          <w:color w:val="FFFFFF" w:themeColor="background1"/>
+          <w:sz w:val="18"/>
+          <w:szCs w:val="18"/>
+          <w:lang w:val="en-US"/>
+        </w:rPr>
+        <w:t>TEST</w:t>
+      </w:r>
+      <w:proofErr w:type="spellEnd"/>
+      <w:r>
+        <w:rPr>
+          <w:rFonts w:ascii="Arial" w:hAnsi="Arial" w:cs="Arial"/>
+          <w:color w:val="FFFFFF" w:themeColor="background1"/>
+          <w:sz w:val="18"/>
+          <w:szCs w:val="18"/>
+          <w:lang w:val="en-US"/>
+        </w:rPr>
+        <w:t xml:space="preserve"> </w:t>
+      </w:r>
+      <w:proofErr w:type="spellStart"/>
+      <w:r>
+        <w:rPr>
+          <w:rFonts w:ascii="Arial" w:hAnsi="Arial" w:cs="Arial"/>
+          <w:color w:val="FFFFFF" w:themeColor="background1"/>
+          <w:sz w:val="18"/>
+          <w:szCs w:val="18"/>
+          <w:lang w:val="en-US"/>
+        </w:rPr>
+        <w:t>TEST</w:t>
+      </w:r>
+      <w:proofErr w:type="spellEnd"/>
+      <w:r>
+        <w:rPr>
+          <w:rFonts w:ascii="Arial" w:hAnsi="Arial" w:cs="Arial"/>
+          <w:color w:val="FFFFFF" w:themeColor="background1"/>
+          <w:sz w:val="18"/>
+          <w:szCs w:val="18"/>
+          <w:lang w:val="en-US"/>
+        </w:rPr>
+        <w:t xml:space="preserve"> </w:t>
+      </w:r>
+      <w:proofErr w:type="spellStart"/>
+      <w:r>
+        <w:rPr>
+          <w:rFonts w:ascii="Arial" w:hAnsi="Arial" w:cs="Arial"/>
+          <w:color w:val="FFFFFF" w:themeColor="background1"/>
+          <w:sz w:val="18"/>
+          <w:szCs w:val="18"/>
+          <w:lang w:val="en-US"/>
+        </w:rPr>
+        <w:t>TEST</w:t>
+      </w:r>
+      <w:proofErr w:type="spellEnd"/>
+      <w:r>
+        <w:rPr>
+          <w:rFonts w:ascii="Arial" w:hAnsi="Arial" w:cs="Arial"/>
+          <w:color w:val="FFFFFF" w:themeColor="background1"/>
+          <w:sz w:val="18"/>
+          <w:szCs w:val="18"/>
+          <w:lang w:val="en-US"/>
+        </w:rPr>
+        <w:t xml:space="preserve"> </w:t>
+      </w:r>
+      <w:proofErr w:type="spellStart"/>
+      <w:r>
+        <w:rPr>
+          <w:rFonts w:ascii="Arial" w:hAnsi="Arial" w:cs="Arial"/>
+          <w:color w:val="FFFFFF" w:themeColor="background1"/>
+          <w:sz w:val="18"/>
+          <w:szCs w:val="18"/>
+          <w:lang w:val="en-US"/>
+        </w:rPr>
+        <w:t>TEST</w:t>
+      </w:r>
+      <w:proofErr w:type="spellEnd"/>
+      <w:r>
+        <w:rPr>
+          <w:rFonts w:ascii="Arial" w:hAnsi="Arial" w:cs="Arial"/>
+          <w:color w:val="FFFFFF" w:themeColor="background1"/>
+          <w:sz w:val="18"/>
+          <w:szCs w:val="18"/>
+          <w:lang w:val="en-US"/>
+        </w:rPr>
+        <w:t xml:space="preserve"> </w:t>
+      </w:r>
+      <w:proofErr w:type="spellStart"/>
+      <w:r>
+        <w:rPr>
+          <w:rFonts w:ascii="Arial" w:hAnsi="Arial" w:cs="Arial"/>
+          <w:color w:val="FFFFFF" w:themeColor="background1"/>
+          <w:sz w:val="18"/>
+          <w:szCs w:val="18"/>
+          <w:lang w:val="en-US"/>
+        </w:rPr>
+        <w:t>TEST</w:t>
+      </w:r>
+      <w:proofErr w:type="spellEnd"/>
+      <w:r>
+        <w:rPr>
+          <w:rFonts w:ascii="Arial" w:hAnsi="Arial" w:cs="Arial"/>
+          <w:color w:val="FFFFFF" w:themeColor="background1"/>
+          <w:sz w:val="18"/>
+          <w:szCs w:val="18"/>
+          <w:lang w:val="en-US"/>
+        </w:rPr>
+        <w:t xml:space="preserve"> </w:t>
+      </w:r>
+      <w:proofErr w:type="spellStart"/>
+      <w:r>
+        <w:rPr>
+          <w:rFonts w:ascii="Arial" w:hAnsi="Arial" w:cs="Arial"/>
+          <w:color w:val="FFFFFF" w:themeColor="background1"/>
+          <w:sz w:val="18"/>
+          <w:szCs w:val="18"/>
+          <w:lang w:val="en-US"/>
+        </w:rPr>
+        <w:t>TEST</w:t>
+      </w:r>
+      <w:proofErr w:type="spellEnd"/>
+      <w:r>
+        <w:rPr>
+          <w:rFonts w:ascii="Arial" w:hAnsi="Arial" w:cs="Arial"/>
+          <w:color w:val="FFFFFF" w:themeColor="background1"/>
+          <w:sz w:val="18"/>
+          <w:szCs w:val="18"/>
+          <w:lang w:val="en-US"/>
+        </w:rPr>
+        <w:t xml:space="preserve"> </w:t>
+      </w:r>
+      <w:proofErr w:type="spellStart"/>
+      <w:r>
+        <w:rPr>
+          <w:rFonts w:ascii="Arial" w:hAnsi="Arial" w:cs="Arial"/>
+          <w:color w:val="FFFFFF" w:themeColor="background1"/>
+          <w:sz w:val="18"/>
+          <w:szCs w:val="18"/>
+          <w:lang w:val="en-US"/>
+        </w:rPr>
+        <w:t>TEST</w:t>
+      </w:r>
+      <w:proofErr w:type="spellEnd"/>
+      <w:r>
+        <w:rPr>
+          <w:rFonts w:ascii="Arial" w:hAnsi="Arial" w:cs="Arial"/>
+          <w:color w:val="FFFFFF" w:themeColor="background1"/>
+          <w:sz w:val="18"/>
+          <w:szCs w:val="18"/>
+          <w:lang w:val="en-US"/>
+        </w:rPr>
+        <w:t xml:space="preserve"> TES</w:t>
       </w:r>
     </w:p>
     <w:p>
@@ -1495,7 +2123,27 @@
                                 <w:szCs w:val="18"/>
                                 <w:lang w:val="en-US"/>
                               </w:rPr>
-                              <w:t>${dexp}</w:t>
+                              <w:t>${</w:t>
+                            </w:r>
+                            <w:proofErr w:type="spellStart"/>
+                            <w:r>
+                              <w:rPr>
+                                <w:rFonts w:ascii="Arial" w:hAnsi="Arial" w:cs="Arial"/>
+                                <w:sz w:val="18"/>
+                                <w:szCs w:val="18"/>
+                                <w:lang w:val="en-US"/>
+                              </w:rPr>
+                              <w:t>dexp</w:t>
+                            </w:r>
+                            <w:proofErr w:type="spellEnd"/>
+                            <w:r>
+                              <w:rPr>
+                                <w:rFonts w:ascii="Arial" w:hAnsi="Arial" w:cs="Arial"/>
+                                <w:sz w:val="18"/>
+                                <w:szCs w:val="18"/>
+                                <w:lang w:val="en-US"/>
+                              </w:rPr>
+                              <w:t>}</w:t>
                             </w:r>
                           </w:p>
                         </w:txbxContent>
@@ -1540,7 +2188,27 @@
                           <w:szCs w:val="18"/>
                           <w:lang w:val="en-US"/>
                         </w:rPr>
-                        <w:t>${dexp}</w:t>
+                        <w:t>${</w:t>
+                      </w:r>
+                      <w:proofErr w:type="spellStart"/>
+                      <w:r>
+                        <w:rPr>
+                          <w:rFonts w:ascii="Arial" w:hAnsi="Arial" w:cs="Arial"/>
+                          <w:sz w:val="18"/>
+                          <w:szCs w:val="18"/>
+                          <w:lang w:val="en-US"/>
+                        </w:rPr>
+                        <w:t>dexp</w:t>
+                      </w:r>
+                      <w:proofErr w:type="spellEnd"/>
+                      <w:r>
+                        <w:rPr>
+                          <w:rFonts w:ascii="Arial" w:hAnsi="Arial" w:cs="Arial"/>
+                          <w:sz w:val="18"/>
+                          <w:szCs w:val="18"/>
+                          <w:lang w:val="en-US"/>
+                        </w:rPr>
+                        <w:t>}</w:t>
                       </w:r>
                     </w:p>
                   </w:txbxContent>
@@ -1568,7 +2236,183 @@
           <w:szCs w:val="18"/>
           <w:lang w:val="en-US"/>
         </w:rPr>
-        <w:t xml:space="preserve"> TEST TEST TEST TEST TEST TEST TEST TEST TES</w:t>
+        <w:t xml:space="preserve"> </w:t>
+      </w:r>
+      <w:proofErr w:type="spellStart"/>
+      <w:r>
+        <w:rPr>
+          <w:rFonts w:ascii="Arial" w:hAnsi="Arial" w:cs="Arial"/>
+          <w:color w:val="FFFFFF" w:themeColor="background1"/>
+          <w:sz w:val="18"/>
+          <w:szCs w:val="18"/>
+          <w:lang w:val="en-US"/>
+        </w:rPr>
+        <w:t>TEST</w:t>
+      </w:r>
+      <w:proofErr w:type="spellEnd"/>
+      <w:r>
+        <w:rPr>
+          <w:rFonts w:ascii="Arial" w:hAnsi="Arial" w:cs="Arial"/>
+          <w:color w:val="FFFFFF" w:themeColor="background1"/>
+          <w:sz w:val="18"/>
+          <w:szCs w:val="18"/>
+          <w:lang w:val="en-US"/>
+        </w:rPr>
+        <w:t xml:space="preserve"> </w:t>
+      </w:r>
+      <w:proofErr w:type="spellStart"/>
+      <w:r>
+        <w:rPr>
+          <w:rFonts w:ascii="Arial" w:hAnsi="Arial" w:cs="Arial"/>
+          <w:color w:val="FFFFFF" w:themeColor="background1"/>
+          <w:sz w:val="18"/>
+          <w:szCs w:val="18"/>
+          <w:lang w:val="en-US"/>
+        </w:rPr>
+        <w:t>TEST</w:t>
+      </w:r>
+      <w:proofErr w:type="spellEnd"/>
+      <w:r>
+        <w:rPr>
+          <w:rFonts w:ascii="Arial" w:hAnsi="Arial" w:cs="Arial"/>
+          <w:color w:val="FFFFFF" w:themeColor="background1"/>
+          <w:sz w:val="18"/>
+          <w:szCs w:val="18"/>
+          <w:lang w:val="en-US"/>
+        </w:rPr>
+        <w:t xml:space="preserve"> </w:t>
+      </w:r>
+      <w:proofErr w:type="spellStart"/>
+      <w:r>
+        <w:rPr>
+          <w:rFonts w:ascii="Arial" w:hAnsi="Arial" w:cs="Arial"/>
+          <w:color w:val="FFFFFF" w:themeColor="background1"/>
+          <w:sz w:val="18"/>
+          <w:szCs w:val="18"/>
+          <w:lang w:val="en-US"/>
+        </w:rPr>
+        <w:t>TEST</w:t>
+      </w:r>
+      <w:proofErr w:type="spellEnd"/>
+      <w:r>
+        <w:rPr>
+          <w:rFonts w:ascii="Arial" w:hAnsi="Arial" w:cs="Arial"/>
+          <w:color w:val="FFFFFF" w:themeColor="background1"/>
+          <w:sz w:val="18"/>
+          <w:szCs w:val="18"/>
+          <w:lang w:val="en-US"/>
+        </w:rPr>
+        <w:t xml:space="preserve"> </w:t>
+      </w:r>
+      <w:proofErr w:type="spellStart"/>
+      <w:r>
+        <w:rPr>
+          <w:rFonts w:ascii="Arial" w:hAnsi="Arial" w:cs="Arial"/>
+          <w:color w:val="FFFFFF" w:themeColor="background1"/>
+          <w:sz w:val="18"/>
+          <w:szCs w:val="18"/>
+          <w:lang w:val="en-US"/>
+        </w:rPr>
+        <w:t>TEST</w:t>
+      </w:r>
+      <w:proofErr w:type="spellEnd"/>
+      <w:r>
+        <w:rPr>
+          <w:rFonts w:ascii="Arial" w:hAnsi="Arial" w:cs="Arial"/>
+          <w:color w:val="FFFFFF" w:themeColor="background1"/>
+          <w:sz w:val="18"/>
+          <w:szCs w:val="18"/>
+          <w:lang w:val="en-US"/>
+        </w:rPr>
+        <w:t xml:space="preserve"> </w:t>
+      </w:r>
+      <w:proofErr w:type="spellStart"/>
+      <w:r>
+        <w:rPr>
+          <w:rFonts w:ascii="Arial" w:hAnsi="Arial" w:cs="Arial"/>
+          <w:color w:val="FFFFFF" w:themeColor="background1"/>
+          <w:sz w:val="18"/>
+          <w:szCs w:val="18"/>
+          <w:lang w:val="en-US"/>
+        </w:rPr>
+        <w:t>TEST</w:t>
+      </w:r>
+      <w:proofErr w:type="spellEnd"/>
+      <w:r>
+        <w:rPr>
+          <w:rFonts w:ascii="Arial" w:hAnsi="Arial" w:cs="Arial"/>
+          <w:color w:val="FFFFFF" w:themeColor="background1"/>
+          <w:sz w:val="18"/>
+          <w:szCs w:val="18"/>
+          <w:lang w:val="en-US"/>
+        </w:rPr>
+        <w:t xml:space="preserve"> </w:t>
+      </w:r>
+      <w:proofErr w:type="spellStart"/>
+      <w:r>
+        <w:rPr>
+          <w:rFonts w:ascii="Arial" w:hAnsi="Arial" w:cs="Arial"/>
+          <w:color w:val="FFFFFF" w:themeColor="background1"/>
+          <w:sz w:val="18"/>
+          <w:szCs w:val="18"/>
+          <w:lang w:val="en-US"/>
+        </w:rPr>
+        <w:t>TEST</w:t>
+      </w:r>
+      <w:proofErr w:type="spellEnd"/>
+      <w:r>
+        <w:rPr>
+          <w:rFonts w:ascii="Arial" w:hAnsi="Arial" w:cs="Arial"/>
+          <w:color w:val="FFFFFF" w:themeColor="background1"/>
+          <w:sz w:val="18"/>
+          <w:szCs w:val="18"/>
+          <w:lang w:val="en-US"/>
+        </w:rPr>
+        <w:t xml:space="preserve"> </w:t>
+      </w:r>
+      <w:proofErr w:type="spellStart"/>
+      <w:r>
+        <w:rPr>
+          <w:rFonts w:ascii="Arial" w:hAnsi="Arial" w:cs="Arial"/>
+          <w:color w:val="FFFFFF" w:themeColor="background1"/>
+          <w:sz w:val="18"/>
+          <w:szCs w:val="18"/>
+          <w:lang w:val="en-US"/>
+        </w:rPr>
+        <w:t>TEST</w:t>
+      </w:r>
+      <w:proofErr w:type="spellEnd"/>
+      <w:r>
+        <w:rPr>
+          <w:rFonts w:ascii="Arial" w:hAnsi="Arial" w:cs="Arial"/>
+          <w:color w:val="FFFFFF" w:themeColor="background1"/>
+          <w:sz w:val="18"/>
+          <w:szCs w:val="18"/>
+          <w:lang w:val="en-US"/>
+        </w:rPr>
+        <w:t xml:space="preserve"> </w:t>
+      </w:r>
+      <w:proofErr w:type="spellStart"/>
+      <w:r>
+        <w:rPr>
+          <w:rFonts w:ascii="Arial" w:hAnsi="Arial" w:cs="Arial"/>
+          <w:color w:val="FFFFFF" w:themeColor="background1"/>
+          <w:sz w:val="18"/>
+          <w:szCs w:val="18"/>
+          <w:lang w:val="en-US"/>
+        </w:rPr>
+        <w:t>TEST</w:t>
+      </w:r>
+      <w:proofErr w:type="spellEnd"/>
+      <w:r>
+        <w:rPr>
+          <w:rFonts w:ascii="Arial" w:hAnsi="Arial" w:cs="Arial"/>
+          <w:color w:val="FFFFFF" w:themeColor="background1"/>
+          <w:sz w:val="18"/>
+          <w:szCs w:val="18"/>
+          <w:lang w:val="en-US"/>
+        </w:rPr>
+        <w:t xml:space="preserve"> TES</w:t>
       </w:r>
     </w:p>
     <w:p>
@@ -1656,7 +2500,27 @@
                                 <w:szCs w:val="14"/>
                                 <w:lang w:val="en-US"/>
                               </w:rPr>
-                              <w:t>${dplace}</w:t>
+                              <w:t>${</w:t>
+                            </w:r>
+                            <w:proofErr w:type="spellStart"/>
+                            <w:r>
+                              <w:rPr>
+                                <w:rFonts w:ascii="Arial" w:hAnsi="Arial" w:cs="Arial"/>
+                                <w:sz w:val="14"/>
+                                <w:szCs w:val="14"/>
+                                <w:lang w:val="en-US"/>
+                              </w:rPr>
+                              <w:t>dplace</w:t>
+                            </w:r>
+                            <w:proofErr w:type="spellEnd"/>
+                            <w:r>
+                              <w:rPr>
+                                <w:rFonts w:ascii="Arial" w:hAnsi="Arial" w:cs="Arial"/>
+                                <w:sz w:val="14"/>
+                                <w:szCs w:val="14"/>
+                                <w:lang w:val="en-US"/>
+                              </w:rPr>
+                              <w:t>}</w:t>
                             </w:r>
                           </w:p>
                         </w:txbxContent>
@@ -1701,7 +2565,27 @@
                           <w:szCs w:val="14"/>
                           <w:lang w:val="en-US"/>
                         </w:rPr>
-                        <w:t>${dplace}</w:t>
+                        <w:t>${</w:t>
+                      </w:r>
+                      <w:proofErr w:type="spellStart"/>
+                      <w:r>
+                        <w:rPr>
+                          <w:rFonts w:ascii="Arial" w:hAnsi="Arial" w:cs="Arial"/>
+                          <w:sz w:val="14"/>
+                          <w:szCs w:val="14"/>
+                          <w:lang w:val="en-US"/>
+                        </w:rPr>
+                        <w:t>dplace</w:t>
+                      </w:r>
+                      <w:proofErr w:type="spellEnd"/>
+                      <w:r>
+                        <w:rPr>
+                          <w:rFonts w:ascii="Arial" w:hAnsi="Arial" w:cs="Arial"/>
+                          <w:sz w:val="14"/>
+                          <w:szCs w:val="14"/>
+                          <w:lang w:val="en-US"/>
+                        </w:rPr>
+                        <w:t>}</w:t>
                       </w:r>
                     </w:p>
                   </w:txbxContent>
@@ -1729,7 +2613,183 @@
           <w:szCs w:val="18"/>
           <w:lang w:val="en-US"/>
         </w:rPr>
-        <w:t xml:space="preserve"> TEST TEST TEST TEST TEST TEST TEST TEST TES</w:t>
+        <w:t xml:space="preserve"> </w:t>
+      </w:r>
+      <w:proofErr w:type="spellStart"/>
+      <w:r>
+        <w:rPr>
+          <w:rFonts w:ascii="Arial" w:hAnsi="Arial" w:cs="Arial"/>
+          <w:color w:val="FFFFFF" w:themeColor="background1"/>
+          <w:sz w:val="18"/>
+          <w:szCs w:val="18"/>
+          <w:lang w:val="en-US"/>
+        </w:rPr>
+        <w:t>TEST</w:t>
+      </w:r>
+      <w:proofErr w:type="spellEnd"/>
+      <w:r>
+        <w:rPr>
+          <w:rFonts w:ascii="Arial" w:hAnsi="Arial" w:cs="Arial"/>
+          <w:color w:val="FFFFFF" w:themeColor="background1"/>
+          <w:sz w:val="18"/>
+          <w:szCs w:val="18"/>
+          <w:lang w:val="en-US"/>
+        </w:rPr>
+        <w:t xml:space="preserve"> </w:t>
+      </w:r>
+      <w:proofErr w:type="spellStart"/>
+      <w:r>
+        <w:rPr>
+          <w:rFonts w:ascii="Arial" w:hAnsi="Arial" w:cs="Arial"/>
+          <w:color w:val="FFFFFF" w:themeColor="background1"/>
+          <w:sz w:val="18"/>
+          <w:szCs w:val="18"/>
+          <w:lang w:val="en-US"/>
+        </w:rPr>
+        <w:t>TEST</w:t>
+      </w:r>
+      <w:proofErr w:type="spellEnd"/>
+      <w:r>
+        <w:rPr>
+          <w:rFonts w:ascii="Arial" w:hAnsi="Arial" w:cs="Arial"/>
+          <w:color w:val="FFFFFF" w:themeColor="background1"/>
+          <w:sz w:val="18"/>
+          <w:szCs w:val="18"/>
+          <w:lang w:val="en-US"/>
+        </w:rPr>
+        <w:t xml:space="preserve"> </w:t>
+      </w:r>
+      <w:proofErr w:type="spellStart"/>
+      <w:r>
+        <w:rPr>
+          <w:rFonts w:ascii="Arial" w:hAnsi="Arial" w:cs="Arial"/>
+          <w:color w:val="FFFFFF" w:themeColor="background1"/>
+          <w:sz w:val="18"/>
+          <w:szCs w:val="18"/>
+          <w:lang w:val="en-US"/>
+        </w:rPr>
+        <w:t>TEST</w:t>
+      </w:r>
+      <w:proofErr w:type="spellEnd"/>
+      <w:r>
+        <w:rPr>
+          <w:rFonts w:ascii="Arial" w:hAnsi="Arial" w:cs="Arial"/>
+          <w:color w:val="FFFFFF" w:themeColor="background1"/>
+          <w:sz w:val="18"/>
+          <w:szCs w:val="18"/>
+          <w:lang w:val="en-US"/>
+        </w:rPr>
+        <w:t xml:space="preserve"> </w:t>
+      </w:r>
+      <w:proofErr w:type="spellStart"/>
+      <w:r>
+        <w:rPr>
+          <w:rFonts w:ascii="Arial" w:hAnsi="Arial" w:cs="Arial"/>
+          <w:color w:val="FFFFFF" w:themeColor="background1"/>
+          <w:sz w:val="18"/>
+          <w:szCs w:val="18"/>
+          <w:lang w:val="en-US"/>
+        </w:rPr>
+        <w:t>TEST</w:t>
+      </w:r>
+      <w:proofErr w:type="spellEnd"/>
+      <w:r>
+        <w:rPr>
+          <w:rFonts w:ascii="Arial" w:hAnsi="Arial" w:cs="Arial"/>
+          <w:color w:val="FFFFFF" w:themeColor="background1"/>
+          <w:sz w:val="18"/>
+          <w:szCs w:val="18"/>
+          <w:lang w:val="en-US"/>
+        </w:rPr>
+        <w:t xml:space="preserve"> </w:t>
+      </w:r>
+      <w:proofErr w:type="spellStart"/>
+      <w:r>
+        <w:rPr>
+          <w:rFonts w:ascii="Arial" w:hAnsi="Arial" w:cs="Arial"/>
+          <w:color w:val="FFFFFF" w:themeColor="background1"/>
+          <w:sz w:val="18"/>
+          <w:szCs w:val="18"/>
+          <w:lang w:val="en-US"/>
+        </w:rPr>
+        <w:t>TEST</w:t>
+      </w:r>
+      <w:proofErr w:type="spellEnd"/>
+      <w:r>
+        <w:rPr>
+          <w:rFonts w:ascii="Arial" w:hAnsi="Arial" w:cs="Arial"/>
+          <w:color w:val="FFFFFF" w:themeColor="background1"/>
+          <w:sz w:val="18"/>
+          <w:szCs w:val="18"/>
+          <w:lang w:val="en-US"/>
+        </w:rPr>
+        <w:t xml:space="preserve"> </w:t>
+      </w:r>
+      <w:proofErr w:type="spellStart"/>
+      <w:r>
+        <w:rPr>
+          <w:rFonts w:ascii="Arial" w:hAnsi="Arial" w:cs="Arial"/>
+          <w:color w:val="FFFFFF" w:themeColor="background1"/>
+          <w:sz w:val="18"/>
+          <w:szCs w:val="18"/>
+          <w:lang w:val="en-US"/>
+        </w:rPr>
+        <w:t>TEST</w:t>
+      </w:r>
+      <w:proofErr w:type="spellEnd"/>
+      <w:r>
+        <w:rPr>
+          <w:rFonts w:ascii="Arial" w:hAnsi="Arial" w:cs="Arial"/>
+          <w:color w:val="FFFFFF" w:themeColor="background1"/>
+          <w:sz w:val="18"/>
+          <w:szCs w:val="18"/>
+          <w:lang w:val="en-US"/>
+        </w:rPr>
+        <w:t xml:space="preserve"> </w:t>
+      </w:r>
+      <w:proofErr w:type="spellStart"/>
+      <w:r>
+        <w:rPr>
+          <w:rFonts w:ascii="Arial" w:hAnsi="Arial" w:cs="Arial"/>
+          <w:color w:val="FFFFFF" w:themeColor="background1"/>
+          <w:sz w:val="18"/>
+          <w:szCs w:val="18"/>
+          <w:lang w:val="en-US"/>
+        </w:rPr>
+        <w:t>TEST</w:t>
+      </w:r>
+      <w:proofErr w:type="spellEnd"/>
+      <w:r>
+        <w:rPr>
+          <w:rFonts w:ascii="Arial" w:hAnsi="Arial" w:cs="Arial"/>
+          <w:color w:val="FFFFFF" w:themeColor="background1"/>
+          <w:sz w:val="18"/>
+          <w:szCs w:val="18"/>
+          <w:lang w:val="en-US"/>
+        </w:rPr>
+        <w:t xml:space="preserve"> </w:t>
+      </w:r>
+      <w:proofErr w:type="spellStart"/>
+      <w:r>
+        <w:rPr>
+          <w:rFonts w:ascii="Arial" w:hAnsi="Arial" w:cs="Arial"/>
+          <w:color w:val="FFFFFF" w:themeColor="background1"/>
+          <w:sz w:val="18"/>
+          <w:szCs w:val="18"/>
+          <w:lang w:val="en-US"/>
+        </w:rPr>
+        <w:t>TEST</w:t>
+      </w:r>
+      <w:proofErr w:type="spellEnd"/>
+      <w:r>
+        <w:rPr>
+          <w:rFonts w:ascii="Arial" w:hAnsi="Arial" w:cs="Arial"/>
+          <w:color w:val="FFFFFF" w:themeColor="background1"/>
+          <w:sz w:val="18"/>
+          <w:szCs w:val="18"/>
+          <w:lang w:val="en-US"/>
+        </w:rPr>
+        <w:t xml:space="preserve"> TES</w:t>
       </w:r>
     </w:p>
     <w:p>
@@ -1825,6 +2885,7 @@
                               </w:rPr>
                               <w:t>${</w:t>
                             </w:r>
+                            <w:proofErr w:type="spellStart"/>
                             <w:r>
                               <w:rPr>
                                 <w:rFonts w:ascii="Arial" w:hAnsi="Arial" w:cs="Arial"/>
@@ -1837,6 +2898,7 @@
                               </w:rPr>
                               <w:t>cpri</w:t>
                             </w:r>
+                            <w:proofErr w:type="spellEnd"/>
                             <w:r>
                               <w:rPr>
                                 <w:rFonts w:ascii="Arial" w:hAnsi="Arial" w:cs="Arial"/>
@@ -1900,6 +2962,7 @@
                         </w:rPr>
                         <w:t>${</w:t>
                       </w:r>
+                      <w:proofErr w:type="spellStart"/>
                       <w:r>
                         <w:rPr>
                           <w:rFonts w:ascii="Arial" w:hAnsi="Arial" w:cs="Arial"/>
@@ -1912,6 +2975,7 @@
                         </w:rPr>
                         <w:t>cpri</w:t>
                       </w:r>
+                      <w:proofErr w:type="spellEnd"/>
                       <w:r>
                         <w:rPr>
                           <w:rFonts w:ascii="Arial" w:hAnsi="Arial" w:cs="Arial"/>
@@ -2007,7 +3071,27 @@
                                 <w:szCs w:val="18"/>
                                 <w:lang w:val="en-US"/>
                               </w:rPr>
-                              <w:t>${dtype}</w:t>
+                              <w:t>${</w:t>
+                            </w:r>
+                            <w:proofErr w:type="spellStart"/>
+                            <w:r>
+                              <w:rPr>
+                                <w:rFonts w:ascii="Arial" w:hAnsi="Arial" w:cs="Arial"/>
+                                <w:sz w:val="18"/>
+                                <w:szCs w:val="18"/>
+                                <w:lang w:val="en-US"/>
+                              </w:rPr>
+                              <w:t>dtype</w:t>
+                            </w:r>
+                            <w:proofErr w:type="spellEnd"/>
+                            <w:r>
+                              <w:rPr>
+                                <w:rFonts w:ascii="Arial" w:hAnsi="Arial" w:cs="Arial"/>
+                                <w:sz w:val="18"/>
+                                <w:szCs w:val="18"/>
+                                <w:lang w:val="en-US"/>
+                              </w:rPr>
+                              <w:t>}</w:t>
                             </w:r>
                           </w:p>
                         </w:txbxContent>
@@ -2052,7 +3136,27 @@
                           <w:szCs w:val="18"/>
                           <w:lang w:val="en-US"/>
                         </w:rPr>
-                        <w:t>${dtype}</w:t>
+                        <w:t>${</w:t>
+                      </w:r>
+                      <w:proofErr w:type="spellStart"/>
+                      <w:r>
+                        <w:rPr>
+                          <w:rFonts w:ascii="Arial" w:hAnsi="Arial" w:cs="Arial"/>
+                          <w:sz w:val="18"/>
+                          <w:szCs w:val="18"/>
+                          <w:lang w:val="en-US"/>
+                        </w:rPr>
+                        <w:t>dtype</w:t>
+                      </w:r>
+                      <w:proofErr w:type="spellEnd"/>
+                      <w:r>
+                        <w:rPr>
+                          <w:rFonts w:ascii="Arial" w:hAnsi="Arial" w:cs="Arial"/>
+                          <w:sz w:val="18"/>
+                          <w:szCs w:val="18"/>
+                          <w:lang w:val="en-US"/>
+                        </w:rPr>
+                        <w:t>}</w:t>
                       </w:r>
                     </w:p>
                   </w:txbxContent>
@@ -2080,7 +3184,183 @@
           <w:szCs w:val="18"/>
           <w:lang w:val="en-US"/>
         </w:rPr>
-        <w:t xml:space="preserve"> TEST TEST TEST TEST TEST TEST TEST TEST TES</w:t>
+        <w:t xml:space="preserve"> </w:t>
+      </w:r>
+      <w:proofErr w:type="spellStart"/>
+      <w:r>
+        <w:rPr>
+          <w:rFonts w:ascii="Arial" w:hAnsi="Arial" w:cs="Arial"/>
+          <w:color w:val="FFFFFF" w:themeColor="background1"/>
+          <w:sz w:val="18"/>
+          <w:szCs w:val="18"/>
+          <w:lang w:val="en-US"/>
+        </w:rPr>
+        <w:t>TEST</w:t>
+      </w:r>
+      <w:proofErr w:type="spellEnd"/>
+      <w:r>
+        <w:rPr>
+          <w:rFonts w:ascii="Arial" w:hAnsi="Arial" w:cs="Arial"/>
+          <w:color w:val="FFFFFF" w:themeColor="background1"/>
+          <w:sz w:val="18"/>
+          <w:szCs w:val="18"/>
+          <w:lang w:val="en-US"/>
+        </w:rPr>
+        <w:t xml:space="preserve"> </w:t>
+      </w:r>
+      <w:proofErr w:type="spellStart"/>
+      <w:r>
+        <w:rPr>
+          <w:rFonts w:ascii="Arial" w:hAnsi="Arial" w:cs="Arial"/>
+          <w:color w:val="FFFFFF" w:themeColor="background1"/>
+          <w:sz w:val="18"/>
+          <w:szCs w:val="18"/>
+          <w:lang w:val="en-US"/>
+        </w:rPr>
+        <w:t>TEST</w:t>
+      </w:r>
+      <w:proofErr w:type="spellEnd"/>
+      <w:r>
+        <w:rPr>
+          <w:rFonts w:ascii="Arial" w:hAnsi="Arial" w:cs="Arial"/>
+          <w:color w:val="FFFFFF" w:themeColor="background1"/>
+          <w:sz w:val="18"/>
+          <w:szCs w:val="18"/>
+          <w:lang w:val="en-US"/>
+        </w:rPr>
+        <w:t xml:space="preserve"> </w:t>
+      </w:r>
+      <w:proofErr w:type="spellStart"/>
+      <w:r>
+        <w:rPr>
+          <w:rFonts w:ascii="Arial" w:hAnsi="Arial" w:cs="Arial"/>
+          <w:color w:val="FFFFFF" w:themeColor="background1"/>
+          <w:sz w:val="18"/>
+          <w:szCs w:val="18"/>
+          <w:lang w:val="en-US"/>
+        </w:rPr>
+        <w:t>TEST</w:t>
+      </w:r>
+      <w:proofErr w:type="spellEnd"/>
+      <w:r>
+        <w:rPr>
+          <w:rFonts w:ascii="Arial" w:hAnsi="Arial" w:cs="Arial"/>
+          <w:color w:val="FFFFFF" w:themeColor="background1"/>
+          <w:sz w:val="18"/>
+          <w:szCs w:val="18"/>
+          <w:lang w:val="en-US"/>
+        </w:rPr>
+        <w:t xml:space="preserve"> </w:t>
+      </w:r>
+      <w:proofErr w:type="spellStart"/>
+      <w:r>
+        <w:rPr>
+          <w:rFonts w:ascii="Arial" w:hAnsi="Arial" w:cs="Arial"/>
+          <w:color w:val="FFFFFF" w:themeColor="background1"/>
+          <w:sz w:val="18"/>
+          <w:szCs w:val="18"/>
+          <w:lang w:val="en-US"/>
+        </w:rPr>
+        <w:t>TEST</w:t>
+      </w:r>
+      <w:proofErr w:type="spellEnd"/>
+      <w:r>
+        <w:rPr>
+          <w:rFonts w:ascii="Arial" w:hAnsi="Arial" w:cs="Arial"/>
+          <w:color w:val="FFFFFF" w:themeColor="background1"/>
+          <w:sz w:val="18"/>
+          <w:szCs w:val="18"/>
+          <w:lang w:val="en-US"/>
+        </w:rPr>
+        <w:t xml:space="preserve"> </w:t>
+      </w:r>
+      <w:proofErr w:type="spellStart"/>
+      <w:r>
+        <w:rPr>
+          <w:rFonts w:ascii="Arial" w:hAnsi="Arial" w:cs="Arial"/>
+          <w:color w:val="FFFFFF" w:themeColor="background1"/>
+          <w:sz w:val="18"/>
+          <w:szCs w:val="18"/>
+          <w:lang w:val="en-US"/>
+        </w:rPr>
+        <w:t>TEST</w:t>
+      </w:r>
+      <w:proofErr w:type="spellEnd"/>
+      <w:r>
+        <w:rPr>
+          <w:rFonts w:ascii="Arial" w:hAnsi="Arial" w:cs="Arial"/>
+          <w:color w:val="FFFFFF" w:themeColor="background1"/>
+          <w:sz w:val="18"/>
+          <w:szCs w:val="18"/>
+          <w:lang w:val="en-US"/>
+        </w:rPr>
+        <w:t xml:space="preserve"> </w:t>
+      </w:r>
+      <w:proofErr w:type="spellStart"/>
+      <w:r>
+        <w:rPr>
+          <w:rFonts w:ascii="Arial" w:hAnsi="Arial" w:cs="Arial"/>
+          <w:color w:val="FFFFFF" w:themeColor="background1"/>
+          <w:sz w:val="18"/>
+          <w:szCs w:val="18"/>
+          <w:lang w:val="en-US"/>
+        </w:rPr>
+        <w:t>TEST</w:t>
+      </w:r>
+      <w:proofErr w:type="spellEnd"/>
+      <w:r>
+        <w:rPr>
+          <w:rFonts w:ascii="Arial" w:hAnsi="Arial" w:cs="Arial"/>
+          <w:color w:val="FFFFFF" w:themeColor="background1"/>
+          <w:sz w:val="18"/>
+          <w:szCs w:val="18"/>
+          <w:lang w:val="en-US"/>
+        </w:rPr>
+        <w:t xml:space="preserve"> </w:t>
+      </w:r>
+      <w:proofErr w:type="spellStart"/>
+      <w:r>
+        <w:rPr>
+          <w:rFonts w:ascii="Arial" w:hAnsi="Arial" w:cs="Arial"/>
+          <w:color w:val="FFFFFF" w:themeColor="background1"/>
+          <w:sz w:val="18"/>
+          <w:szCs w:val="18"/>
+          <w:lang w:val="en-US"/>
+        </w:rPr>
+        <w:t>TEST</w:t>
+      </w:r>
+      <w:proofErr w:type="spellEnd"/>
+      <w:r>
+        <w:rPr>
+          <w:rFonts w:ascii="Arial" w:hAnsi="Arial" w:cs="Arial"/>
+          <w:color w:val="FFFFFF" w:themeColor="background1"/>
+          <w:sz w:val="18"/>
+          <w:szCs w:val="18"/>
+          <w:lang w:val="en-US"/>
+        </w:rPr>
+        <w:t xml:space="preserve"> </w:t>
+      </w:r>
+      <w:proofErr w:type="spellStart"/>
+      <w:r>
+        <w:rPr>
+          <w:rFonts w:ascii="Arial" w:hAnsi="Arial" w:cs="Arial"/>
+          <w:color w:val="FFFFFF" w:themeColor="background1"/>
+          <w:sz w:val="18"/>
+          <w:szCs w:val="18"/>
+          <w:lang w:val="en-US"/>
+        </w:rPr>
+        <w:t>TEST</w:t>
+      </w:r>
+      <w:proofErr w:type="spellEnd"/>
+      <w:r>
+        <w:rPr>
+          <w:rFonts w:ascii="Arial" w:hAnsi="Arial" w:cs="Arial"/>
+          <w:color w:val="FFFFFF" w:themeColor="background1"/>
+          <w:sz w:val="18"/>
+          <w:szCs w:val="18"/>
+          <w:lang w:val="en-US"/>
+        </w:rPr>
+        <w:t xml:space="preserve"> TES</w:t>
       </w:r>
     </w:p>
     <w:p>
@@ -2168,7 +3448,27 @@
                                 <w:szCs w:val="18"/>
                                 <w:lang w:val="en-US"/>
                               </w:rPr>
-                              <w:t>${dsource}</w:t>
+                              <w:t>${</w:t>
+                            </w:r>
+                            <w:proofErr w:type="spellStart"/>
+                            <w:r>
+                              <w:rPr>
+                                <w:rFonts w:ascii="Arial" w:hAnsi="Arial" w:cs="Arial"/>
+                                <w:sz w:val="18"/>
+                                <w:szCs w:val="18"/>
+                                <w:lang w:val="en-US"/>
+                              </w:rPr>
+                              <w:t>dsource</w:t>
+                            </w:r>
+                            <w:proofErr w:type="spellEnd"/>
+                            <w:r>
+                              <w:rPr>
+                                <w:rFonts w:ascii="Arial" w:hAnsi="Arial" w:cs="Arial"/>
+                                <w:sz w:val="18"/>
+                                <w:szCs w:val="18"/>
+                                <w:lang w:val="en-US"/>
+                              </w:rPr>
+                              <w:t>}</w:t>
                             </w:r>
                           </w:p>
                         </w:txbxContent>
@@ -2213,7 +3513,27 @@
                           <w:szCs w:val="18"/>
                           <w:lang w:val="en-US"/>
                         </w:rPr>
-                        <w:t>${dsource}</w:t>
+                        <w:t>${</w:t>
+                      </w:r>
+                      <w:proofErr w:type="spellStart"/>
+                      <w:r>
+                        <w:rPr>
+                          <w:rFonts w:ascii="Arial" w:hAnsi="Arial" w:cs="Arial"/>
+                          <w:sz w:val="18"/>
+                          <w:szCs w:val="18"/>
+                          <w:lang w:val="en-US"/>
+                        </w:rPr>
+                        <w:t>dsource</w:t>
+                      </w:r>
+                      <w:proofErr w:type="spellEnd"/>
+                      <w:r>
+                        <w:rPr>
+                          <w:rFonts w:ascii="Arial" w:hAnsi="Arial" w:cs="Arial"/>
+                          <w:sz w:val="18"/>
+                          <w:szCs w:val="18"/>
+                          <w:lang w:val="en-US"/>
+                        </w:rPr>
+                        <w:t>}</w:t>
                       </w:r>
                     </w:p>
                   </w:txbxContent>
@@ -2241,7 +3561,183 @@
           <w:szCs w:val="18"/>
           <w:lang w:val="en-US"/>
         </w:rPr>
-        <w:t xml:space="preserve"> TEST TEST TEST TEST TEST TEST TEST TEST TES</w:t>
+        <w:t xml:space="preserve"> </w:t>
+      </w:r>
+      <w:proofErr w:type="spellStart"/>
+      <w:r>
+        <w:rPr>
+          <w:rFonts w:ascii="Arial" w:hAnsi="Arial" w:cs="Arial"/>
+          <w:color w:val="FFFFFF" w:themeColor="background1"/>
+          <w:sz w:val="18"/>
+          <w:szCs w:val="18"/>
+          <w:lang w:val="en-US"/>
+        </w:rPr>
+        <w:t>TEST</w:t>
+      </w:r>
+      <w:proofErr w:type="spellEnd"/>
+      <w:r>
+        <w:rPr>
+          <w:rFonts w:ascii="Arial" w:hAnsi="Arial" w:cs="Arial"/>
+          <w:color w:val="FFFFFF" w:themeColor="background1"/>
+          <w:sz w:val="18"/>
+          <w:szCs w:val="18"/>
+          <w:lang w:val="en-US"/>
+        </w:rPr>
+        <w:t xml:space="preserve"> </w:t>
+      </w:r>
+      <w:proofErr w:type="spellStart"/>
+      <w:r>
+        <w:rPr>
+          <w:rFonts w:ascii="Arial" w:hAnsi="Arial" w:cs="Arial"/>
+          <w:color w:val="FFFFFF" w:themeColor="background1"/>
+          <w:sz w:val="18"/>
+          <w:szCs w:val="18"/>
+          <w:lang w:val="en-US"/>
+        </w:rPr>
+        <w:t>TEST</w:t>
+      </w:r>
+      <w:proofErr w:type="spellEnd"/>
+      <w:r>
+        <w:rPr>
+          <w:rFonts w:ascii="Arial" w:hAnsi="Arial" w:cs="Arial"/>
+          <w:color w:val="FFFFFF" w:themeColor="background1"/>
+          <w:sz w:val="18"/>
+          <w:szCs w:val="18"/>
+          <w:lang w:val="en-US"/>
+        </w:rPr>
+        <w:t xml:space="preserve"> </w:t>
+      </w:r>
+      <w:proofErr w:type="spellStart"/>
+      <w:r>
+        <w:rPr>
+          <w:rFonts w:ascii="Arial" w:hAnsi="Arial" w:cs="Arial"/>
+          <w:color w:val="FFFFFF" w:themeColor="background1"/>
+          <w:sz w:val="18"/>
+          <w:szCs w:val="18"/>
+          <w:lang w:val="en-US"/>
+        </w:rPr>
+        <w:t>TEST</w:t>
+      </w:r>
+      <w:proofErr w:type="spellEnd"/>
+      <w:r>
+        <w:rPr>
+          <w:rFonts w:ascii="Arial" w:hAnsi="Arial" w:cs="Arial"/>
+          <w:color w:val="FFFFFF" w:themeColor="background1"/>
+          <w:sz w:val="18"/>
+          <w:szCs w:val="18"/>
+          <w:lang w:val="en-US"/>
+        </w:rPr>
+        <w:t xml:space="preserve"> </w:t>
+      </w:r>
+      <w:proofErr w:type="spellStart"/>
+      <w:r>
+        <w:rPr>
+          <w:rFonts w:ascii="Arial" w:hAnsi="Arial" w:cs="Arial"/>
+          <w:color w:val="FFFFFF" w:themeColor="background1"/>
+          <w:sz w:val="18"/>
+          <w:szCs w:val="18"/>
+          <w:lang w:val="en-US"/>
+        </w:rPr>
+        <w:t>TEST</w:t>
+      </w:r>
+      <w:proofErr w:type="spellEnd"/>
+      <w:r>
+        <w:rPr>
+          <w:rFonts w:ascii="Arial" w:hAnsi="Arial" w:cs="Arial"/>
+          <w:color w:val="FFFFFF" w:themeColor="background1"/>
+          <w:sz w:val="18"/>
+          <w:szCs w:val="18"/>
+          <w:lang w:val="en-US"/>
+        </w:rPr>
+        <w:t xml:space="preserve"> </w:t>
+      </w:r>
+      <w:proofErr w:type="spellStart"/>
+      <w:r>
+        <w:rPr>
+          <w:rFonts w:ascii="Arial" w:hAnsi="Arial" w:cs="Arial"/>
+          <w:color w:val="FFFFFF" w:themeColor="background1"/>
+          <w:sz w:val="18"/>
+          <w:szCs w:val="18"/>
+          <w:lang w:val="en-US"/>
+        </w:rPr>
+        <w:t>TEST</w:t>
+      </w:r>
+      <w:proofErr w:type="spellEnd"/>
+      <w:r>
+        <w:rPr>
+          <w:rFonts w:ascii="Arial" w:hAnsi="Arial" w:cs="Arial"/>
+          <w:color w:val="FFFFFF" w:themeColor="background1"/>
+          <w:sz w:val="18"/>
+          <w:szCs w:val="18"/>
+          <w:lang w:val="en-US"/>
+        </w:rPr>
+        <w:t xml:space="preserve"> </w:t>
+      </w:r>
+      <w:proofErr w:type="spellStart"/>
+      <w:r>
+        <w:rPr>
+          <w:rFonts w:ascii="Arial" w:hAnsi="Arial" w:cs="Arial"/>
+          <w:color w:val="FFFFFF" w:themeColor="background1"/>
+          <w:sz w:val="18"/>
+          <w:szCs w:val="18"/>
+          <w:lang w:val="en-US"/>
+        </w:rPr>
+        <w:t>TEST</w:t>
+      </w:r>
+      <w:proofErr w:type="spellEnd"/>
+      <w:r>
+        <w:rPr>
+          <w:rFonts w:ascii="Arial" w:hAnsi="Arial" w:cs="Arial"/>
+          <w:color w:val="FFFFFF" w:themeColor="background1"/>
+          <w:sz w:val="18"/>
+          <w:szCs w:val="18"/>
+          <w:lang w:val="en-US"/>
+        </w:rPr>
+        <w:t xml:space="preserve"> </w:t>
+      </w:r>
+      <w:proofErr w:type="spellStart"/>
+      <w:r>
+        <w:rPr>
+          <w:rFonts w:ascii="Arial" w:hAnsi="Arial" w:cs="Arial"/>
+          <w:color w:val="FFFFFF" w:themeColor="background1"/>
+          <w:sz w:val="18"/>
+          <w:szCs w:val="18"/>
+          <w:lang w:val="en-US"/>
+        </w:rPr>
+        <w:t>TEST</w:t>
+      </w:r>
+      <w:proofErr w:type="spellEnd"/>
+      <w:r>
+        <w:rPr>
+          <w:rFonts w:ascii="Arial" w:hAnsi="Arial" w:cs="Arial"/>
+          <w:color w:val="FFFFFF" w:themeColor="background1"/>
+          <w:sz w:val="18"/>
+          <w:szCs w:val="18"/>
+          <w:lang w:val="en-US"/>
+        </w:rPr>
+        <w:t xml:space="preserve"> </w:t>
+      </w:r>
+      <w:proofErr w:type="spellStart"/>
+      <w:r>
+        <w:rPr>
+          <w:rFonts w:ascii="Arial" w:hAnsi="Arial" w:cs="Arial"/>
+          <w:color w:val="FFFFFF" w:themeColor="background1"/>
+          <w:sz w:val="18"/>
+          <w:szCs w:val="18"/>
+          <w:lang w:val="en-US"/>
+        </w:rPr>
+        <w:t>TEST</w:t>
+      </w:r>
+      <w:proofErr w:type="spellEnd"/>
+      <w:r>
+        <w:rPr>
+          <w:rFonts w:ascii="Arial" w:hAnsi="Arial" w:cs="Arial"/>
+          <w:color w:val="FFFFFF" w:themeColor="background1"/>
+          <w:sz w:val="18"/>
+          <w:szCs w:val="18"/>
+          <w:lang w:val="en-US"/>
+        </w:rPr>
+        <w:t xml:space="preserve"> TES</w:t>
       </w:r>
     </w:p>
     <w:p>
@@ -2272,7 +3768,183 @@
           <w:szCs w:val="18"/>
           <w:lang w:val="en-US"/>
         </w:rPr>
-        <w:t xml:space="preserve"> TEST TEST TEST TEST TEST TEST TEST TEST TES</w:t>
+        <w:t xml:space="preserve"> </w:t>
+      </w:r>
+      <w:proofErr w:type="spellStart"/>
+      <w:r>
+        <w:rPr>
+          <w:rFonts w:ascii="Arial" w:hAnsi="Arial" w:cs="Arial"/>
+          <w:color w:val="FFFFFF" w:themeColor="background1"/>
+          <w:sz w:val="18"/>
+          <w:szCs w:val="18"/>
+          <w:lang w:val="en-US"/>
+        </w:rPr>
+        <w:t>TEST</w:t>
+      </w:r>
+      <w:proofErr w:type="spellEnd"/>
+      <w:r>
+        <w:rPr>
+          <w:rFonts w:ascii="Arial" w:hAnsi="Arial" w:cs="Arial"/>
+          <w:color w:val="FFFFFF" w:themeColor="background1"/>
+          <w:sz w:val="18"/>
+          <w:szCs w:val="18"/>
+          <w:lang w:val="en-US"/>
+        </w:rPr>
+        <w:t xml:space="preserve"> </w:t>
+      </w:r>
+      <w:proofErr w:type="spellStart"/>
+      <w:r>
+        <w:rPr>
+          <w:rFonts w:ascii="Arial" w:hAnsi="Arial" w:cs="Arial"/>
+          <w:color w:val="FFFFFF" w:themeColor="background1"/>
+          <w:sz w:val="18"/>
+          <w:szCs w:val="18"/>
+          <w:lang w:val="en-US"/>
+        </w:rPr>
+        <w:t>TEST</w:t>
+      </w:r>
+      <w:proofErr w:type="spellEnd"/>
+      <w:r>
+        <w:rPr>
+          <w:rFonts w:ascii="Arial" w:hAnsi="Arial" w:cs="Arial"/>
+          <w:color w:val="FFFFFF" w:themeColor="background1"/>
+          <w:sz w:val="18"/>
+          <w:szCs w:val="18"/>
+          <w:lang w:val="en-US"/>
+        </w:rPr>
+        <w:t xml:space="preserve"> </w:t>
+      </w:r>
+      <w:proofErr w:type="spellStart"/>
+      <w:r>
+        <w:rPr>
+          <w:rFonts w:ascii="Arial" w:hAnsi="Arial" w:cs="Arial"/>
+          <w:color w:val="FFFFFF" w:themeColor="background1"/>
+          <w:sz w:val="18"/>
+          <w:szCs w:val="18"/>
+          <w:lang w:val="en-US"/>
+        </w:rPr>
+        <w:t>TEST</w:t>
+      </w:r>
+      <w:proofErr w:type="spellEnd"/>
+      <w:r>
+        <w:rPr>
+          <w:rFonts w:ascii="Arial" w:hAnsi="Arial" w:cs="Arial"/>
+          <w:color w:val="FFFFFF" w:themeColor="background1"/>
+          <w:sz w:val="18"/>
+          <w:szCs w:val="18"/>
+          <w:lang w:val="en-US"/>
+        </w:rPr>
+        <w:t xml:space="preserve"> </w:t>
+      </w:r>
+      <w:proofErr w:type="spellStart"/>
+      <w:r>
+        <w:rPr>
+          <w:rFonts w:ascii="Arial" w:hAnsi="Arial" w:cs="Arial"/>
+          <w:color w:val="FFFFFF" w:themeColor="background1"/>
+          <w:sz w:val="18"/>
+          <w:szCs w:val="18"/>
+          <w:lang w:val="en-US"/>
+        </w:rPr>
+        <w:t>TEST</w:t>
+      </w:r>
+      <w:proofErr w:type="spellEnd"/>
+      <w:r>
+        <w:rPr>
+          <w:rFonts w:ascii="Arial" w:hAnsi="Arial" w:cs="Arial"/>
+          <w:color w:val="FFFFFF" w:themeColor="background1"/>
+          <w:sz w:val="18"/>
+          <w:szCs w:val="18"/>
+          <w:lang w:val="en-US"/>
+        </w:rPr>
+        <w:t xml:space="preserve"> </w:t>
+      </w:r>
+      <w:proofErr w:type="spellStart"/>
+      <w:r>
+        <w:rPr>
+          <w:rFonts w:ascii="Arial" w:hAnsi="Arial" w:cs="Arial"/>
+          <w:color w:val="FFFFFF" w:themeColor="background1"/>
+          <w:sz w:val="18"/>
+          <w:szCs w:val="18"/>
+          <w:lang w:val="en-US"/>
+        </w:rPr>
+        <w:t>TEST</w:t>
+      </w:r>
+      <w:proofErr w:type="spellEnd"/>
+      <w:r>
+        <w:rPr>
+          <w:rFonts w:ascii="Arial" w:hAnsi="Arial" w:cs="Arial"/>
+          <w:color w:val="FFFFFF" w:themeColor="background1"/>
+          <w:sz w:val="18"/>
+          <w:szCs w:val="18"/>
+          <w:lang w:val="en-US"/>
+        </w:rPr>
+        <w:t xml:space="preserve"> </w:t>
+      </w:r>
+      <w:proofErr w:type="spellStart"/>
+      <w:r>
+        <w:rPr>
+          <w:rFonts w:ascii="Arial" w:hAnsi="Arial" w:cs="Arial"/>
+          <w:color w:val="FFFFFF" w:themeColor="background1"/>
+          <w:sz w:val="18"/>
+          <w:szCs w:val="18"/>
+          <w:lang w:val="en-US"/>
+        </w:rPr>
+        <w:t>TEST</w:t>
+      </w:r>
+      <w:proofErr w:type="spellEnd"/>
+      <w:r>
+        <w:rPr>
+          <w:rFonts w:ascii="Arial" w:hAnsi="Arial" w:cs="Arial"/>
+          <w:color w:val="FFFFFF" w:themeColor="background1"/>
+          <w:sz w:val="18"/>
+          <w:szCs w:val="18"/>
+          <w:lang w:val="en-US"/>
+        </w:rPr>
+        <w:t xml:space="preserve"> </w:t>
+      </w:r>
+      <w:proofErr w:type="spellStart"/>
+      <w:r>
+        <w:rPr>
+          <w:rFonts w:ascii="Arial" w:hAnsi="Arial" w:cs="Arial"/>
+          <w:color w:val="FFFFFF" w:themeColor="background1"/>
+          <w:sz w:val="18"/>
+          <w:szCs w:val="18"/>
+          <w:lang w:val="en-US"/>
+        </w:rPr>
+        <w:t>TEST</w:t>
+      </w:r>
+      <w:proofErr w:type="spellEnd"/>
+      <w:r>
+        <w:rPr>
+          <w:rFonts w:ascii="Arial" w:hAnsi="Arial" w:cs="Arial"/>
+          <w:color w:val="FFFFFF" w:themeColor="background1"/>
+          <w:sz w:val="18"/>
+          <w:szCs w:val="18"/>
+          <w:lang w:val="en-US"/>
+        </w:rPr>
+        <w:t xml:space="preserve"> </w:t>
+      </w:r>
+      <w:proofErr w:type="spellStart"/>
+      <w:r>
+        <w:rPr>
+          <w:rFonts w:ascii="Arial" w:hAnsi="Arial" w:cs="Arial"/>
+          <w:color w:val="FFFFFF" w:themeColor="background1"/>
+          <w:sz w:val="18"/>
+          <w:szCs w:val="18"/>
+          <w:lang w:val="en-US"/>
+        </w:rPr>
+        <w:t>TEST</w:t>
+      </w:r>
+      <w:proofErr w:type="spellEnd"/>
+      <w:r>
+        <w:rPr>
+          <w:rFonts w:ascii="Arial" w:hAnsi="Arial" w:cs="Arial"/>
+          <w:color w:val="FFFFFF" w:themeColor="background1"/>
+          <w:sz w:val="18"/>
+          <w:szCs w:val="18"/>
+          <w:lang w:val="en-US"/>
+        </w:rPr>
+        <w:t xml:space="preserve"> TES</w:t>
       </w:r>
     </w:p>
     <w:p>
@@ -2303,7 +3975,183 @@
           <w:szCs w:val="18"/>
           <w:lang w:val="en-US"/>
         </w:rPr>
-        <w:t xml:space="preserve"> TEST TEST TEST TEST TEST TEST TEST TEST TES</w:t>
+        <w:t xml:space="preserve"> </w:t>
+      </w:r>
+      <w:proofErr w:type="spellStart"/>
+      <w:r>
+        <w:rPr>
+          <w:rFonts w:ascii="Arial" w:hAnsi="Arial" w:cs="Arial"/>
+          <w:color w:val="FFFFFF" w:themeColor="background1"/>
+          <w:sz w:val="18"/>
+          <w:szCs w:val="18"/>
+          <w:lang w:val="en-US"/>
+        </w:rPr>
+        <w:t>TEST</w:t>
+      </w:r>
+      <w:proofErr w:type="spellEnd"/>
+      <w:r>
+        <w:rPr>
+          <w:rFonts w:ascii="Arial" w:hAnsi="Arial" w:cs="Arial"/>
+          <w:color w:val="FFFFFF" w:themeColor="background1"/>
+          <w:sz w:val="18"/>
+          <w:szCs w:val="18"/>
+          <w:lang w:val="en-US"/>
+        </w:rPr>
+        <w:t xml:space="preserve"> </w:t>
+      </w:r>
+      <w:proofErr w:type="spellStart"/>
+      <w:r>
+        <w:rPr>
+          <w:rFonts w:ascii="Arial" w:hAnsi="Arial" w:cs="Arial"/>
+          <w:color w:val="FFFFFF" w:themeColor="background1"/>
+          <w:sz w:val="18"/>
+          <w:szCs w:val="18"/>
+          <w:lang w:val="en-US"/>
+        </w:rPr>
+        <w:t>TEST</w:t>
+      </w:r>
+      <w:proofErr w:type="spellEnd"/>
+      <w:r>
+        <w:rPr>
+          <w:rFonts w:ascii="Arial" w:hAnsi="Arial" w:cs="Arial"/>
+          <w:color w:val="FFFFFF" w:themeColor="background1"/>
+          <w:sz w:val="18"/>
+          <w:szCs w:val="18"/>
+          <w:lang w:val="en-US"/>
+        </w:rPr>
+        <w:t xml:space="preserve"> </w:t>
+      </w:r>
+      <w:proofErr w:type="spellStart"/>
+      <w:r>
+        <w:rPr>
+          <w:rFonts w:ascii="Arial" w:hAnsi="Arial" w:cs="Arial"/>
+          <w:color w:val="FFFFFF" w:themeColor="background1"/>
+          <w:sz w:val="18"/>
+          <w:szCs w:val="18"/>
+          <w:lang w:val="en-US"/>
+        </w:rPr>
+        <w:t>TEST</w:t>
+      </w:r>
+      <w:proofErr w:type="spellEnd"/>
+      <w:r>
+        <w:rPr>
+          <w:rFonts w:ascii="Arial" w:hAnsi="Arial" w:cs="Arial"/>
+          <w:color w:val="FFFFFF" w:themeColor="background1"/>
+          <w:sz w:val="18"/>
+          <w:szCs w:val="18"/>
+          <w:lang w:val="en-US"/>
+        </w:rPr>
+        <w:t xml:space="preserve"> </w:t>
+      </w:r>
+      <w:proofErr w:type="spellStart"/>
+      <w:r>
+        <w:rPr>
+          <w:rFonts w:ascii="Arial" w:hAnsi="Arial" w:cs="Arial"/>
+          <w:color w:val="FFFFFF" w:themeColor="background1"/>
+          <w:sz w:val="18"/>
+          <w:szCs w:val="18"/>
+          <w:lang w:val="en-US"/>
+        </w:rPr>
+        <w:t>TEST</w:t>
+      </w:r>
+      <w:proofErr w:type="spellEnd"/>
+      <w:r>
+        <w:rPr>
+          <w:rFonts w:ascii="Arial" w:hAnsi="Arial" w:cs="Arial"/>
+          <w:color w:val="FFFFFF" w:themeColor="background1"/>
+          <w:sz w:val="18"/>
+          <w:szCs w:val="18"/>
+          <w:lang w:val="en-US"/>
+        </w:rPr>
+        <w:t xml:space="preserve"> </w:t>
+      </w:r>
+      <w:proofErr w:type="spellStart"/>
+      <w:r>
+        <w:rPr>
+          <w:rFonts w:ascii="Arial" w:hAnsi="Arial" w:cs="Arial"/>
+          <w:color w:val="FFFFFF" w:themeColor="background1"/>
+          <w:sz w:val="18"/>
+          <w:szCs w:val="18"/>
+          <w:lang w:val="en-US"/>
+        </w:rPr>
+        <w:t>TEST</w:t>
+      </w:r>
+      <w:proofErr w:type="spellEnd"/>
+      <w:r>
+        <w:rPr>
+          <w:rFonts w:ascii="Arial" w:hAnsi="Arial" w:cs="Arial"/>
+          <w:color w:val="FFFFFF" w:themeColor="background1"/>
+          <w:sz w:val="18"/>
+          <w:szCs w:val="18"/>
+          <w:lang w:val="en-US"/>
+        </w:rPr>
+        <w:t xml:space="preserve"> </w:t>
+      </w:r>
+      <w:proofErr w:type="spellStart"/>
+      <w:r>
+        <w:rPr>
+          <w:rFonts w:ascii="Arial" w:hAnsi="Arial" w:cs="Arial"/>
+          <w:color w:val="FFFFFF" w:themeColor="background1"/>
+          <w:sz w:val="18"/>
+          <w:szCs w:val="18"/>
+          <w:lang w:val="en-US"/>
+        </w:rPr>
+        <w:t>TEST</w:t>
+      </w:r>
+      <w:proofErr w:type="spellEnd"/>
+      <w:r>
+        <w:rPr>
+          <w:rFonts w:ascii="Arial" w:hAnsi="Arial" w:cs="Arial"/>
+          <w:color w:val="FFFFFF" w:themeColor="background1"/>
+          <w:sz w:val="18"/>
+          <w:szCs w:val="18"/>
+          <w:lang w:val="en-US"/>
+        </w:rPr>
+        <w:t xml:space="preserve"> </w:t>
+      </w:r>
+      <w:proofErr w:type="spellStart"/>
+      <w:r>
+        <w:rPr>
+          <w:rFonts w:ascii="Arial" w:hAnsi="Arial" w:cs="Arial"/>
+          <w:color w:val="FFFFFF" w:themeColor="background1"/>
+          <w:sz w:val="18"/>
+          <w:szCs w:val="18"/>
+          <w:lang w:val="en-US"/>
+        </w:rPr>
+        <w:t>TEST</w:t>
+      </w:r>
+      <w:proofErr w:type="spellEnd"/>
+      <w:r>
+        <w:rPr>
+          <w:rFonts w:ascii="Arial" w:hAnsi="Arial" w:cs="Arial"/>
+          <w:color w:val="FFFFFF" w:themeColor="background1"/>
+          <w:sz w:val="18"/>
+          <w:szCs w:val="18"/>
+          <w:lang w:val="en-US"/>
+        </w:rPr>
+        <w:t xml:space="preserve"> </w:t>
+      </w:r>
+      <w:proofErr w:type="spellStart"/>
+      <w:r>
+        <w:rPr>
+          <w:rFonts w:ascii="Arial" w:hAnsi="Arial" w:cs="Arial"/>
+          <w:color w:val="FFFFFF" w:themeColor="background1"/>
+          <w:sz w:val="18"/>
+          <w:szCs w:val="18"/>
+          <w:lang w:val="en-US"/>
+        </w:rPr>
+        <w:t>TEST</w:t>
+      </w:r>
+      <w:proofErr w:type="spellEnd"/>
+      <w:r>
+        <w:rPr>
+          <w:rFonts w:ascii="Arial" w:hAnsi="Arial" w:cs="Arial"/>
+          <w:color w:val="FFFFFF" w:themeColor="background1"/>
+          <w:sz w:val="18"/>
+          <w:szCs w:val="18"/>
+          <w:lang w:val="en-US"/>
+        </w:rPr>
+        <w:t xml:space="preserve"> TES</w:t>
       </w:r>
     </w:p>
     <w:p>
@@ -2536,7 +4384,27 @@
                                 <w:szCs w:val="18"/>
                                 <w:lang w:val="en-US"/>
                               </w:rPr>
-                              <w:t>${dcat}</w:t>
+                              <w:t>${</w:t>
+                            </w:r>
+                            <w:proofErr w:type="spellStart"/>
+                            <w:r>
+                              <w:rPr>
+                                <w:rFonts w:ascii="Arial" w:hAnsi="Arial" w:cs="Arial"/>
+                                <w:sz w:val="18"/>
+                                <w:szCs w:val="18"/>
+                                <w:lang w:val="en-US"/>
+                              </w:rPr>
+                              <w:t>dcat</w:t>
+                            </w:r>
+                            <w:proofErr w:type="spellEnd"/>
+                            <w:r>
+                              <w:rPr>
+                                <w:rFonts w:ascii="Arial" w:hAnsi="Arial" w:cs="Arial"/>
+                                <w:sz w:val="18"/>
+                                <w:szCs w:val="18"/>
+                                <w:lang w:val="en-US"/>
+                              </w:rPr>
+                              <w:t>}</w:t>
                             </w:r>
                           </w:p>
                         </w:txbxContent>
@@ -2581,7 +4449,27 @@
                           <w:szCs w:val="18"/>
                           <w:lang w:val="en-US"/>
                         </w:rPr>
-                        <w:t>${dcat}</w:t>
+                        <w:t>${</w:t>
+                      </w:r>
+                      <w:proofErr w:type="spellStart"/>
+                      <w:r>
+                        <w:rPr>
+                          <w:rFonts w:ascii="Arial" w:hAnsi="Arial" w:cs="Arial"/>
+                          <w:sz w:val="18"/>
+                          <w:szCs w:val="18"/>
+                          <w:lang w:val="en-US"/>
+                        </w:rPr>
+                        <w:t>dcat</w:t>
+                      </w:r>
+                      <w:proofErr w:type="spellEnd"/>
+                      <w:r>
+                        <w:rPr>
+                          <w:rFonts w:ascii="Arial" w:hAnsi="Arial" w:cs="Arial"/>
+                          <w:sz w:val="18"/>
+                          <w:szCs w:val="18"/>
+                          <w:lang w:val="en-US"/>
+                        </w:rPr>
+                        <w:t>}</w:t>
                       </w:r>
                     </w:p>
                   </w:txbxContent>
@@ -2609,7 +4497,183 @@
           <w:szCs w:val="18"/>
           <w:lang w:val="en-US"/>
         </w:rPr>
-        <w:t xml:space="preserve"> TEST TEST TEST TEST TEST TEST TEST TEST TES</w:t>
+        <w:t xml:space="preserve"> </w:t>
+      </w:r>
+      <w:proofErr w:type="spellStart"/>
+      <w:r>
+        <w:rPr>
+          <w:rFonts w:ascii="Arial" w:hAnsi="Arial" w:cs="Arial"/>
+          <w:color w:val="FFFFFF" w:themeColor="background1"/>
+          <w:sz w:val="18"/>
+          <w:szCs w:val="18"/>
+          <w:lang w:val="en-US"/>
+        </w:rPr>
+        <w:t>TEST</w:t>
+      </w:r>
+      <w:proofErr w:type="spellEnd"/>
+      <w:r>
+        <w:rPr>
+          <w:rFonts w:ascii="Arial" w:hAnsi="Arial" w:cs="Arial"/>
+          <w:color w:val="FFFFFF" w:themeColor="background1"/>
+          <w:sz w:val="18"/>
+          <w:szCs w:val="18"/>
+          <w:lang w:val="en-US"/>
+        </w:rPr>
+        <w:t xml:space="preserve"> </w:t>
+      </w:r>
+      <w:proofErr w:type="spellStart"/>
+      <w:r>
+        <w:rPr>
+          <w:rFonts w:ascii="Arial" w:hAnsi="Arial" w:cs="Arial"/>
+          <w:color w:val="FFFFFF" w:themeColor="background1"/>
+          <w:sz w:val="18"/>
+          <w:szCs w:val="18"/>
+          <w:lang w:val="en-US"/>
+        </w:rPr>
+        <w:t>TEST</w:t>
+      </w:r>
+      <w:proofErr w:type="spellEnd"/>
+      <w:r>
+        <w:rPr>
+          <w:rFonts w:ascii="Arial" w:hAnsi="Arial" w:cs="Arial"/>
+          <w:color w:val="FFFFFF" w:themeColor="background1"/>
+          <w:sz w:val="18"/>
+          <w:szCs w:val="18"/>
+          <w:lang w:val="en-US"/>
+        </w:rPr>
+        <w:t xml:space="preserve"> </w:t>
+      </w:r>
+      <w:proofErr w:type="spellStart"/>
+      <w:r>
+        <w:rPr>
+          <w:rFonts w:ascii="Arial" w:hAnsi="Arial" w:cs="Arial"/>
+          <w:color w:val="FFFFFF" w:themeColor="background1"/>
+          <w:sz w:val="18"/>
+          <w:szCs w:val="18"/>
+          <w:lang w:val="en-US"/>
+        </w:rPr>
+        <w:t>TEST</w:t>
+      </w:r>
+      <w:proofErr w:type="spellEnd"/>
+      <w:r>
+        <w:rPr>
+          <w:rFonts w:ascii="Arial" w:hAnsi="Arial" w:cs="Arial"/>
+          <w:color w:val="FFFFFF" w:themeColor="background1"/>
+          <w:sz w:val="18"/>
+          <w:szCs w:val="18"/>
+          <w:lang w:val="en-US"/>
+        </w:rPr>
+        <w:t xml:space="preserve"> </w:t>
+      </w:r>
+      <w:proofErr w:type="spellStart"/>
+      <w:r>
+        <w:rPr>
+          <w:rFonts w:ascii="Arial" w:hAnsi="Arial" w:cs="Arial"/>
+          <w:color w:val="FFFFFF" w:themeColor="background1"/>
+          <w:sz w:val="18"/>
+          <w:szCs w:val="18"/>
+          <w:lang w:val="en-US"/>
+        </w:rPr>
+        <w:t>TEST</w:t>
+      </w:r>
+      <w:proofErr w:type="spellEnd"/>
+      <w:r>
+        <w:rPr>
+          <w:rFonts w:ascii="Arial" w:hAnsi="Arial" w:cs="Arial"/>
+          <w:color w:val="FFFFFF" w:themeColor="background1"/>
+          <w:sz w:val="18"/>
+          <w:szCs w:val="18"/>
+          <w:lang w:val="en-US"/>
+        </w:rPr>
+        <w:t xml:space="preserve"> </w:t>
+      </w:r>
+      <w:proofErr w:type="spellStart"/>
+      <w:r>
+        <w:rPr>
+          <w:rFonts w:ascii="Arial" w:hAnsi="Arial" w:cs="Arial"/>
+          <w:color w:val="FFFFFF" w:themeColor="background1"/>
+          <w:sz w:val="18"/>
+          <w:szCs w:val="18"/>
+          <w:lang w:val="en-US"/>
+        </w:rPr>
+        <w:t>TEST</w:t>
+      </w:r>
+      <w:proofErr w:type="spellEnd"/>
+      <w:r>
+        <w:rPr>
+          <w:rFonts w:ascii="Arial" w:hAnsi="Arial" w:cs="Arial"/>
+          <w:color w:val="FFFFFF" w:themeColor="background1"/>
+          <w:sz w:val="18"/>
+          <w:szCs w:val="18"/>
+          <w:lang w:val="en-US"/>
+        </w:rPr>
+        <w:t xml:space="preserve"> </w:t>
+      </w:r>
+      <w:proofErr w:type="spellStart"/>
+      <w:r>
+        <w:rPr>
+          <w:rFonts w:ascii="Arial" w:hAnsi="Arial" w:cs="Arial"/>
+          <w:color w:val="FFFFFF" w:themeColor="background1"/>
+          <w:sz w:val="18"/>
+          <w:szCs w:val="18"/>
+          <w:lang w:val="en-US"/>
+        </w:rPr>
+        <w:t>TEST</w:t>
+      </w:r>
+      <w:proofErr w:type="spellEnd"/>
+      <w:r>
+        <w:rPr>
+          <w:rFonts w:ascii="Arial" w:hAnsi="Arial" w:cs="Arial"/>
+          <w:color w:val="FFFFFF" w:themeColor="background1"/>
+          <w:sz w:val="18"/>
+          <w:szCs w:val="18"/>
+          <w:lang w:val="en-US"/>
+        </w:rPr>
+        <w:t xml:space="preserve"> </w:t>
+      </w:r>
+      <w:proofErr w:type="spellStart"/>
+      <w:r>
+        <w:rPr>
+          <w:rFonts w:ascii="Arial" w:hAnsi="Arial" w:cs="Arial"/>
+          <w:color w:val="FFFFFF" w:themeColor="background1"/>
+          <w:sz w:val="18"/>
+          <w:szCs w:val="18"/>
+          <w:lang w:val="en-US"/>
+        </w:rPr>
+        <w:t>TEST</w:t>
+      </w:r>
+      <w:proofErr w:type="spellEnd"/>
+      <w:r>
+        <w:rPr>
+          <w:rFonts w:ascii="Arial" w:hAnsi="Arial" w:cs="Arial"/>
+          <w:color w:val="FFFFFF" w:themeColor="background1"/>
+          <w:sz w:val="18"/>
+          <w:szCs w:val="18"/>
+          <w:lang w:val="en-US"/>
+        </w:rPr>
+        <w:t xml:space="preserve"> </w:t>
+      </w:r>
+      <w:proofErr w:type="spellStart"/>
+      <w:r>
+        <w:rPr>
+          <w:rFonts w:ascii="Arial" w:hAnsi="Arial" w:cs="Arial"/>
+          <w:color w:val="FFFFFF" w:themeColor="background1"/>
+          <w:sz w:val="18"/>
+          <w:szCs w:val="18"/>
+          <w:lang w:val="en-US"/>
+        </w:rPr>
+        <w:t>TEST</w:t>
+      </w:r>
+      <w:proofErr w:type="spellEnd"/>
+      <w:r>
+        <w:rPr>
+          <w:rFonts w:ascii="Arial" w:hAnsi="Arial" w:cs="Arial"/>
+          <w:color w:val="FFFFFF" w:themeColor="background1"/>
+          <w:sz w:val="18"/>
+          <w:szCs w:val="18"/>
+          <w:lang w:val="en-US"/>
+        </w:rPr>
+        <w:t xml:space="preserve"> TES</w:t>
       </w:r>
     </w:p>
     <w:p>
@@ -2706,7 +4770,27 @@
                                 <w:szCs w:val="18"/>
                                 <w:lang w:val="en-US"/>
                               </w:rPr>
-                              <w:t xml:space="preserve"> ${isbooster}</w:t>
+                              <w:t xml:space="preserve"> ${</w:t>
+                            </w:r>
+                            <w:proofErr w:type="spellStart"/>
+                            <w:r>
+                              <w:rPr>
+                                <w:rFonts w:ascii="Arial" w:hAnsi="Arial" w:cs="Arial"/>
+                                <w:sz w:val="18"/>
+                                <w:szCs w:val="18"/>
+                                <w:lang w:val="en-US"/>
+                              </w:rPr>
+                              <w:t>isbooster</w:t>
+                            </w:r>
+                            <w:proofErr w:type="spellEnd"/>
+                            <w:r>
+                              <w:rPr>
+                                <w:rFonts w:ascii="Arial" w:hAnsi="Arial" w:cs="Arial"/>
+                                <w:sz w:val="18"/>
+                                <w:szCs w:val="18"/>
+                                <w:lang w:val="en-US"/>
+                              </w:rPr>
+                              <w:t>}</w:t>
                             </w:r>
                           </w:p>
                         </w:txbxContent>
@@ -2760,7 +4844,27 @@
                           <w:szCs w:val="18"/>
                           <w:lang w:val="en-US"/>
                         </w:rPr>
-                        <w:t xml:space="preserve"> ${isbooster}</w:t>
+                        <w:t xml:space="preserve"> ${</w:t>
+                      </w:r>
+                      <w:proofErr w:type="spellStart"/>
+                      <w:r>
+                        <w:rPr>
+                          <w:rFonts w:ascii="Arial" w:hAnsi="Arial" w:cs="Arial"/>
+                          <w:sz w:val="18"/>
+                          <w:szCs w:val="18"/>
+                          <w:lang w:val="en-US"/>
+                        </w:rPr>
+                        <w:t>isbooster</w:t>
+                      </w:r>
+                      <w:proofErr w:type="spellEnd"/>
+                      <w:r>
+                        <w:rPr>
+                          <w:rFonts w:ascii="Arial" w:hAnsi="Arial" w:cs="Arial"/>
+                          <w:sz w:val="18"/>
+                          <w:szCs w:val="18"/>
+                          <w:lang w:val="en-US"/>
+                        </w:rPr>
+                        <w:t>}</w:t>
                       </w:r>
                     </w:p>
                   </w:txbxContent>
@@ -2788,7 +4892,183 @@
           <w:szCs w:val="18"/>
           <w:lang w:val="en-US"/>
         </w:rPr>
-        <w:t xml:space="preserve"> TEST TEST TEST TEST TEST TEST TEST TEST TES</w:t>
+        <w:t xml:space="preserve"> </w:t>
+      </w:r>
+      <w:proofErr w:type="spellStart"/>
+      <w:r>
+        <w:rPr>
+          <w:rFonts w:ascii="Arial" w:hAnsi="Arial" w:cs="Arial"/>
+          <w:color w:val="FFFFFF" w:themeColor="background1"/>
+          <w:sz w:val="18"/>
+          <w:szCs w:val="18"/>
+          <w:lang w:val="en-US"/>
+        </w:rPr>
+        <w:t>TEST</w:t>
+      </w:r>
+      <w:proofErr w:type="spellEnd"/>
+      <w:r>
+        <w:rPr>
+          <w:rFonts w:ascii="Arial" w:hAnsi="Arial" w:cs="Arial"/>
+          <w:color w:val="FFFFFF" w:themeColor="background1"/>
+          <w:sz w:val="18"/>
+          <w:szCs w:val="18"/>
+          <w:lang w:val="en-US"/>
+        </w:rPr>
+        <w:t xml:space="preserve"> </w:t>
+      </w:r>
+      <w:proofErr w:type="spellStart"/>
+      <w:r>
+        <w:rPr>
+          <w:rFonts w:ascii="Arial" w:hAnsi="Arial" w:cs="Arial"/>
+          <w:color w:val="FFFFFF" w:themeColor="background1"/>
+          <w:sz w:val="18"/>
+          <w:szCs w:val="18"/>
+          <w:lang w:val="en-US"/>
+        </w:rPr>
+        <w:t>TEST</w:t>
+      </w:r>
+      <w:proofErr w:type="spellEnd"/>
+      <w:r>
+        <w:rPr>
+          <w:rFonts w:ascii="Arial" w:hAnsi="Arial" w:cs="Arial"/>
+          <w:color w:val="FFFFFF" w:themeColor="background1"/>
+          <w:sz w:val="18"/>
+          <w:szCs w:val="18"/>
+          <w:lang w:val="en-US"/>
+        </w:rPr>
+        <w:t xml:space="preserve"> </w:t>
+      </w:r>
+      <w:proofErr w:type="spellStart"/>
+      <w:r>
+        <w:rPr>
+          <w:rFonts w:ascii="Arial" w:hAnsi="Arial" w:cs="Arial"/>
+          <w:color w:val="FFFFFF" w:themeColor="background1"/>
+          <w:sz w:val="18"/>
+          <w:szCs w:val="18"/>
+          <w:lang w:val="en-US"/>
+        </w:rPr>
+        <w:t>TEST</w:t>
+      </w:r>
+      <w:proofErr w:type="spellEnd"/>
+      <w:r>
+        <w:rPr>
+          <w:rFonts w:ascii="Arial" w:hAnsi="Arial" w:cs="Arial"/>
+          <w:color w:val="FFFFFF" w:themeColor="background1"/>
+          <w:sz w:val="18"/>
+          <w:szCs w:val="18"/>
+          <w:lang w:val="en-US"/>
+        </w:rPr>
+        <w:t xml:space="preserve"> </w:t>
+      </w:r>
+      <w:proofErr w:type="spellStart"/>
+      <w:r>
+        <w:rPr>
+          <w:rFonts w:ascii="Arial" w:hAnsi="Arial" w:cs="Arial"/>
+          <w:color w:val="FFFFFF" w:themeColor="background1"/>
+          <w:sz w:val="18"/>
+          <w:szCs w:val="18"/>
+          <w:lang w:val="en-US"/>
+        </w:rPr>
+        <w:t>TEST</w:t>
+      </w:r>
+      <w:proofErr w:type="spellEnd"/>
+      <w:r>
+        <w:rPr>
+          <w:rFonts w:ascii="Arial" w:hAnsi="Arial" w:cs="Arial"/>
+          <w:color w:val="FFFFFF" w:themeColor="background1"/>
+          <w:sz w:val="18"/>
+          <w:szCs w:val="18"/>
+          <w:lang w:val="en-US"/>
+        </w:rPr>
+        <w:t xml:space="preserve"> </w:t>
+      </w:r>
+      <w:proofErr w:type="spellStart"/>
+      <w:r>
+        <w:rPr>
+          <w:rFonts w:ascii="Arial" w:hAnsi="Arial" w:cs="Arial"/>
+          <w:color w:val="FFFFFF" w:themeColor="background1"/>
+          <w:sz w:val="18"/>
+          <w:szCs w:val="18"/>
+          <w:lang w:val="en-US"/>
+        </w:rPr>
+        <w:t>TEST</w:t>
+      </w:r>
+      <w:proofErr w:type="spellEnd"/>
+      <w:r>
+        <w:rPr>
+          <w:rFonts w:ascii="Arial" w:hAnsi="Arial" w:cs="Arial"/>
+          <w:color w:val="FFFFFF" w:themeColor="background1"/>
+          <w:sz w:val="18"/>
+          <w:szCs w:val="18"/>
+          <w:lang w:val="en-US"/>
+        </w:rPr>
+        <w:t xml:space="preserve"> </w:t>
+      </w:r>
+      <w:proofErr w:type="spellStart"/>
+      <w:r>
+        <w:rPr>
+          <w:rFonts w:ascii="Arial" w:hAnsi="Arial" w:cs="Arial"/>
+          <w:color w:val="FFFFFF" w:themeColor="background1"/>
+          <w:sz w:val="18"/>
+          <w:szCs w:val="18"/>
+          <w:lang w:val="en-US"/>
+        </w:rPr>
+        <w:t>TEST</w:t>
+      </w:r>
+      <w:proofErr w:type="spellEnd"/>
+      <w:r>
+        <w:rPr>
+          <w:rFonts w:ascii="Arial" w:hAnsi="Arial" w:cs="Arial"/>
+          <w:color w:val="FFFFFF" w:themeColor="background1"/>
+          <w:sz w:val="18"/>
+          <w:szCs w:val="18"/>
+          <w:lang w:val="en-US"/>
+        </w:rPr>
+        <w:t xml:space="preserve"> </w:t>
+      </w:r>
+      <w:proofErr w:type="spellStart"/>
+      <w:r>
+        <w:rPr>
+          <w:rFonts w:ascii="Arial" w:hAnsi="Arial" w:cs="Arial"/>
+          <w:color w:val="FFFFFF" w:themeColor="background1"/>
+          <w:sz w:val="18"/>
+          <w:szCs w:val="18"/>
+          <w:lang w:val="en-US"/>
+        </w:rPr>
+        <w:t>TEST</w:t>
+      </w:r>
+      <w:proofErr w:type="spellEnd"/>
+      <w:r>
+        <w:rPr>
+          <w:rFonts w:ascii="Arial" w:hAnsi="Arial" w:cs="Arial"/>
+          <w:color w:val="FFFFFF" w:themeColor="background1"/>
+          <w:sz w:val="18"/>
+          <w:szCs w:val="18"/>
+          <w:lang w:val="en-US"/>
+        </w:rPr>
+        <w:t xml:space="preserve"> </w:t>
+      </w:r>
+      <w:proofErr w:type="spellStart"/>
+      <w:r>
+        <w:rPr>
+          <w:rFonts w:ascii="Arial" w:hAnsi="Arial" w:cs="Arial"/>
+          <w:color w:val="FFFFFF" w:themeColor="background1"/>
+          <w:sz w:val="18"/>
+          <w:szCs w:val="18"/>
+          <w:lang w:val="en-US"/>
+        </w:rPr>
+        <w:t>TEST</w:t>
+      </w:r>
+      <w:proofErr w:type="spellEnd"/>
+      <w:r>
+        <w:rPr>
+          <w:rFonts w:ascii="Arial" w:hAnsi="Arial" w:cs="Arial"/>
+          <w:color w:val="FFFFFF" w:themeColor="background1"/>
+          <w:sz w:val="18"/>
+          <w:szCs w:val="18"/>
+          <w:lang w:val="en-US"/>
+        </w:rPr>
+        <w:t xml:space="preserve"> TES</w:t>
       </w:r>
     </w:p>
     <w:p>
@@ -2876,7 +5156,17 @@
                                 <w:szCs w:val="18"/>
                                 <w:lang w:val="en-US"/>
                               </w:rPr>
-                              <w:t>${d</w:t>
+                              <w:t>${</w:t>
+                            </w:r>
+                            <w:proofErr w:type="spellStart"/>
+                            <w:r>
+                              <w:rPr>
+                                <w:rFonts w:ascii="Arial" w:hAnsi="Arial" w:cs="Arial"/>
+                                <w:sz w:val="18"/>
+                                <w:szCs w:val="18"/>
+                                <w:lang w:val="en-US"/>
+                              </w:rPr>
+                              <w:t>d</w:t>
                             </w:r>
                             <w:r>
                               <w:rPr>
@@ -2887,6 +5177,7 @@
                               </w:rPr>
                               <w:t>rig</w:t>
                             </w:r>
+                            <w:proofErr w:type="spellEnd"/>
                             <w:r>
                               <w:rPr>
                                 <w:rFonts w:ascii="Arial" w:hAnsi="Arial" w:cs="Arial"/>
@@ -2895,6 +5186,35 @@
                                 <w:lang w:val="en-US"/>
                               </w:rPr>
                               <w:t>}</w:t>
+                            </w:r>
+                            <w:r>
+                              <w:rPr>
+                                <w:rFonts w:ascii="Arial" w:hAnsi="Arial" w:cs="Arial"/>
+                                <w:sz w:val="18"/>
+                                <w:szCs w:val="18"/>
+                                <w:lang w:val="en-US"/>
+                              </w:rPr>
+                              <w:t xml:space="preserve"> (${</w:t>
+                            </w:r>
+                            <w:proofErr w:type="spellStart"/>
+                            <w:r>
+                              <w:rPr>
+                                <w:rFonts w:ascii="Arial" w:hAnsi="Arial" w:cs="Arial"/>
+                                <w:sz w:val="18"/>
+                                <w:szCs w:val="18"/>
+                                <w:lang w:val="en-US"/>
+                              </w:rPr>
+                              <w:t>erig_est_ml</w:t>
+                            </w:r>
+                            <w:proofErr w:type="spellEnd"/>
+                            <w:r>
+                              <w:rPr>
+                                <w:rFonts w:ascii="Arial" w:hAnsi="Arial" w:cs="Arial"/>
+                                <w:sz w:val="18"/>
+                                <w:szCs w:val="18"/>
+                                <w:lang w:val="en-US"/>
+                              </w:rPr>
+                              <w:t>})</w:t>
                             </w:r>
                           </w:p>
                         </w:txbxContent>
@@ -2939,7 +5259,17 @@
                           <w:szCs w:val="18"/>
                           <w:lang w:val="en-US"/>
                         </w:rPr>
-                        <w:t>${d</w:t>
+                        <w:t>${</w:t>
+                      </w:r>
+                      <w:proofErr w:type="spellStart"/>
+                      <w:r>
+                        <w:rPr>
+                          <w:rFonts w:ascii="Arial" w:hAnsi="Arial" w:cs="Arial"/>
+                          <w:sz w:val="18"/>
+                          <w:szCs w:val="18"/>
+                          <w:lang w:val="en-US"/>
+                        </w:rPr>
+                        <w:t>d</w:t>
                       </w:r>
                       <w:r>
                         <w:rPr>
@@ -2950,6 +5280,7 @@
                         </w:rPr>
                         <w:t>rig</w:t>
                       </w:r>
+                      <w:proofErr w:type="spellEnd"/>
                       <w:r>
                         <w:rPr>
                           <w:rFonts w:ascii="Arial" w:hAnsi="Arial" w:cs="Arial"/>
@@ -2958,6 +5289,35 @@
                           <w:lang w:val="en-US"/>
                         </w:rPr>
                         <w:t>}</w:t>
+                      </w:r>
+                      <w:r>
+                        <w:rPr>
+                          <w:rFonts w:ascii="Arial" w:hAnsi="Arial" w:cs="Arial"/>
+                          <w:sz w:val="18"/>
+                          <w:szCs w:val="18"/>
+                          <w:lang w:val="en-US"/>
+                        </w:rPr>
+                        <w:t xml:space="preserve"> (${</w:t>
+                      </w:r>
+                      <w:proofErr w:type="spellStart"/>
+                      <w:r>
+                        <w:rPr>
+                          <w:rFonts w:ascii="Arial" w:hAnsi="Arial" w:cs="Arial"/>
+                          <w:sz w:val="18"/>
+                          <w:szCs w:val="18"/>
+                          <w:lang w:val="en-US"/>
+                        </w:rPr>
+                        <w:t>erig_est_ml</w:t>
+                      </w:r>
+                      <w:proofErr w:type="spellEnd"/>
+                      <w:r>
+                        <w:rPr>
+                          <w:rFonts w:ascii="Arial" w:hAnsi="Arial" w:cs="Arial"/>
+                          <w:sz w:val="18"/>
+                          <w:szCs w:val="18"/>
+                          <w:lang w:val="en-US"/>
+                        </w:rPr>
+                        <w:t>})</w:t>
                       </w:r>
                     </w:p>
                   </w:txbxContent>
@@ -3042,7 +5402,17 @@
                                 <w:szCs w:val="18"/>
                                 <w:lang w:val="en-US"/>
                               </w:rPr>
-                              <w:t>${d</w:t>
+                              <w:t>${</w:t>
+                            </w:r>
+                            <w:proofErr w:type="spellStart"/>
+                            <w:r>
+                              <w:rPr>
+                                <w:rFonts w:ascii="Arial" w:hAnsi="Arial" w:cs="Arial"/>
+                                <w:sz w:val="18"/>
+                                <w:szCs w:val="18"/>
+                                <w:lang w:val="en-US"/>
+                              </w:rPr>
+                              <w:t>d</w:t>
                             </w:r>
                             <w:r>
                               <w:rPr>
@@ -3053,6 +5423,7 @@
                               </w:rPr>
                               <w:t>wash</w:t>
                             </w:r>
+                            <w:proofErr w:type="spellEnd"/>
                             <w:r>
                               <w:rPr>
                                 <w:rFonts w:ascii="Arial" w:hAnsi="Arial" w:cs="Arial"/>
@@ -3105,7 +5476,17 @@
                           <w:szCs w:val="18"/>
                           <w:lang w:val="en-US"/>
                         </w:rPr>
-                        <w:t>${d</w:t>
+                        <w:t>${</w:t>
+                      </w:r>
+                      <w:proofErr w:type="spellStart"/>
+                      <w:r>
+                        <w:rPr>
+                          <w:rFonts w:ascii="Arial" w:hAnsi="Arial" w:cs="Arial"/>
+                          <w:sz w:val="18"/>
+                          <w:szCs w:val="18"/>
+                          <w:lang w:val="en-US"/>
+                        </w:rPr>
+                        <w:t>d</w:t>
                       </w:r>
                       <w:r>
                         <w:rPr>
@@ -3116,6 +5497,7 @@
                         </w:rPr>
                         <w:t>wash</w:t>
                       </w:r>
+                      <w:proofErr w:type="spellEnd"/>
                       <w:r>
                         <w:rPr>
                           <w:rFonts w:ascii="Arial" w:hAnsi="Arial" w:cs="Arial"/>
@@ -3151,7 +5533,183 @@
           <w:szCs w:val="18"/>
           <w:lang w:val="en-US"/>
         </w:rPr>
-        <w:t xml:space="preserve"> TEST TEST TEST TEST TEST TEST TEST TEST TES</w:t>
+        <w:t xml:space="preserve"> </w:t>
+      </w:r>
+      <w:proofErr w:type="spellStart"/>
+      <w:r>
+        <w:rPr>
+          <w:rFonts w:ascii="Arial" w:hAnsi="Arial" w:cs="Arial"/>
+          <w:color w:val="FFFFFF" w:themeColor="background1"/>
+          <w:sz w:val="18"/>
+          <w:szCs w:val="18"/>
+          <w:lang w:val="en-US"/>
+        </w:rPr>
+        <w:t>TEST</w:t>
+      </w:r>
+      <w:proofErr w:type="spellEnd"/>
+      <w:r>
+        <w:rPr>
+          <w:rFonts w:ascii="Arial" w:hAnsi="Arial" w:cs="Arial"/>
+          <w:color w:val="FFFFFF" w:themeColor="background1"/>
+          <w:sz w:val="18"/>
+          <w:szCs w:val="18"/>
+          <w:lang w:val="en-US"/>
+        </w:rPr>
+        <w:t xml:space="preserve"> </w:t>
+      </w:r>
+      <w:proofErr w:type="spellStart"/>
+      <w:r>
+        <w:rPr>
+          <w:rFonts w:ascii="Arial" w:hAnsi="Arial" w:cs="Arial"/>
+          <w:color w:val="FFFFFF" w:themeColor="background1"/>
+          <w:sz w:val="18"/>
+          <w:szCs w:val="18"/>
+          <w:lang w:val="en-US"/>
+        </w:rPr>
+        <w:t>TEST</w:t>
+      </w:r>
+      <w:proofErr w:type="spellEnd"/>
+      <w:r>
+        <w:rPr>
+          <w:rFonts w:ascii="Arial" w:hAnsi="Arial" w:cs="Arial"/>
+          <w:color w:val="FFFFFF" w:themeColor="background1"/>
+          <w:sz w:val="18"/>
+          <w:szCs w:val="18"/>
+          <w:lang w:val="en-US"/>
+        </w:rPr>
+        <w:t xml:space="preserve"> </w:t>
+      </w:r>
+      <w:proofErr w:type="spellStart"/>
+      <w:r>
+        <w:rPr>
+          <w:rFonts w:ascii="Arial" w:hAnsi="Arial" w:cs="Arial"/>
+          <w:color w:val="FFFFFF" w:themeColor="background1"/>
+          <w:sz w:val="18"/>
+          <w:szCs w:val="18"/>
+          <w:lang w:val="en-US"/>
+        </w:rPr>
+        <w:t>TEST</w:t>
+      </w:r>
+      <w:proofErr w:type="spellEnd"/>
+      <w:r>
+        <w:rPr>
+          <w:rFonts w:ascii="Arial" w:hAnsi="Arial" w:cs="Arial"/>
+          <w:color w:val="FFFFFF" w:themeColor="background1"/>
+          <w:sz w:val="18"/>
+          <w:szCs w:val="18"/>
+          <w:lang w:val="en-US"/>
+        </w:rPr>
+        <w:t xml:space="preserve"> </w:t>
+      </w:r>
+      <w:proofErr w:type="spellStart"/>
+      <w:r>
+        <w:rPr>
+          <w:rFonts w:ascii="Arial" w:hAnsi="Arial" w:cs="Arial"/>
+          <w:color w:val="FFFFFF" w:themeColor="background1"/>
+          <w:sz w:val="18"/>
+          <w:szCs w:val="18"/>
+          <w:lang w:val="en-US"/>
+        </w:rPr>
+        <w:t>TEST</w:t>
+      </w:r>
+      <w:proofErr w:type="spellEnd"/>
+      <w:r>
+        <w:rPr>
+          <w:rFonts w:ascii="Arial" w:hAnsi="Arial" w:cs="Arial"/>
+          <w:color w:val="FFFFFF" w:themeColor="background1"/>
+          <w:sz w:val="18"/>
+          <w:szCs w:val="18"/>
+          <w:lang w:val="en-US"/>
+        </w:rPr>
+        <w:t xml:space="preserve"> </w:t>
+      </w:r>
+      <w:proofErr w:type="spellStart"/>
+      <w:r>
+        <w:rPr>
+          <w:rFonts w:ascii="Arial" w:hAnsi="Arial" w:cs="Arial"/>
+          <w:color w:val="FFFFFF" w:themeColor="background1"/>
+          <w:sz w:val="18"/>
+          <w:szCs w:val="18"/>
+          <w:lang w:val="en-US"/>
+        </w:rPr>
+        <w:t>TEST</w:t>
+      </w:r>
+      <w:proofErr w:type="spellEnd"/>
+      <w:r>
+        <w:rPr>
+          <w:rFonts w:ascii="Arial" w:hAnsi="Arial" w:cs="Arial"/>
+          <w:color w:val="FFFFFF" w:themeColor="background1"/>
+          <w:sz w:val="18"/>
+          <w:szCs w:val="18"/>
+          <w:lang w:val="en-US"/>
+        </w:rPr>
+        <w:t xml:space="preserve"> </w:t>
+      </w:r>
+      <w:proofErr w:type="spellStart"/>
+      <w:r>
+        <w:rPr>
+          <w:rFonts w:ascii="Arial" w:hAnsi="Arial" w:cs="Arial"/>
+          <w:color w:val="FFFFFF" w:themeColor="background1"/>
+          <w:sz w:val="18"/>
+          <w:szCs w:val="18"/>
+          <w:lang w:val="en-US"/>
+        </w:rPr>
+        <w:t>TEST</w:t>
+      </w:r>
+      <w:proofErr w:type="spellEnd"/>
+      <w:r>
+        <w:rPr>
+          <w:rFonts w:ascii="Arial" w:hAnsi="Arial" w:cs="Arial"/>
+          <w:color w:val="FFFFFF" w:themeColor="background1"/>
+          <w:sz w:val="18"/>
+          <w:szCs w:val="18"/>
+          <w:lang w:val="en-US"/>
+        </w:rPr>
+        <w:t xml:space="preserve"> </w:t>
+      </w:r>
+      <w:proofErr w:type="spellStart"/>
+      <w:r>
+        <w:rPr>
+          <w:rFonts w:ascii="Arial" w:hAnsi="Arial" w:cs="Arial"/>
+          <w:color w:val="FFFFFF" w:themeColor="background1"/>
+          <w:sz w:val="18"/>
+          <w:szCs w:val="18"/>
+          <w:lang w:val="en-US"/>
+        </w:rPr>
+        <w:t>TEST</w:t>
+      </w:r>
+      <w:proofErr w:type="spellEnd"/>
+      <w:r>
+        <w:rPr>
+          <w:rFonts w:ascii="Arial" w:hAnsi="Arial" w:cs="Arial"/>
+          <w:color w:val="FFFFFF" w:themeColor="background1"/>
+          <w:sz w:val="18"/>
+          <w:szCs w:val="18"/>
+          <w:lang w:val="en-US"/>
+        </w:rPr>
+        <w:t xml:space="preserve"> </w:t>
+      </w:r>
+      <w:proofErr w:type="spellStart"/>
+      <w:r>
+        <w:rPr>
+          <w:rFonts w:ascii="Arial" w:hAnsi="Arial" w:cs="Arial"/>
+          <w:color w:val="FFFFFF" w:themeColor="background1"/>
+          <w:sz w:val="18"/>
+          <w:szCs w:val="18"/>
+          <w:lang w:val="en-US"/>
+        </w:rPr>
+        <w:t>TEST</w:t>
+      </w:r>
+      <w:proofErr w:type="spellEnd"/>
+      <w:r>
+        <w:rPr>
+          <w:rFonts w:ascii="Arial" w:hAnsi="Arial" w:cs="Arial"/>
+          <w:color w:val="FFFFFF" w:themeColor="background1"/>
+          <w:sz w:val="18"/>
+          <w:szCs w:val="18"/>
+          <w:lang w:val="en-US"/>
+        </w:rPr>
+        <w:t xml:space="preserve"> TES</w:t>
       </w:r>
     </w:p>
     <w:p>
@@ -3182,7 +5740,183 @@
           <w:szCs w:val="18"/>
           <w:lang w:val="en-US"/>
         </w:rPr>
-        <w:t xml:space="preserve"> TEST TEST TEST TEST TEST TEST TEST TEST TES</w:t>
+        <w:t xml:space="preserve"> </w:t>
+      </w:r>
+      <w:proofErr w:type="spellStart"/>
+      <w:r>
+        <w:rPr>
+          <w:rFonts w:ascii="Arial" w:hAnsi="Arial" w:cs="Arial"/>
+          <w:color w:val="FFFFFF" w:themeColor="background1"/>
+          <w:sz w:val="18"/>
+          <w:szCs w:val="18"/>
+          <w:lang w:val="en-US"/>
+        </w:rPr>
+        <w:t>TEST</w:t>
+      </w:r>
+      <w:proofErr w:type="spellEnd"/>
+      <w:r>
+        <w:rPr>
+          <w:rFonts w:ascii="Arial" w:hAnsi="Arial" w:cs="Arial"/>
+          <w:color w:val="FFFFFF" w:themeColor="background1"/>
+          <w:sz w:val="18"/>
+          <w:szCs w:val="18"/>
+          <w:lang w:val="en-US"/>
+        </w:rPr>
+        <w:t xml:space="preserve"> </w:t>
+      </w:r>
+      <w:proofErr w:type="spellStart"/>
+      <w:r>
+        <w:rPr>
+          <w:rFonts w:ascii="Arial" w:hAnsi="Arial" w:cs="Arial"/>
+          <w:color w:val="FFFFFF" w:themeColor="background1"/>
+          <w:sz w:val="18"/>
+          <w:szCs w:val="18"/>
+          <w:lang w:val="en-US"/>
+        </w:rPr>
+        <w:t>TEST</w:t>
+      </w:r>
+      <w:proofErr w:type="spellEnd"/>
+      <w:r>
+        <w:rPr>
+          <w:rFonts w:ascii="Arial" w:hAnsi="Arial" w:cs="Arial"/>
+          <w:color w:val="FFFFFF" w:themeColor="background1"/>
+          <w:sz w:val="18"/>
+          <w:szCs w:val="18"/>
+          <w:lang w:val="en-US"/>
+        </w:rPr>
+        <w:t xml:space="preserve"> </w:t>
+      </w:r>
+      <w:proofErr w:type="spellStart"/>
+      <w:r>
+        <w:rPr>
+          <w:rFonts w:ascii="Arial" w:hAnsi="Arial" w:cs="Arial"/>
+          <w:color w:val="FFFFFF" w:themeColor="background1"/>
+          <w:sz w:val="18"/>
+          <w:szCs w:val="18"/>
+          <w:lang w:val="en-US"/>
+        </w:rPr>
+        <w:t>TEST</w:t>
+      </w:r>
+      <w:proofErr w:type="spellEnd"/>
+      <w:r>
+        <w:rPr>
+          <w:rFonts w:ascii="Arial" w:hAnsi="Arial" w:cs="Arial"/>
+          <w:color w:val="FFFFFF" w:themeColor="background1"/>
+          <w:sz w:val="18"/>
+          <w:szCs w:val="18"/>
+          <w:lang w:val="en-US"/>
+        </w:rPr>
+        <w:t xml:space="preserve"> </w:t>
+      </w:r>
+      <w:proofErr w:type="spellStart"/>
+      <w:r>
+        <w:rPr>
+          <w:rFonts w:ascii="Arial" w:hAnsi="Arial" w:cs="Arial"/>
+          <w:color w:val="FFFFFF" w:themeColor="background1"/>
+          <w:sz w:val="18"/>
+          <w:szCs w:val="18"/>
+          <w:lang w:val="en-US"/>
+        </w:rPr>
+        <w:t>TEST</w:t>
+      </w:r>
+      <w:proofErr w:type="spellEnd"/>
+      <w:r>
+        <w:rPr>
+          <w:rFonts w:ascii="Arial" w:hAnsi="Arial" w:cs="Arial"/>
+          <w:color w:val="FFFFFF" w:themeColor="background1"/>
+          <w:sz w:val="18"/>
+          <w:szCs w:val="18"/>
+          <w:lang w:val="en-US"/>
+        </w:rPr>
+        <w:t xml:space="preserve"> </w:t>
+      </w:r>
+      <w:proofErr w:type="spellStart"/>
+      <w:r>
+        <w:rPr>
+          <w:rFonts w:ascii="Arial" w:hAnsi="Arial" w:cs="Arial"/>
+          <w:color w:val="FFFFFF" w:themeColor="background1"/>
+          <w:sz w:val="18"/>
+          <w:szCs w:val="18"/>
+          <w:lang w:val="en-US"/>
+        </w:rPr>
+        <w:t>TEST</w:t>
+      </w:r>
+      <w:proofErr w:type="spellEnd"/>
+      <w:r>
+        <w:rPr>
+          <w:rFonts w:ascii="Arial" w:hAnsi="Arial" w:cs="Arial"/>
+          <w:color w:val="FFFFFF" w:themeColor="background1"/>
+          <w:sz w:val="18"/>
+          <w:szCs w:val="18"/>
+          <w:lang w:val="en-US"/>
+        </w:rPr>
+        <w:t xml:space="preserve"> </w:t>
+      </w:r>
+      <w:proofErr w:type="spellStart"/>
+      <w:r>
+        <w:rPr>
+          <w:rFonts w:ascii="Arial" w:hAnsi="Arial" w:cs="Arial"/>
+          <w:color w:val="FFFFFF" w:themeColor="background1"/>
+          <w:sz w:val="18"/>
+          <w:szCs w:val="18"/>
+          <w:lang w:val="en-US"/>
+        </w:rPr>
+        <w:t>TEST</w:t>
+      </w:r>
+      <w:proofErr w:type="spellEnd"/>
+      <w:r>
+        <w:rPr>
+          <w:rFonts w:ascii="Arial" w:hAnsi="Arial" w:cs="Arial"/>
+          <w:color w:val="FFFFFF" w:themeColor="background1"/>
+          <w:sz w:val="18"/>
+          <w:szCs w:val="18"/>
+          <w:lang w:val="en-US"/>
+        </w:rPr>
+        <w:t xml:space="preserve"> </w:t>
+      </w:r>
+      <w:proofErr w:type="spellStart"/>
+      <w:r>
+        <w:rPr>
+          <w:rFonts w:ascii="Arial" w:hAnsi="Arial" w:cs="Arial"/>
+          <w:color w:val="FFFFFF" w:themeColor="background1"/>
+          <w:sz w:val="18"/>
+          <w:szCs w:val="18"/>
+          <w:lang w:val="en-US"/>
+        </w:rPr>
+        <w:t>TEST</w:t>
+      </w:r>
+      <w:proofErr w:type="spellEnd"/>
+      <w:r>
+        <w:rPr>
+          <w:rFonts w:ascii="Arial" w:hAnsi="Arial" w:cs="Arial"/>
+          <w:color w:val="FFFFFF" w:themeColor="background1"/>
+          <w:sz w:val="18"/>
+          <w:szCs w:val="18"/>
+          <w:lang w:val="en-US"/>
+        </w:rPr>
+        <w:t xml:space="preserve"> </w:t>
+      </w:r>
+      <w:proofErr w:type="spellStart"/>
+      <w:r>
+        <w:rPr>
+          <w:rFonts w:ascii="Arial" w:hAnsi="Arial" w:cs="Arial"/>
+          <w:color w:val="FFFFFF" w:themeColor="background1"/>
+          <w:sz w:val="18"/>
+          <w:szCs w:val="18"/>
+          <w:lang w:val="en-US"/>
+        </w:rPr>
+        <w:t>TEST</w:t>
+      </w:r>
+      <w:proofErr w:type="spellEnd"/>
+      <w:r>
+        <w:rPr>
+          <w:rFonts w:ascii="Arial" w:hAnsi="Arial" w:cs="Arial"/>
+          <w:color w:val="FFFFFF" w:themeColor="background1"/>
+          <w:sz w:val="18"/>
+          <w:szCs w:val="18"/>
+          <w:lang w:val="en-US"/>
+        </w:rPr>
+        <w:t xml:space="preserve"> TES</w:t>
       </w:r>
     </w:p>
     <w:p>
@@ -3270,7 +6004,27 @@
                                 <w:szCs w:val="14"/>
                                 <w:lang w:val="en-US"/>
                               </w:rPr>
-                              <w:t>${dbrand}</w:t>
+                              <w:t>${</w:t>
+                            </w:r>
+                            <w:proofErr w:type="spellStart"/>
+                            <w:r>
+                              <w:rPr>
+                                <w:rFonts w:ascii="Arial" w:hAnsi="Arial" w:cs="Arial"/>
+                                <w:sz w:val="14"/>
+                                <w:szCs w:val="14"/>
+                                <w:lang w:val="en-US"/>
+                              </w:rPr>
+                              <w:t>dbrand</w:t>
+                            </w:r>
+                            <w:proofErr w:type="spellEnd"/>
+                            <w:r>
+                              <w:rPr>
+                                <w:rFonts w:ascii="Arial" w:hAnsi="Arial" w:cs="Arial"/>
+                                <w:sz w:val="14"/>
+                                <w:szCs w:val="14"/>
+                                <w:lang w:val="en-US"/>
+                              </w:rPr>
+                              <w:t>}</w:t>
                             </w:r>
                           </w:p>
                         </w:txbxContent>
@@ -3315,7 +6069,27 @@
                           <w:szCs w:val="14"/>
                           <w:lang w:val="en-US"/>
                         </w:rPr>
-                        <w:t>${dbrand}</w:t>
+                        <w:t>${</w:t>
+                      </w:r>
+                      <w:proofErr w:type="spellStart"/>
+                      <w:r>
+                        <w:rPr>
+                          <w:rFonts w:ascii="Arial" w:hAnsi="Arial" w:cs="Arial"/>
+                          <w:sz w:val="14"/>
+                          <w:szCs w:val="14"/>
+                          <w:lang w:val="en-US"/>
+                        </w:rPr>
+                        <w:t>dbrand</w:t>
+                      </w:r>
+                      <w:proofErr w:type="spellEnd"/>
+                      <w:r>
+                        <w:rPr>
+                          <w:rFonts w:ascii="Arial" w:hAnsi="Arial" w:cs="Arial"/>
+                          <w:sz w:val="14"/>
+                          <w:szCs w:val="14"/>
+                          <w:lang w:val="en-US"/>
+                        </w:rPr>
+                        <w:t>}</w:t>
                       </w:r>
                     </w:p>
                   </w:txbxContent>
@@ -3400,7 +6174,27 @@
                                 <w:szCs w:val="18"/>
                                 <w:lang w:val="en-US"/>
                               </w:rPr>
-                              <w:t>${dgen}</w:t>
+                              <w:t>${</w:t>
+                            </w:r>
+                            <w:proofErr w:type="spellStart"/>
+                            <w:r>
+                              <w:rPr>
+                                <w:rFonts w:ascii="Arial" w:hAnsi="Arial" w:cs="Arial"/>
+                                <w:sz w:val="18"/>
+                                <w:szCs w:val="18"/>
+                                <w:lang w:val="en-US"/>
+                              </w:rPr>
+                              <w:t>dgen</w:t>
+                            </w:r>
+                            <w:proofErr w:type="spellEnd"/>
+                            <w:r>
+                              <w:rPr>
+                                <w:rFonts w:ascii="Arial" w:hAnsi="Arial" w:cs="Arial"/>
+                                <w:sz w:val="18"/>
+                                <w:szCs w:val="18"/>
+                                <w:lang w:val="en-US"/>
+                              </w:rPr>
+                              <w:t>}</w:t>
                             </w:r>
                           </w:p>
                         </w:txbxContent>
@@ -3445,7 +6239,27 @@
                           <w:szCs w:val="18"/>
                           <w:lang w:val="en-US"/>
                         </w:rPr>
-                        <w:t>${dgen}</w:t>
+                        <w:t>${</w:t>
+                      </w:r>
+                      <w:proofErr w:type="spellStart"/>
+                      <w:r>
+                        <w:rPr>
+                          <w:rFonts w:ascii="Arial" w:hAnsi="Arial" w:cs="Arial"/>
+                          <w:sz w:val="18"/>
+                          <w:szCs w:val="18"/>
+                          <w:lang w:val="en-US"/>
+                        </w:rPr>
+                        <w:t>dgen</w:t>
+                      </w:r>
+                      <w:proofErr w:type="spellEnd"/>
+                      <w:r>
+                        <w:rPr>
+                          <w:rFonts w:ascii="Arial" w:hAnsi="Arial" w:cs="Arial"/>
+                          <w:sz w:val="18"/>
+                          <w:szCs w:val="18"/>
+                          <w:lang w:val="en-US"/>
+                        </w:rPr>
+                        <w:t>}</w:t>
                       </w:r>
                     </w:p>
                   </w:txbxContent>
@@ -3532,6 +6346,7 @@
                               </w:rPr>
                               <w:t>${</w:t>
                             </w:r>
+                            <w:proofErr w:type="spellStart"/>
                             <w:r>
                               <w:rPr>
                                 <w:rFonts w:ascii="Arial" w:hAnsi="Arial" w:cs="Arial"/>
@@ -3541,6 +6356,7 @@
                               </w:rPr>
                               <w:t>eroute</w:t>
                             </w:r>
+                            <w:proofErr w:type="spellEnd"/>
                             <w:r>
                               <w:rPr>
                                 <w:rFonts w:ascii="Arial" w:hAnsi="Arial" w:cs="Arial"/>
@@ -3595,6 +6411,7 @@
                         </w:rPr>
                         <w:t>${</w:t>
                       </w:r>
+                      <w:proofErr w:type="spellStart"/>
                       <w:r>
                         <w:rPr>
                           <w:rFonts w:ascii="Arial" w:hAnsi="Arial" w:cs="Arial"/>
@@ -3604,6 +6421,7 @@
                         </w:rPr>
                         <w:t>eroute</w:t>
                       </w:r>
+                      <w:proofErr w:type="spellEnd"/>
                       <w:r>
                         <w:rPr>
                           <w:rFonts w:ascii="Arial" w:hAnsi="Arial" w:cs="Arial"/>
@@ -3639,7 +6457,183 @@
           <w:szCs w:val="18"/>
           <w:lang w:val="en-US"/>
         </w:rPr>
-        <w:t xml:space="preserve"> TEST TEST TEST TEST TEST TEST TEST TEST TES</w:t>
+        <w:t xml:space="preserve"> </w:t>
+      </w:r>
+      <w:proofErr w:type="spellStart"/>
+      <w:r>
+        <w:rPr>
+          <w:rFonts w:ascii="Arial" w:hAnsi="Arial" w:cs="Arial"/>
+          <w:color w:val="FFFFFF" w:themeColor="background1"/>
+          <w:sz w:val="18"/>
+          <w:szCs w:val="18"/>
+          <w:lang w:val="en-US"/>
+        </w:rPr>
+        <w:t>TEST</w:t>
+      </w:r>
+      <w:proofErr w:type="spellEnd"/>
+      <w:r>
+        <w:rPr>
+          <w:rFonts w:ascii="Arial" w:hAnsi="Arial" w:cs="Arial"/>
+          <w:color w:val="FFFFFF" w:themeColor="background1"/>
+          <w:sz w:val="18"/>
+          <w:szCs w:val="18"/>
+          <w:lang w:val="en-US"/>
+        </w:rPr>
+        <w:t xml:space="preserve"> </w:t>
+      </w:r>
+      <w:proofErr w:type="spellStart"/>
+      <w:r>
+        <w:rPr>
+          <w:rFonts w:ascii="Arial" w:hAnsi="Arial" w:cs="Arial"/>
+          <w:color w:val="FFFFFF" w:themeColor="background1"/>
+          <w:sz w:val="18"/>
+          <w:szCs w:val="18"/>
+          <w:lang w:val="en-US"/>
+        </w:rPr>
+        <w:t>TEST</w:t>
+      </w:r>
+      <w:proofErr w:type="spellEnd"/>
+      <w:r>
+        <w:rPr>
+          <w:rFonts w:ascii="Arial" w:hAnsi="Arial" w:cs="Arial"/>
+          <w:color w:val="FFFFFF" w:themeColor="background1"/>
+          <w:sz w:val="18"/>
+          <w:szCs w:val="18"/>
+          <w:lang w:val="en-US"/>
+        </w:rPr>
+        <w:t xml:space="preserve"> </w:t>
+      </w:r>
+      <w:proofErr w:type="spellStart"/>
+      <w:r>
+        <w:rPr>
+          <w:rFonts w:ascii="Arial" w:hAnsi="Arial" w:cs="Arial"/>
+          <w:color w:val="FFFFFF" w:themeColor="background1"/>
+          <w:sz w:val="18"/>
+          <w:szCs w:val="18"/>
+          <w:lang w:val="en-US"/>
+        </w:rPr>
+        <w:t>TEST</w:t>
+      </w:r>
+      <w:proofErr w:type="spellEnd"/>
+      <w:r>
+        <w:rPr>
+          <w:rFonts w:ascii="Arial" w:hAnsi="Arial" w:cs="Arial"/>
+          <w:color w:val="FFFFFF" w:themeColor="background1"/>
+          <w:sz w:val="18"/>
+          <w:szCs w:val="18"/>
+          <w:lang w:val="en-US"/>
+        </w:rPr>
+        <w:t xml:space="preserve"> </w:t>
+      </w:r>
+      <w:proofErr w:type="spellStart"/>
+      <w:r>
+        <w:rPr>
+          <w:rFonts w:ascii="Arial" w:hAnsi="Arial" w:cs="Arial"/>
+          <w:color w:val="FFFFFF" w:themeColor="background1"/>
+          <w:sz w:val="18"/>
+          <w:szCs w:val="18"/>
+          <w:lang w:val="en-US"/>
+        </w:rPr>
+        <w:t>TEST</w:t>
+      </w:r>
+      <w:proofErr w:type="spellEnd"/>
+      <w:r>
+        <w:rPr>
+          <w:rFonts w:ascii="Arial" w:hAnsi="Arial" w:cs="Arial"/>
+          <w:color w:val="FFFFFF" w:themeColor="background1"/>
+          <w:sz w:val="18"/>
+          <w:szCs w:val="18"/>
+          <w:lang w:val="en-US"/>
+        </w:rPr>
+        <w:t xml:space="preserve"> </w:t>
+      </w:r>
+      <w:proofErr w:type="spellStart"/>
+      <w:r>
+        <w:rPr>
+          <w:rFonts w:ascii="Arial" w:hAnsi="Arial" w:cs="Arial"/>
+          <w:color w:val="FFFFFF" w:themeColor="background1"/>
+          <w:sz w:val="18"/>
+          <w:szCs w:val="18"/>
+          <w:lang w:val="en-US"/>
+        </w:rPr>
+        <w:t>TEST</w:t>
+      </w:r>
+      <w:proofErr w:type="spellEnd"/>
+      <w:r>
+        <w:rPr>
+          <w:rFonts w:ascii="Arial" w:hAnsi="Arial" w:cs="Arial"/>
+          <w:color w:val="FFFFFF" w:themeColor="background1"/>
+          <w:sz w:val="18"/>
+          <w:szCs w:val="18"/>
+          <w:lang w:val="en-US"/>
+        </w:rPr>
+        <w:t xml:space="preserve"> </w:t>
+      </w:r>
+      <w:proofErr w:type="spellStart"/>
+      <w:r>
+        <w:rPr>
+          <w:rFonts w:ascii="Arial" w:hAnsi="Arial" w:cs="Arial"/>
+          <w:color w:val="FFFFFF" w:themeColor="background1"/>
+          <w:sz w:val="18"/>
+          <w:szCs w:val="18"/>
+          <w:lang w:val="en-US"/>
+        </w:rPr>
+        <w:t>TEST</w:t>
+      </w:r>
+      <w:proofErr w:type="spellEnd"/>
+      <w:r>
+        <w:rPr>
+          <w:rFonts w:ascii="Arial" w:hAnsi="Arial" w:cs="Arial"/>
+          <w:color w:val="FFFFFF" w:themeColor="background1"/>
+          <w:sz w:val="18"/>
+          <w:szCs w:val="18"/>
+          <w:lang w:val="en-US"/>
+        </w:rPr>
+        <w:t xml:space="preserve"> </w:t>
+      </w:r>
+      <w:proofErr w:type="spellStart"/>
+      <w:r>
+        <w:rPr>
+          <w:rFonts w:ascii="Arial" w:hAnsi="Arial" w:cs="Arial"/>
+          <w:color w:val="FFFFFF" w:themeColor="background1"/>
+          <w:sz w:val="18"/>
+          <w:szCs w:val="18"/>
+          <w:lang w:val="en-US"/>
+        </w:rPr>
+        <w:t>TEST</w:t>
+      </w:r>
+      <w:proofErr w:type="spellEnd"/>
+      <w:r>
+        <w:rPr>
+          <w:rFonts w:ascii="Arial" w:hAnsi="Arial" w:cs="Arial"/>
+          <w:color w:val="FFFFFF" w:themeColor="background1"/>
+          <w:sz w:val="18"/>
+          <w:szCs w:val="18"/>
+          <w:lang w:val="en-US"/>
+        </w:rPr>
+        <w:t xml:space="preserve"> </w:t>
+      </w:r>
+      <w:proofErr w:type="spellStart"/>
+      <w:r>
+        <w:rPr>
+          <w:rFonts w:ascii="Arial" w:hAnsi="Arial" w:cs="Arial"/>
+          <w:color w:val="FFFFFF" w:themeColor="background1"/>
+          <w:sz w:val="18"/>
+          <w:szCs w:val="18"/>
+          <w:lang w:val="en-US"/>
+        </w:rPr>
+        <w:t>TEST</w:t>
+      </w:r>
+      <w:proofErr w:type="spellEnd"/>
+      <w:r>
+        <w:rPr>
+          <w:rFonts w:ascii="Arial" w:hAnsi="Arial" w:cs="Arial"/>
+          <w:color w:val="FFFFFF" w:themeColor="background1"/>
+          <w:sz w:val="18"/>
+          <w:szCs w:val="18"/>
+          <w:lang w:val="en-US"/>
+        </w:rPr>
+        <w:t xml:space="preserve"> TES</w:t>
       </w:r>
     </w:p>
     <w:p>
@@ -4352,7 +7346,183 @@
           <w:szCs w:val="18"/>
           <w:lang w:val="en-US"/>
         </w:rPr>
-        <w:t xml:space="preserve"> TEST TEST TEST TEST TEST TEST TEST TEST TES</w:t>
+        <w:t xml:space="preserve"> </w:t>
+      </w:r>
+      <w:proofErr w:type="spellStart"/>
+      <w:r>
+        <w:rPr>
+          <w:rFonts w:ascii="Arial" w:hAnsi="Arial" w:cs="Arial"/>
+          <w:color w:val="FFFFFF" w:themeColor="background1"/>
+          <w:sz w:val="18"/>
+          <w:szCs w:val="18"/>
+          <w:lang w:val="en-US"/>
+        </w:rPr>
+        <w:t>TEST</w:t>
+      </w:r>
+      <w:proofErr w:type="spellEnd"/>
+      <w:r>
+        <w:rPr>
+          <w:rFonts w:ascii="Arial" w:hAnsi="Arial" w:cs="Arial"/>
+          <w:color w:val="FFFFFF" w:themeColor="background1"/>
+          <w:sz w:val="18"/>
+          <w:szCs w:val="18"/>
+          <w:lang w:val="en-US"/>
+        </w:rPr>
+        <w:t xml:space="preserve"> </w:t>
+      </w:r>
+      <w:proofErr w:type="spellStart"/>
+      <w:r>
+        <w:rPr>
+          <w:rFonts w:ascii="Arial" w:hAnsi="Arial" w:cs="Arial"/>
+          <w:color w:val="FFFFFF" w:themeColor="background1"/>
+          <w:sz w:val="18"/>
+          <w:szCs w:val="18"/>
+          <w:lang w:val="en-US"/>
+        </w:rPr>
+        <w:t>TEST</w:t>
+      </w:r>
+      <w:proofErr w:type="spellEnd"/>
+      <w:r>
+        <w:rPr>
+          <w:rFonts w:ascii="Arial" w:hAnsi="Arial" w:cs="Arial"/>
+          <w:color w:val="FFFFFF" w:themeColor="background1"/>
+          <w:sz w:val="18"/>
+          <w:szCs w:val="18"/>
+          <w:lang w:val="en-US"/>
+        </w:rPr>
+        <w:t xml:space="preserve"> </w:t>
+      </w:r>
+      <w:proofErr w:type="spellStart"/>
+      <w:r>
+        <w:rPr>
+          <w:rFonts w:ascii="Arial" w:hAnsi="Arial" w:cs="Arial"/>
+          <w:color w:val="FFFFFF" w:themeColor="background1"/>
+          <w:sz w:val="18"/>
+          <w:szCs w:val="18"/>
+          <w:lang w:val="en-US"/>
+        </w:rPr>
+        <w:t>TEST</w:t>
+      </w:r>
+      <w:proofErr w:type="spellEnd"/>
+      <w:r>
+        <w:rPr>
+          <w:rFonts w:ascii="Arial" w:hAnsi="Arial" w:cs="Arial"/>
+          <w:color w:val="FFFFFF" w:themeColor="background1"/>
+          <w:sz w:val="18"/>
+          <w:szCs w:val="18"/>
+          <w:lang w:val="en-US"/>
+        </w:rPr>
+        <w:t xml:space="preserve"> </w:t>
+      </w:r>
+      <w:proofErr w:type="spellStart"/>
+      <w:r>
+        <w:rPr>
+          <w:rFonts w:ascii="Arial" w:hAnsi="Arial" w:cs="Arial"/>
+          <w:color w:val="FFFFFF" w:themeColor="background1"/>
+          <w:sz w:val="18"/>
+          <w:szCs w:val="18"/>
+          <w:lang w:val="en-US"/>
+        </w:rPr>
+        <w:t>TEST</w:t>
+      </w:r>
+      <w:proofErr w:type="spellEnd"/>
+      <w:r>
+        <w:rPr>
+          <w:rFonts w:ascii="Arial" w:hAnsi="Arial" w:cs="Arial"/>
+          <w:color w:val="FFFFFF" w:themeColor="background1"/>
+          <w:sz w:val="18"/>
+          <w:szCs w:val="18"/>
+          <w:lang w:val="en-US"/>
+        </w:rPr>
+        <w:t xml:space="preserve"> </w:t>
+      </w:r>
+      <w:proofErr w:type="spellStart"/>
+      <w:r>
+        <w:rPr>
+          <w:rFonts w:ascii="Arial" w:hAnsi="Arial" w:cs="Arial"/>
+          <w:color w:val="FFFFFF" w:themeColor="background1"/>
+          <w:sz w:val="18"/>
+          <w:szCs w:val="18"/>
+          <w:lang w:val="en-US"/>
+        </w:rPr>
+        <w:t>TEST</w:t>
+      </w:r>
+      <w:proofErr w:type="spellEnd"/>
+      <w:r>
+        <w:rPr>
+          <w:rFonts w:ascii="Arial" w:hAnsi="Arial" w:cs="Arial"/>
+          <w:color w:val="FFFFFF" w:themeColor="background1"/>
+          <w:sz w:val="18"/>
+          <w:szCs w:val="18"/>
+          <w:lang w:val="en-US"/>
+        </w:rPr>
+        <w:t xml:space="preserve"> </w:t>
+      </w:r>
+      <w:proofErr w:type="spellStart"/>
+      <w:r>
+        <w:rPr>
+          <w:rFonts w:ascii="Arial" w:hAnsi="Arial" w:cs="Arial"/>
+          <w:color w:val="FFFFFF" w:themeColor="background1"/>
+          <w:sz w:val="18"/>
+          <w:szCs w:val="18"/>
+          <w:lang w:val="en-US"/>
+        </w:rPr>
+        <w:t>TEST</w:t>
+      </w:r>
+      <w:proofErr w:type="spellEnd"/>
+      <w:r>
+        <w:rPr>
+          <w:rFonts w:ascii="Arial" w:hAnsi="Arial" w:cs="Arial"/>
+          <w:color w:val="FFFFFF" w:themeColor="background1"/>
+          <w:sz w:val="18"/>
+          <w:szCs w:val="18"/>
+          <w:lang w:val="en-US"/>
+        </w:rPr>
+        <w:t xml:space="preserve"> </w:t>
+      </w:r>
+      <w:proofErr w:type="spellStart"/>
+      <w:r>
+        <w:rPr>
+          <w:rFonts w:ascii="Arial" w:hAnsi="Arial" w:cs="Arial"/>
+          <w:color w:val="FFFFFF" w:themeColor="background1"/>
+          <w:sz w:val="18"/>
+          <w:szCs w:val="18"/>
+          <w:lang w:val="en-US"/>
+        </w:rPr>
+        <w:t>TEST</w:t>
+      </w:r>
+      <w:proofErr w:type="spellEnd"/>
+      <w:r>
+        <w:rPr>
+          <w:rFonts w:ascii="Arial" w:hAnsi="Arial" w:cs="Arial"/>
+          <w:color w:val="FFFFFF" w:themeColor="background1"/>
+          <w:sz w:val="18"/>
+          <w:szCs w:val="18"/>
+          <w:lang w:val="en-US"/>
+        </w:rPr>
+        <w:t xml:space="preserve"> </w:t>
+      </w:r>
+      <w:proofErr w:type="spellStart"/>
+      <w:r>
+        <w:rPr>
+          <w:rFonts w:ascii="Arial" w:hAnsi="Arial" w:cs="Arial"/>
+          <w:color w:val="FFFFFF" w:themeColor="background1"/>
+          <w:sz w:val="18"/>
+          <w:szCs w:val="18"/>
+          <w:lang w:val="en-US"/>
+        </w:rPr>
+        <w:t>TEST</w:t>
+      </w:r>
+      <w:proofErr w:type="spellEnd"/>
+      <w:r>
+        <w:rPr>
+          <w:rFonts w:ascii="Arial" w:hAnsi="Arial" w:cs="Arial"/>
+          <w:color w:val="FFFFFF" w:themeColor="background1"/>
+          <w:sz w:val="18"/>
+          <w:szCs w:val="18"/>
+          <w:lang w:val="en-US"/>
+        </w:rPr>
+        <w:t xml:space="preserve"> TES</w:t>
       </w:r>
     </w:p>
     <w:p>
@@ -4549,7 +7719,183 @@
           <w:szCs w:val="18"/>
           <w:lang w:val="en-US"/>
         </w:rPr>
-        <w:t xml:space="preserve"> TEST TEST TEST TEST TEST TEST TEST TEST TES</w:t>
+        <w:t xml:space="preserve"> </w:t>
+      </w:r>
+      <w:proofErr w:type="spellStart"/>
+      <w:r>
+        <w:rPr>
+          <w:rFonts w:ascii="Arial" w:hAnsi="Arial" w:cs="Arial"/>
+          <w:color w:val="FFFFFF" w:themeColor="background1"/>
+          <w:sz w:val="18"/>
+          <w:szCs w:val="18"/>
+          <w:lang w:val="en-US"/>
+        </w:rPr>
+        <w:t>TEST</w:t>
+      </w:r>
+      <w:proofErr w:type="spellEnd"/>
+      <w:r>
+        <w:rPr>
+          <w:rFonts w:ascii="Arial" w:hAnsi="Arial" w:cs="Arial"/>
+          <w:color w:val="FFFFFF" w:themeColor="background1"/>
+          <w:sz w:val="18"/>
+          <w:szCs w:val="18"/>
+          <w:lang w:val="en-US"/>
+        </w:rPr>
+        <w:t xml:space="preserve"> </w:t>
+      </w:r>
+      <w:proofErr w:type="spellStart"/>
+      <w:r>
+        <w:rPr>
+          <w:rFonts w:ascii="Arial" w:hAnsi="Arial" w:cs="Arial"/>
+          <w:color w:val="FFFFFF" w:themeColor="background1"/>
+          <w:sz w:val="18"/>
+          <w:szCs w:val="18"/>
+          <w:lang w:val="en-US"/>
+        </w:rPr>
+        <w:t>TEST</w:t>
+      </w:r>
+      <w:proofErr w:type="spellEnd"/>
+      <w:r>
+        <w:rPr>
+          <w:rFonts w:ascii="Arial" w:hAnsi="Arial" w:cs="Arial"/>
+          <w:color w:val="FFFFFF" w:themeColor="background1"/>
+          <w:sz w:val="18"/>
+          <w:szCs w:val="18"/>
+          <w:lang w:val="en-US"/>
+        </w:rPr>
+        <w:t xml:space="preserve"> </w:t>
+      </w:r>
+      <w:proofErr w:type="spellStart"/>
+      <w:r>
+        <w:rPr>
+          <w:rFonts w:ascii="Arial" w:hAnsi="Arial" w:cs="Arial"/>
+          <w:color w:val="FFFFFF" w:themeColor="background1"/>
+          <w:sz w:val="18"/>
+          <w:szCs w:val="18"/>
+          <w:lang w:val="en-US"/>
+        </w:rPr>
+        <w:t>TEST</w:t>
+      </w:r>
+      <w:proofErr w:type="spellEnd"/>
+      <w:r>
+        <w:rPr>
+          <w:rFonts w:ascii="Arial" w:hAnsi="Arial" w:cs="Arial"/>
+          <w:color w:val="FFFFFF" w:themeColor="background1"/>
+          <w:sz w:val="18"/>
+          <w:szCs w:val="18"/>
+          <w:lang w:val="en-US"/>
+        </w:rPr>
+        <w:t xml:space="preserve"> </w:t>
+      </w:r>
+      <w:proofErr w:type="spellStart"/>
+      <w:r>
+        <w:rPr>
+          <w:rFonts w:ascii="Arial" w:hAnsi="Arial" w:cs="Arial"/>
+          <w:color w:val="FFFFFF" w:themeColor="background1"/>
+          <w:sz w:val="18"/>
+          <w:szCs w:val="18"/>
+          <w:lang w:val="en-US"/>
+        </w:rPr>
+        <w:t>TEST</w:t>
+      </w:r>
+      <w:proofErr w:type="spellEnd"/>
+      <w:r>
+        <w:rPr>
+          <w:rFonts w:ascii="Arial" w:hAnsi="Arial" w:cs="Arial"/>
+          <w:color w:val="FFFFFF" w:themeColor="background1"/>
+          <w:sz w:val="18"/>
+          <w:szCs w:val="18"/>
+          <w:lang w:val="en-US"/>
+        </w:rPr>
+        <w:t xml:space="preserve"> </w:t>
+      </w:r>
+      <w:proofErr w:type="spellStart"/>
+      <w:r>
+        <w:rPr>
+          <w:rFonts w:ascii="Arial" w:hAnsi="Arial" w:cs="Arial"/>
+          <w:color w:val="FFFFFF" w:themeColor="background1"/>
+          <w:sz w:val="18"/>
+          <w:szCs w:val="18"/>
+          <w:lang w:val="en-US"/>
+        </w:rPr>
+        <w:t>TEST</w:t>
+      </w:r>
+      <w:proofErr w:type="spellEnd"/>
+      <w:r>
+        <w:rPr>
+          <w:rFonts w:ascii="Arial" w:hAnsi="Arial" w:cs="Arial"/>
+          <w:color w:val="FFFFFF" w:themeColor="background1"/>
+          <w:sz w:val="18"/>
+          <w:szCs w:val="18"/>
+          <w:lang w:val="en-US"/>
+        </w:rPr>
+        <w:t xml:space="preserve"> </w:t>
+      </w:r>
+      <w:proofErr w:type="spellStart"/>
+      <w:r>
+        <w:rPr>
+          <w:rFonts w:ascii="Arial" w:hAnsi="Arial" w:cs="Arial"/>
+          <w:color w:val="FFFFFF" w:themeColor="background1"/>
+          <w:sz w:val="18"/>
+          <w:szCs w:val="18"/>
+          <w:lang w:val="en-US"/>
+        </w:rPr>
+        <w:t>TEST</w:t>
+      </w:r>
+      <w:proofErr w:type="spellEnd"/>
+      <w:r>
+        <w:rPr>
+          <w:rFonts w:ascii="Arial" w:hAnsi="Arial" w:cs="Arial"/>
+          <w:color w:val="FFFFFF" w:themeColor="background1"/>
+          <w:sz w:val="18"/>
+          <w:szCs w:val="18"/>
+          <w:lang w:val="en-US"/>
+        </w:rPr>
+        <w:t xml:space="preserve"> </w:t>
+      </w:r>
+      <w:proofErr w:type="spellStart"/>
+      <w:r>
+        <w:rPr>
+          <w:rFonts w:ascii="Arial" w:hAnsi="Arial" w:cs="Arial"/>
+          <w:color w:val="FFFFFF" w:themeColor="background1"/>
+          <w:sz w:val="18"/>
+          <w:szCs w:val="18"/>
+          <w:lang w:val="en-US"/>
+        </w:rPr>
+        <w:t>TEST</w:t>
+      </w:r>
+      <w:proofErr w:type="spellEnd"/>
+      <w:r>
+        <w:rPr>
+          <w:rFonts w:ascii="Arial" w:hAnsi="Arial" w:cs="Arial"/>
+          <w:color w:val="FFFFFF" w:themeColor="background1"/>
+          <w:sz w:val="18"/>
+          <w:szCs w:val="18"/>
+          <w:lang w:val="en-US"/>
+        </w:rPr>
+        <w:t xml:space="preserve"> </w:t>
+      </w:r>
+      <w:proofErr w:type="spellStart"/>
+      <w:r>
+        <w:rPr>
+          <w:rFonts w:ascii="Arial" w:hAnsi="Arial" w:cs="Arial"/>
+          <w:color w:val="FFFFFF" w:themeColor="background1"/>
+          <w:sz w:val="18"/>
+          <w:szCs w:val="18"/>
+          <w:lang w:val="en-US"/>
+        </w:rPr>
+        <w:t>TEST</w:t>
+      </w:r>
+      <w:proofErr w:type="spellEnd"/>
+      <w:r>
+        <w:rPr>
+          <w:rFonts w:ascii="Arial" w:hAnsi="Arial" w:cs="Arial"/>
+          <w:color w:val="FFFFFF" w:themeColor="background1"/>
+          <w:sz w:val="18"/>
+          <w:szCs w:val="18"/>
+          <w:lang w:val="en-US"/>
+        </w:rPr>
+        <w:t xml:space="preserve"> TES</w:t>
       </w:r>
     </w:p>
     <w:p>
@@ -4631,6 +7977,7 @@
                                 <w:lang w:val="en-US"/>
                               </w:rPr>
                             </w:pPr>
+                            <w:proofErr w:type="gramStart"/>
                             <w:r>
                               <w:rPr>
                                 <w:rFonts w:ascii="Arial" w:hAnsi="Arial" w:cs="Arial"/>
@@ -4640,7 +7987,67 @@
                                 <w:szCs w:val="12"/>
                                 <w:lang w:val="en-US"/>
                               </w:rPr>
-                              <w:t>[  ] ALIVE  [  ] DIED  [  ] UNKNOWN</w:t>
+                              <w:t>[  ]</w:t>
+                            </w:r>
+                            <w:proofErr w:type="gramEnd"/>
+                            <w:r>
+                              <w:rPr>
+                                <w:rFonts w:ascii="Arial" w:hAnsi="Arial" w:cs="Arial"/>
+                                <w:b/>
+                                <w:bCs/>
+                                <w:sz w:val="12"/>
+                                <w:szCs w:val="12"/>
+                                <w:lang w:val="en-US"/>
+                              </w:rPr>
+                              <w:t xml:space="preserve"> </w:t>
+                            </w:r>
+                            <w:proofErr w:type="gramStart"/>
+                            <w:r>
+                              <w:rPr>
+                                <w:rFonts w:ascii="Arial" w:hAnsi="Arial" w:cs="Arial"/>
+                                <w:b/>
+                                <w:bCs/>
+                                <w:sz w:val="12"/>
+                                <w:szCs w:val="12"/>
+                                <w:lang w:val="en-US"/>
+                              </w:rPr>
+                              <w:t>ALIVE  [  ]</w:t>
+                            </w:r>
+                            <w:proofErr w:type="gramEnd"/>
+                            <w:r>
+                              <w:rPr>
+                                <w:rFonts w:ascii="Arial" w:hAnsi="Arial" w:cs="Arial"/>
+                                <w:b/>
+                                <w:bCs/>
+                                <w:sz w:val="12"/>
+                                <w:szCs w:val="12"/>
+                                <w:lang w:val="en-US"/>
+                              </w:rPr>
+                              <w:t xml:space="preserve"> </w:t>
+                            </w:r>
+                            <w:proofErr w:type="gramStart"/>
+                            <w:r>
+                              <w:rPr>
+                                <w:rFonts w:ascii="Arial" w:hAnsi="Arial" w:cs="Arial"/>
+                                <w:b/>
+                                <w:bCs/>
+                                <w:sz w:val="12"/>
+                                <w:szCs w:val="12"/>
+                                <w:lang w:val="en-US"/>
+                              </w:rPr>
+                              <w:t>DIED  [  ]</w:t>
+                            </w:r>
+                            <w:proofErr w:type="gramEnd"/>
+                            <w:r>
+                              <w:rPr>
+                                <w:rFonts w:ascii="Arial" w:hAnsi="Arial" w:cs="Arial"/>
+                                <w:b/>
+                                <w:bCs/>
+                                <w:sz w:val="12"/>
+                                <w:szCs w:val="12"/>
+                                <w:lang w:val="en-US"/>
+                              </w:rPr>
+                              <w:t xml:space="preserve"> UNKNOWN</w:t>
                             </w:r>
                           </w:p>
                         </w:txbxContent>
@@ -4679,6 +8086,7 @@
                           <w:lang w:val="en-US"/>
                         </w:rPr>
                       </w:pPr>
+                      <w:proofErr w:type="gramStart"/>
                       <w:r>
                         <w:rPr>
                           <w:rFonts w:ascii="Arial" w:hAnsi="Arial" w:cs="Arial"/>
@@ -4688,7 +8096,67 @@
                           <w:szCs w:val="12"/>
                           <w:lang w:val="en-US"/>
                         </w:rPr>
-                        <w:t>[  ] ALIVE  [  ] DIED  [  ] UNKNOWN</w:t>
+                        <w:t>[  ]</w:t>
+                      </w:r>
+                      <w:proofErr w:type="gramEnd"/>
+                      <w:r>
+                        <w:rPr>
+                          <w:rFonts w:ascii="Arial" w:hAnsi="Arial" w:cs="Arial"/>
+                          <w:b/>
+                          <w:bCs/>
+                          <w:sz w:val="12"/>
+                          <w:szCs w:val="12"/>
+                          <w:lang w:val="en-US"/>
+                        </w:rPr>
+                        <w:t xml:space="preserve"> </w:t>
+                      </w:r>
+                      <w:proofErr w:type="gramStart"/>
+                      <w:r>
+                        <w:rPr>
+                          <w:rFonts w:ascii="Arial" w:hAnsi="Arial" w:cs="Arial"/>
+                          <w:b/>
+                          <w:bCs/>
+                          <w:sz w:val="12"/>
+                          <w:szCs w:val="12"/>
+                          <w:lang w:val="en-US"/>
+                        </w:rPr>
+                        <w:t>ALIVE  [  ]</w:t>
+                      </w:r>
+                      <w:proofErr w:type="gramEnd"/>
+                      <w:r>
+                        <w:rPr>
+                          <w:rFonts w:ascii="Arial" w:hAnsi="Arial" w:cs="Arial"/>
+                          <w:b/>
+                          <w:bCs/>
+                          <w:sz w:val="12"/>
+                          <w:szCs w:val="12"/>
+                          <w:lang w:val="en-US"/>
+                        </w:rPr>
+                        <w:t xml:space="preserve"> </w:t>
+                      </w:r>
+                      <w:proofErr w:type="gramStart"/>
+                      <w:r>
+                        <w:rPr>
+                          <w:rFonts w:ascii="Arial" w:hAnsi="Arial" w:cs="Arial"/>
+                          <w:b/>
+                          <w:bCs/>
+                          <w:sz w:val="12"/>
+                          <w:szCs w:val="12"/>
+                          <w:lang w:val="en-US"/>
+                        </w:rPr>
+                        <w:t>DIED  [  ]</w:t>
+                      </w:r>
+                      <w:proofErr w:type="gramEnd"/>
+                      <w:r>
+                        <w:rPr>
+                          <w:rFonts w:ascii="Arial" w:hAnsi="Arial" w:cs="Arial"/>
+                          <w:b/>
+                          <w:bCs/>
+                          <w:sz w:val="12"/>
+                          <w:szCs w:val="12"/>
+                          <w:lang w:val="en-US"/>
+                        </w:rPr>
+                        <w:t xml:space="preserve"> UNKNOWN</w:t>
                       </w:r>
                     </w:p>
                   </w:txbxContent>
@@ -4717,7 +8185,183 @@
           <w:szCs w:val="18"/>
           <w:lang w:val="en-US"/>
         </w:rPr>
-        <w:t xml:space="preserve"> TEST TEST TEST TEST TEST TEST TEST TEST TES</w:t>
+        <w:t xml:space="preserve"> </w:t>
+      </w:r>
+      <w:proofErr w:type="spellStart"/>
+      <w:r>
+        <w:rPr>
+          <w:rFonts w:ascii="Arial" w:hAnsi="Arial" w:cs="Arial"/>
+          <w:color w:val="FFFFFF" w:themeColor="background1"/>
+          <w:sz w:val="18"/>
+          <w:szCs w:val="18"/>
+          <w:lang w:val="en-US"/>
+        </w:rPr>
+        <w:t>TEST</w:t>
+      </w:r>
+      <w:proofErr w:type="spellEnd"/>
+      <w:r>
+        <w:rPr>
+          <w:rFonts w:ascii="Arial" w:hAnsi="Arial" w:cs="Arial"/>
+          <w:color w:val="FFFFFF" w:themeColor="background1"/>
+          <w:sz w:val="18"/>
+          <w:szCs w:val="18"/>
+          <w:lang w:val="en-US"/>
+        </w:rPr>
+        <w:t xml:space="preserve"> </w:t>
+      </w:r>
+      <w:proofErr w:type="spellStart"/>
+      <w:r>
+        <w:rPr>
+          <w:rFonts w:ascii="Arial" w:hAnsi="Arial" w:cs="Arial"/>
+          <w:color w:val="FFFFFF" w:themeColor="background1"/>
+          <w:sz w:val="18"/>
+          <w:szCs w:val="18"/>
+          <w:lang w:val="en-US"/>
+        </w:rPr>
+        <w:t>TEST</w:t>
+      </w:r>
+      <w:proofErr w:type="spellEnd"/>
+      <w:r>
+        <w:rPr>
+          <w:rFonts w:ascii="Arial" w:hAnsi="Arial" w:cs="Arial"/>
+          <w:color w:val="FFFFFF" w:themeColor="background1"/>
+          <w:sz w:val="18"/>
+          <w:szCs w:val="18"/>
+          <w:lang w:val="en-US"/>
+        </w:rPr>
+        <w:t xml:space="preserve"> </w:t>
+      </w:r>
+      <w:proofErr w:type="spellStart"/>
+      <w:r>
+        <w:rPr>
+          <w:rFonts w:ascii="Arial" w:hAnsi="Arial" w:cs="Arial"/>
+          <w:color w:val="FFFFFF" w:themeColor="background1"/>
+          <w:sz w:val="18"/>
+          <w:szCs w:val="18"/>
+          <w:lang w:val="en-US"/>
+        </w:rPr>
+        <w:t>TEST</w:t>
+      </w:r>
+      <w:proofErr w:type="spellEnd"/>
+      <w:r>
+        <w:rPr>
+          <w:rFonts w:ascii="Arial" w:hAnsi="Arial" w:cs="Arial"/>
+          <w:color w:val="FFFFFF" w:themeColor="background1"/>
+          <w:sz w:val="18"/>
+          <w:szCs w:val="18"/>
+          <w:lang w:val="en-US"/>
+        </w:rPr>
+        <w:t xml:space="preserve"> </w:t>
+      </w:r>
+      <w:proofErr w:type="spellStart"/>
+      <w:r>
+        <w:rPr>
+          <w:rFonts w:ascii="Arial" w:hAnsi="Arial" w:cs="Arial"/>
+          <w:color w:val="FFFFFF" w:themeColor="background1"/>
+          <w:sz w:val="18"/>
+          <w:szCs w:val="18"/>
+          <w:lang w:val="en-US"/>
+        </w:rPr>
+        <w:t>TEST</w:t>
+      </w:r>
+      <w:proofErr w:type="spellEnd"/>
+      <w:r>
+        <w:rPr>
+          <w:rFonts w:ascii="Arial" w:hAnsi="Arial" w:cs="Arial"/>
+          <w:color w:val="FFFFFF" w:themeColor="background1"/>
+          <w:sz w:val="18"/>
+          <w:szCs w:val="18"/>
+          <w:lang w:val="en-US"/>
+        </w:rPr>
+        <w:t xml:space="preserve"> </w:t>
+      </w:r>
+      <w:proofErr w:type="spellStart"/>
+      <w:r>
+        <w:rPr>
+          <w:rFonts w:ascii="Arial" w:hAnsi="Arial" w:cs="Arial"/>
+          <w:color w:val="FFFFFF" w:themeColor="background1"/>
+          <w:sz w:val="18"/>
+          <w:szCs w:val="18"/>
+          <w:lang w:val="en-US"/>
+        </w:rPr>
+        <w:t>TEST</w:t>
+      </w:r>
+      <w:proofErr w:type="spellEnd"/>
+      <w:r>
+        <w:rPr>
+          <w:rFonts w:ascii="Arial" w:hAnsi="Arial" w:cs="Arial"/>
+          <w:color w:val="FFFFFF" w:themeColor="background1"/>
+          <w:sz w:val="18"/>
+          <w:szCs w:val="18"/>
+          <w:lang w:val="en-US"/>
+        </w:rPr>
+        <w:t xml:space="preserve"> </w:t>
+      </w:r>
+      <w:proofErr w:type="spellStart"/>
+      <w:r>
+        <w:rPr>
+          <w:rFonts w:ascii="Arial" w:hAnsi="Arial" w:cs="Arial"/>
+          <w:color w:val="FFFFFF" w:themeColor="background1"/>
+          <w:sz w:val="18"/>
+          <w:szCs w:val="18"/>
+          <w:lang w:val="en-US"/>
+        </w:rPr>
+        <w:t>TEST</w:t>
+      </w:r>
+      <w:proofErr w:type="spellEnd"/>
+      <w:r>
+        <w:rPr>
+          <w:rFonts w:ascii="Arial" w:hAnsi="Arial" w:cs="Arial"/>
+          <w:color w:val="FFFFFF" w:themeColor="background1"/>
+          <w:sz w:val="18"/>
+          <w:szCs w:val="18"/>
+          <w:lang w:val="en-US"/>
+        </w:rPr>
+        <w:t xml:space="preserve"> </w:t>
+      </w:r>
+      <w:proofErr w:type="spellStart"/>
+      <w:r>
+        <w:rPr>
+          <w:rFonts w:ascii="Arial" w:hAnsi="Arial" w:cs="Arial"/>
+          <w:color w:val="FFFFFF" w:themeColor="background1"/>
+          <w:sz w:val="18"/>
+          <w:szCs w:val="18"/>
+          <w:lang w:val="en-US"/>
+        </w:rPr>
+        <w:t>TEST</w:t>
+      </w:r>
+      <w:proofErr w:type="spellEnd"/>
+      <w:r>
+        <w:rPr>
+          <w:rFonts w:ascii="Arial" w:hAnsi="Arial" w:cs="Arial"/>
+          <w:color w:val="FFFFFF" w:themeColor="background1"/>
+          <w:sz w:val="18"/>
+          <w:szCs w:val="18"/>
+          <w:lang w:val="en-US"/>
+        </w:rPr>
+        <w:t xml:space="preserve"> </w:t>
+      </w:r>
+      <w:proofErr w:type="spellStart"/>
+      <w:r>
+        <w:rPr>
+          <w:rFonts w:ascii="Arial" w:hAnsi="Arial" w:cs="Arial"/>
+          <w:color w:val="FFFFFF" w:themeColor="background1"/>
+          <w:sz w:val="18"/>
+          <w:szCs w:val="18"/>
+          <w:lang w:val="en-US"/>
+        </w:rPr>
+        <w:t>TEST</w:t>
+      </w:r>
+      <w:proofErr w:type="spellEnd"/>
+      <w:r>
+        <w:rPr>
+          <w:rFonts w:ascii="Arial" w:hAnsi="Arial" w:cs="Arial"/>
+          <w:color w:val="FFFFFF" w:themeColor="background1"/>
+          <w:sz w:val="18"/>
+          <w:szCs w:val="18"/>
+          <w:lang w:val="en-US"/>
+        </w:rPr>
+        <w:t xml:space="preserve"> TES</w:t>
       </w:r>
     </w:p>
     <w:sectPr>

</xml_diff>